<commit_message>
Do "is" comparison to find changed data, rather than blindly invalidating everything when an inner mutable is modified.  Fix bugs: 1) Spine drawing was messing up for stretched mutable dict icons 2) Remove duplicate lines in createAst for DictIcon 3) Change misleading naming of "mutable" parameter to ListTypeIcon constructor
</commit_message>
<xml_diff>
--- a/user_guide.docx
+++ b/user_guide.docx
@@ -794,124 +794,130 @@
         <w:t xml:space="preserve"> difference </w:t>
       </w:r>
       <w:r>
-        <w:t xml:space="preserve">that will only matter in unusual circumstances.  This difference relates to Python’s “is” comparison.  While </w:t>
-      </w:r>
-      <w:r>
-        <w:t>doing</w:t>
-      </w:r>
-      <w:r>
-        <w:t xml:space="preserve"> comparisons against the identity of an object rather than its value</w:t>
-      </w:r>
-      <w:r>
-        <w:t xml:space="preserve"> is usually discouraged</w:t>
-      </w:r>
-      <w:r>
-        <w:t xml:space="preserve">, there are occasionally valid reasons to do so, as well as reasons that it </w:t>
-      </w:r>
-      <w:r>
-        <w:t>gets done</w:t>
-      </w:r>
-      <w:r>
-        <w:t xml:space="preserve"> by accident and </w:t>
-      </w:r>
-      <w:r>
-        <w:t>remains</w:t>
-      </w:r>
-      <w:r>
-        <w:t xml:space="preserve"> undetected in working code. </w:t>
-      </w:r>
-      <w:r>
-        <w:t xml:space="preserve"> To ensure that you can safely edit live data from code that cares about object identity,</w:t>
-      </w:r>
-      <w:r>
-        <w:t xml:space="preserve"> LillyPy takes measures to </w:t>
-      </w:r>
-      <w:r>
-        <w:t>make sure that</w:t>
-      </w:r>
-      <w:r>
-        <w:t xml:space="preserve"> data </w:t>
-      </w:r>
-      <w:r>
-        <w:t>icons</w:t>
-      </w:r>
-      <w:r>
-        <w:t xml:space="preserve"> </w:t>
-      </w:r>
-      <w:r>
-        <w:t>retain</w:t>
-      </w:r>
-      <w:r>
-        <w:t xml:space="preserve"> the identity of the data they represent</w:t>
-      </w:r>
-      <w:r>
-        <w:t>.  While you won’t see any difference</w:t>
-      </w:r>
-      <w:r>
-        <w:t xml:space="preserve"> between an icon you type and one that is returned via co</w:t>
-      </w:r>
-      <w:r>
-        <w:t>de execution, the one you pull</w:t>
-      </w:r>
-      <w:r>
-        <w:t xml:space="preserve"> out of output data will consistently point to the </w:t>
-      </w:r>
-      <w:r>
-        <w:t>original</w:t>
-      </w:r>
-      <w:r>
-        <w:t xml:space="preserve"> object when executed.  Of course, as with other features of live data, this identity is not preserved across saves.</w:t>
-      </w:r>
-    </w:p>
-    <w:p>
-      <w:pPr>
-        <w:pStyle w:val="Heading2"/>
-      </w:pPr>
-      <w:r>
-        <w:t>Other Limits of Live Data</w:t>
-      </w:r>
-    </w:p>
-    <w:p>
-      <w:r>
-        <w:t xml:space="preserve">When you’re editing live mutable data, there are some editing operations that you can do that will cause it to lose its “liveness”.  </w:t>
-      </w:r>
-      <w:r>
-        <w:t>Most</w:t>
-      </w:r>
-      <w:r>
-        <w:t xml:space="preserve"> of these are obvious, such as adding comprehension code to a list, but others are less so, such as converting a dictionary to a set.  Any edit to </w:t>
-      </w:r>
-      <w:r>
-        <w:t>immutable data (a tuple) will, of course, break its link with the data object it may have represented, since the only way to modify immutable data is to replace it.</w:t>
-      </w:r>
-    </w:p>
-    <w:p>
-      <w:r>
-        <w:t>Just as you can build impossible data topologies with code</w:t>
-      </w:r>
-      <w:r>
-        <w:t>, it is also possible to do so by manipulating data icons by hand.  For example, if you have two mutable-list icons that both represent the same list, it is possible to drag one of them inside the other.  LillyPy will detect that particular issue and convert the inner list to a list-definition (normal bracket without circle).  However, it is still possible to fool it in to creating something circular, particularly if code execution is involved.</w:t>
-      </w:r>
-      <w:r>
-        <w:t xml:space="preserve">  If a bad data edit makes it past </w:t>
-      </w:r>
-      <w:proofErr w:type="spellStart"/>
-      <w:r>
-        <w:t>LillyPy’s</w:t>
-      </w:r>
-      <w:proofErr w:type="spellEnd"/>
-      <w:r>
-        <w:t xml:space="preserve"> checks, it will usually appear as an execution error, since even data edits are normally handled via execution.</w:t>
-      </w:r>
-    </w:p>
-    <w:p>
-      <w:r>
-        <w:t>One minor point of confusion is that there is currently no distinguishing the mutable data icon for the empty set from the mutable data icon for an empty dict. (… sets should probably have a different style of curly brace, but currently don’t).</w:t>
+        <w:t>that will only matter in unusual circumstances.  This difference relates to Python’s “is” comparison.  W</w:t>
       </w:r>
       <w:bookmarkStart w:id="0" w:name="_GoBack"/>
       <w:bookmarkEnd w:id="0"/>
       <w:r>
+        <w:t xml:space="preserve">hile </w:t>
+      </w:r>
+      <w:r>
+        <w:t>doing</w:t>
+      </w:r>
+      <w:r>
+        <w:t xml:space="preserve"> comparisons against the identity of an object rather than its value</w:t>
+      </w:r>
+      <w:r>
+        <w:t xml:space="preserve"> is usually discouraged</w:t>
+      </w:r>
+      <w:r>
+        <w:t xml:space="preserve">, there are occasionally valid reasons to do so, as well as reasons that it </w:t>
+      </w:r>
+      <w:r>
+        <w:t>gets done</w:t>
+      </w:r>
+      <w:r>
+        <w:t xml:space="preserve"> by accident and </w:t>
+      </w:r>
+      <w:r>
+        <w:t>remains</w:t>
+      </w:r>
+      <w:r>
+        <w:t xml:space="preserve"> undetected in working code. </w:t>
+      </w:r>
+      <w:r>
+        <w:t xml:space="preserve"> To ensure that you can safely edit live data from code that cares about object identity,</w:t>
+      </w:r>
+      <w:r>
+        <w:t xml:space="preserve"> LillyPy takes measures to </w:t>
+      </w:r>
+      <w:r>
+        <w:t>make sure that</w:t>
+      </w:r>
+      <w:r>
+        <w:t xml:space="preserve"> data </w:t>
+      </w:r>
+      <w:r>
+        <w:t>icons</w:t>
+      </w:r>
+      <w:r>
+        <w:t xml:space="preserve"> representing larger compound immutable data</w:t>
+      </w:r>
+      <w:r>
         <w:t xml:space="preserve"> </w:t>
+      </w:r>
+      <w:r>
+        <w:t xml:space="preserve">objects </w:t>
+      </w:r>
+      <w:r>
+        <w:t>retain</w:t>
+      </w:r>
+      <w:r>
+        <w:t xml:space="preserve"> the identity of the data they represent</w:t>
+      </w:r>
+      <w:r>
+        <w:t>.  While you won’t see any difference</w:t>
+      </w:r>
+      <w:r>
+        <w:t xml:space="preserve"> between an icon you type and one that is returned via co</w:t>
+      </w:r>
+      <w:r>
+        <w:t>de execution, the one you pull</w:t>
+      </w:r>
+      <w:r>
+        <w:t xml:space="preserve"> out of output data will consistently point to the </w:t>
+      </w:r>
+      <w:r>
+        <w:t>original</w:t>
+      </w:r>
+      <w:r>
+        <w:t xml:space="preserve"> object when executed.  Of course, as with other features of live data, this identity is not preserved across saves.</w:t>
+      </w:r>
+    </w:p>
+    <w:p>
+      <w:pPr>
+        <w:pStyle w:val="Heading2"/>
+      </w:pPr>
+      <w:r>
+        <w:t>Other Limits of Live Data</w:t>
+      </w:r>
+    </w:p>
+    <w:p>
+      <w:r>
+        <w:t xml:space="preserve">When you’re editing live mutable data, there are some editing operations that you can do that will cause it to lose its “liveness”.  </w:t>
+      </w:r>
+      <w:r>
+        <w:t>Most</w:t>
+      </w:r>
+      <w:r>
+        <w:t xml:space="preserve"> of these are obvious, such as adding comprehension code to a list, but others are less so, such as converting a dictionary to a set.  Any edit to </w:t>
+      </w:r>
+      <w:r>
+        <w:t>immutable data (a tuple) will, of course, break its link with the data object it may have represented, since the only way to modify immutable data is to replace it.</w:t>
+      </w:r>
+    </w:p>
+    <w:p>
+      <w:r>
+        <w:t>Just as you can build impossible data topologies with code</w:t>
+      </w:r>
+      <w:r>
+        <w:t>, it is also possible to do so by manipulating data icons by hand.  For example, if you have two mutable-list icons that both represent the same list, it is possible to drag one of them inside the other.  LillyPy will detect that particular issue and convert the inner list to a list-definition (normal bracket without circle).  However, it is still possible to fool it in to creating something circular, particularly if code execution is involved.</w:t>
+      </w:r>
+      <w:r>
+        <w:t xml:space="preserve">  If a bad data edit makes it past </w:t>
+      </w:r>
+      <w:proofErr w:type="spellStart"/>
+      <w:r>
+        <w:t>LillyPy’s</w:t>
+      </w:r>
+      <w:proofErr w:type="spellEnd"/>
+      <w:r>
+        <w:t xml:space="preserve"> checks, it will usually appear as an execution error, since even data edits are normally handled via execution.</w:t>
+      </w:r>
+    </w:p>
+    <w:p>
+      <w:r>
+        <w:t xml:space="preserve">One minor point of confusion is that there is currently no distinguishing the mutable data icon for the empty set from the mutable data icon for an empty dict. (… sets should probably have a different style of curly brace, but currently don’t). </w:t>
       </w:r>
     </w:p>
     <w:sectPr>

</xml_diff>

<commit_message>
Fix problems with assignment to mutable data, document ability to assign to mutable icons.
</commit_message>
<xml_diff>
--- a/user_guide.docx
+++ b/user_guide.docx
@@ -751,55 +751,168 @@
         <w:pStyle w:val="Heading2"/>
       </w:pPr>
       <w:r>
-        <w:t>Immutable Data Objects</w:t>
-      </w:r>
-    </w:p>
-    <w:p>
-      <w:r>
-        <w:t xml:space="preserve">For the Immutable data objects, </w:t>
-      </w:r>
-      <w:r>
-        <w:t>such as</w:t>
-      </w:r>
-      <w:r>
-        <w:t xml:space="preserve"> constants and tuples, there is no </w:t>
-      </w:r>
-      <w:r>
-        <w:t>visible</w:t>
-      </w:r>
-      <w:r>
-        <w:t xml:space="preserve"> diff</w:t>
-      </w:r>
-      <w:r>
-        <w:t>erence between an icon you type</w:t>
-      </w:r>
-      <w:r>
-        <w:t xml:space="preserve"> and one that </w:t>
-      </w:r>
-      <w:r>
-        <w:t>is</w:t>
-      </w:r>
-      <w:r>
-        <w:t xml:space="preserve"> returned from executing code, and no reason to treat them differently.  </w:t>
-      </w:r>
-    </w:p>
-    <w:p>
-      <w:r>
-        <w:t xml:space="preserve">Under the hood, there is a </w:t>
-      </w:r>
-      <w:r>
-        <w:t>subtle</w:t>
-      </w:r>
-      <w:r>
-        <w:t xml:space="preserve"> difference </w:t>
-      </w:r>
-      <w:r>
-        <w:t>that will only matter in unusual circumstances.  This difference relates to Python’s “is” comparison.  W</w:t>
+        <w:t>Mutable Data as Assignment Target</w:t>
+      </w:r>
+    </w:p>
+    <w:p>
+      <w:r>
+        <w:t>In general, you can use mutable data anywhere you could use</w:t>
+      </w:r>
+      <w:r>
+        <w:t xml:space="preserve"> either</w:t>
+      </w:r>
+      <w:r>
+        <w:t xml:space="preserve"> its code counterpart (same icon without the mutable marker)</w:t>
+      </w:r>
+      <w:r>
+        <w:t>, or a variable pointing to it.  For example</w:t>
+      </w:r>
+      <w:r>
+        <w:t xml:space="preserve">, unlike </w:t>
+      </w:r>
+      <w:r>
+        <w:t>its code counterpart</w:t>
+      </w:r>
+      <w:r>
+        <w:t xml:space="preserve">, </w:t>
+      </w:r>
+      <w:r>
+        <w:t>a mutable icon</w:t>
+      </w:r>
+      <w:r>
+        <w:t xml:space="preserve"> can </w:t>
+      </w:r>
+      <w:r>
+        <w:t>be</w:t>
+      </w:r>
+      <w:r>
+        <w:t xml:space="preserve"> an assignment target (the code form of a list can appear on the left side of an assignment for the purpose of grouping, but is not itself a target).  As you might expect, you can write [1, 2</w:t>
+      </w:r>
+      <w:proofErr w:type="gramStart"/>
+      <w:r>
+        <w:t>][</w:t>
+      </w:r>
+      <w:proofErr w:type="gramEnd"/>
+      <w:r>
+        <w:t>0] = 3 (where [1,2] is a mutable list acting like a variable</w:t>
+      </w:r>
+      <w:r>
+        <w:t>)</w:t>
+      </w:r>
+      <w:r>
+        <w:t xml:space="preserve">.  </w:t>
+      </w:r>
+      <w:r>
+        <w:t>As an additional special case, d</w:t>
+      </w:r>
+      <w:r>
+        <w:t>irect assignment to a mutable list is also possible: [1</w:t>
+      </w:r>
+      <w:proofErr w:type="gramStart"/>
+      <w:r>
+        <w:t>,2</w:t>
+      </w:r>
+      <w:proofErr w:type="gramEnd"/>
+      <w:r>
+        <w:t xml:space="preserve">] = [3, 4, 5] means “replace the </w:t>
+      </w:r>
+      <w:r>
+        <w:rPr>
+          <w:i/>
+        </w:rPr>
+        <w:t>content</w:t>
+      </w:r>
+      <w:r>
+        <w:t xml:space="preserve"> of the mutable list with whateve</w:t>
+      </w:r>
+      <w:r>
+        <w:t>r is on the righ</w:t>
+      </w:r>
+      <w:r>
+        <w:t>t side of the =</w:t>
+      </w:r>
+      <w:r>
+        <w:t>” (</w:t>
+      </w:r>
+      <w:r>
+        <w:t>c</w:t>
+      </w:r>
+      <w:r>
+        <w:t>urrently</w:t>
+      </w:r>
+      <w:r>
+        <w:t xml:space="preserve"> lists are the only</w:t>
+      </w:r>
+      <w:r>
+        <w:t xml:space="preserve"> </w:t>
+      </w:r>
+      <w:r>
+        <w:t>mutable data type supported for direct assignment</w:t>
+      </w:r>
+      <w:r>
+        <w:t>)</w:t>
+      </w:r>
+      <w:r>
+        <w:t>.</w:t>
       </w:r>
       <w:bookmarkStart w:id="0" w:name="_GoBack"/>
       <w:bookmarkEnd w:id="0"/>
-      <w:r>
-        <w:t xml:space="preserve">hile </w:t>
+    </w:p>
+    <w:p>
+      <w:pPr>
+        <w:pStyle w:val="Heading2"/>
+      </w:pPr>
+      <w:r>
+        <w:t>Immutable Data Objects</w:t>
+      </w:r>
+    </w:p>
+    <w:p>
+      <w:r>
+        <w:t xml:space="preserve">For the Immutable data objects, </w:t>
+      </w:r>
+      <w:r>
+        <w:t>such as</w:t>
+      </w:r>
+      <w:r>
+        <w:t xml:space="preserve"> constants and tuples, there is no </w:t>
+      </w:r>
+      <w:r>
+        <w:t>visible</w:t>
+      </w:r>
+      <w:r>
+        <w:t xml:space="preserve"> diff</w:t>
+      </w:r>
+      <w:r>
+        <w:t>erence between an icon you type</w:t>
+      </w:r>
+      <w:r>
+        <w:t xml:space="preserve"> and one that </w:t>
+      </w:r>
+      <w:r>
+        <w:t>is</w:t>
+      </w:r>
+      <w:r>
+        <w:t xml:space="preserve"> returned from executing code, and no reason to treat them differently.  </w:t>
+      </w:r>
+    </w:p>
+    <w:p>
+      <w:r>
+        <w:t xml:space="preserve">Under the hood, there </w:t>
+      </w:r>
+      <w:r>
+        <w:t>can be</w:t>
+      </w:r>
+      <w:r>
+        <w:t xml:space="preserve"> a </w:t>
+      </w:r>
+      <w:r>
+        <w:t>subtle</w:t>
+      </w:r>
+      <w:r>
+        <w:t xml:space="preserve"> difference </w:t>
+      </w:r>
+      <w:r>
+        <w:t xml:space="preserve">that will only matter in unusual circumstances.  This difference relates to Python’s “is” comparison.  While </w:t>
       </w:r>
       <w:r>
         <w:t>doing</w:t>
@@ -908,6 +1021,7 @@
       </w:r>
       <w:proofErr w:type="spellStart"/>
       <w:r>
+        <w:lastRenderedPageBreak/>
         <w:t>LillyPy’s</w:t>
       </w:r>
       <w:proofErr w:type="spellEnd"/>

</xml_diff>

<commit_message>
Add (incomplete) module filefmt.py which provides loading code for the new save and clipboard format.  I'm putting its development on hold while I attempt to reorganize compile_eval.py in to a form that makes the extension mechanism easier to integrate.
</commit_message>
<xml_diff>
--- a/user_guide.docx
+++ b/user_guide.docx
@@ -855,184 +855,306 @@
       <w:r>
         <w:t>.</w:t>
       </w:r>
+    </w:p>
+    <w:p>
+      <w:pPr>
+        <w:pStyle w:val="Heading2"/>
+      </w:pPr>
+      <w:r>
+        <w:t>Immutable Data Objects</w:t>
+      </w:r>
+    </w:p>
+    <w:p>
+      <w:r>
+        <w:t xml:space="preserve">For the Immutable data objects, </w:t>
+      </w:r>
+      <w:r>
+        <w:t>such as</w:t>
+      </w:r>
+      <w:r>
+        <w:t xml:space="preserve"> constants and tuples, there is no </w:t>
+      </w:r>
+      <w:r>
+        <w:t>visible</w:t>
+      </w:r>
+      <w:r>
+        <w:t xml:space="preserve"> diff</w:t>
+      </w:r>
+      <w:r>
+        <w:t>erence between an icon you type</w:t>
+      </w:r>
+      <w:r>
+        <w:t xml:space="preserve"> and one that </w:t>
+      </w:r>
+      <w:r>
+        <w:t>is</w:t>
+      </w:r>
+      <w:r>
+        <w:t xml:space="preserve"> returned from executing code, and no reason to treat them differently.  </w:t>
+      </w:r>
+    </w:p>
+    <w:p>
+      <w:r>
+        <w:t xml:space="preserve">Under the hood, there </w:t>
+      </w:r>
+      <w:r>
+        <w:t>can be</w:t>
+      </w:r>
+      <w:r>
+        <w:t xml:space="preserve"> a </w:t>
+      </w:r>
+      <w:r>
+        <w:t>subtle</w:t>
+      </w:r>
+      <w:r>
+        <w:t xml:space="preserve"> difference </w:t>
+      </w:r>
+      <w:r>
+        <w:t xml:space="preserve">that will only matter in unusual circumstances.  This difference relates to Python’s “is” comparison.  While </w:t>
+      </w:r>
+      <w:r>
+        <w:t>doing</w:t>
+      </w:r>
+      <w:r>
+        <w:t xml:space="preserve"> comparisons against the identity of an object rather than its value</w:t>
+      </w:r>
+      <w:r>
+        <w:t xml:space="preserve"> is usually discouraged</w:t>
+      </w:r>
+      <w:r>
+        <w:t xml:space="preserve">, there are occasionally valid reasons to do so, as well as reasons that it </w:t>
+      </w:r>
+      <w:r>
+        <w:t>gets done</w:t>
+      </w:r>
+      <w:r>
+        <w:t xml:space="preserve"> by accident and </w:t>
+      </w:r>
+      <w:r>
+        <w:t>remains</w:t>
+      </w:r>
+      <w:r>
+        <w:t xml:space="preserve"> undetected in working code. </w:t>
+      </w:r>
+      <w:r>
+        <w:t xml:space="preserve"> To ensure that you can safely edit live data from code that cares about object identity,</w:t>
+      </w:r>
+      <w:r>
+        <w:t xml:space="preserve"> LillyPy takes measures to </w:t>
+      </w:r>
+      <w:r>
+        <w:t>make sure that</w:t>
+      </w:r>
+      <w:r>
+        <w:t xml:space="preserve"> data </w:t>
+      </w:r>
+      <w:r>
+        <w:t>icons</w:t>
+      </w:r>
+      <w:r>
+        <w:t xml:space="preserve"> representing larger compound immutable data</w:t>
+      </w:r>
+      <w:r>
+        <w:t xml:space="preserve"> </w:t>
+      </w:r>
+      <w:r>
+        <w:t xml:space="preserve">objects </w:t>
+      </w:r>
+      <w:r>
+        <w:t>retain</w:t>
+      </w:r>
+      <w:r>
+        <w:t xml:space="preserve"> the identity of the data they represent</w:t>
+      </w:r>
+      <w:r>
+        <w:t>.  While you won’t see any difference</w:t>
+      </w:r>
+      <w:r>
+        <w:t xml:space="preserve"> between an icon you type and one that is returned via co</w:t>
+      </w:r>
+      <w:r>
+        <w:t>de execution, the one you pull</w:t>
+      </w:r>
+      <w:r>
+        <w:t xml:space="preserve"> out of output data will consistently point to the </w:t>
+      </w:r>
+      <w:r>
+        <w:t>original</w:t>
+      </w:r>
+      <w:r>
+        <w:t xml:space="preserve"> object when executed.  Of course, as with other features of live data, this identity is not preserved across saves.</w:t>
+      </w:r>
+    </w:p>
+    <w:p>
+      <w:pPr>
+        <w:pStyle w:val="Heading2"/>
+      </w:pPr>
+      <w:r>
+        <w:t>Other Limits of Live Data</w:t>
+      </w:r>
+    </w:p>
+    <w:p>
+      <w:r>
+        <w:t xml:space="preserve">When you’re editing live mutable data, there are some editing operations that you can do that will cause it to lose its “liveness”.  </w:t>
+      </w:r>
+      <w:r>
+        <w:t>Most</w:t>
+      </w:r>
+      <w:r>
+        <w:t xml:space="preserve"> of these are obvious, such as adding comprehension code to a list, but others are less so, such as converting a dictionary to a set.  Any edit to </w:t>
+      </w:r>
+      <w:r>
+        <w:t>immutable data (a tuple) will, of course, break its link with the data object it may have represented, since the only way to modify immutable data is to replace it.</w:t>
+      </w:r>
+    </w:p>
+    <w:p>
+      <w:r>
+        <w:t>Just as you can build impossible data topologies with code</w:t>
+      </w:r>
+      <w:r>
+        <w:t>, it is also possible to do so by manipulating data icons by hand.  For example, if you have two mutable-list icons that both represent the same list, it is possible to drag one of them inside the other.  LillyPy will detect that particular issue and convert the inner list to a list-definition (normal bracket without circle).  However, it is still possible to fool it in to creating something circular, particularly if code execution is involved.</w:t>
+      </w:r>
+      <w:r>
+        <w:t xml:space="preserve">  If a bad data edit makes it past </w:t>
+      </w:r>
+      <w:proofErr w:type="spellStart"/>
+      <w:r>
+        <w:lastRenderedPageBreak/>
+        <w:t>LillyPy’s</w:t>
+      </w:r>
+      <w:proofErr w:type="spellEnd"/>
+      <w:r>
+        <w:t xml:space="preserve"> checks, it will usually appear as an execution error, since even data edits are normally handled via execution.</w:t>
+      </w:r>
+    </w:p>
+    <w:p>
+      <w:r>
+        <w:t xml:space="preserve">One minor point of confusion is that there is currently no distinguishing the mutable data icon for the empty set from the mutable data icon for an empty dict. (… sets should probably have a different style of curly brace, but currently don’t). </w:t>
+      </w:r>
+    </w:p>
+    <w:p>
+      <w:pPr>
+        <w:pStyle w:val="Heading2"/>
+      </w:pPr>
+      <w:r>
+        <w:t>Save File Format</w:t>
+      </w:r>
+    </w:p>
+    <w:p>
+      <w:r>
+        <w:t>The format used for save</w:t>
+      </w:r>
+      <w:r>
+        <w:t xml:space="preserve"> (.</w:t>
+      </w:r>
+      <w:proofErr w:type="spellStart"/>
+      <w:r>
+        <w:t>pyg</w:t>
+      </w:r>
+      <w:proofErr w:type="spellEnd"/>
+      <w:r>
+        <w:t>)</w:t>
+      </w:r>
+      <w:r>
+        <w:t xml:space="preserve"> files and for clipboard transfer of icons between LillyPy windows, is Python code in text form, with </w:t>
+      </w:r>
+      <w:r>
+        <w:t>a simple macro overlay</w:t>
+      </w:r>
+      <w:r>
+        <w:t xml:space="preserve">.  The </w:t>
+      </w:r>
+      <w:r>
+        <w:t xml:space="preserve">macro </w:t>
+      </w:r>
+      <w:r>
+        <w:t>annotation is used to attach attributes, such as layout hints, and to implement extensions to the Python syntax.</w:t>
+      </w:r>
+      <w:r>
+        <w:t xml:space="preserve"> </w:t>
+      </w:r>
+      <w:r>
+        <w:t xml:space="preserve"> .</w:t>
+      </w:r>
+      <w:proofErr w:type="spellStart"/>
+      <w:r>
+        <w:t>pyg</w:t>
+      </w:r>
+      <w:proofErr w:type="spellEnd"/>
+      <w:r>
+        <w:t xml:space="preserve"> files are readable/editable text files </w:t>
+      </w:r>
+      <w:r>
+        <w:t>that are compatible</w:t>
+      </w:r>
+      <w:r>
+        <w:t xml:space="preserve"> with </w:t>
+      </w:r>
+      <w:r>
+        <w:t>version control systems</w:t>
+      </w:r>
+      <w:r>
+        <w:t xml:space="preserve"> and other legacy software tools</w:t>
+      </w:r>
+      <w:r>
+        <w:t>.</w:t>
+      </w:r>
+    </w:p>
+    <w:p>
+      <w:r>
+        <w:t>To convert .</w:t>
+      </w:r>
+      <w:proofErr w:type="spellStart"/>
+      <w:r>
+        <w:t>pyg</w:t>
+      </w:r>
+      <w:proofErr w:type="spellEnd"/>
+      <w:r>
+        <w:t xml:space="preserve"> files back to standard Python, use the File-&gt;Export command.  </w:t>
+      </w:r>
+      <w:r>
+        <w:t>Pasting</w:t>
+      </w:r>
+      <w:r>
+        <w:t xml:space="preserve"> code copied from LillyPy in to a text editor, will also </w:t>
+      </w:r>
+      <w:r>
+        <w:t>yield</w:t>
+      </w:r>
+      <w:r>
+        <w:t xml:space="preserve"> standard Python.  In the</w:t>
+      </w:r>
+      <w:r>
+        <w:t xml:space="preserve"> very worst case, should you somehow lose all access to the LillyPy environment,</w:t>
+      </w:r>
+      <w:r>
+        <w:t xml:space="preserve"> the</w:t>
+      </w:r>
+      <w:r>
+        <w:t xml:space="preserve"> </w:t>
+      </w:r>
+      <w:r>
+        <w:t>.</w:t>
+      </w:r>
+      <w:proofErr w:type="spellStart"/>
+      <w:r>
+        <w:t>pyg</w:t>
+      </w:r>
+      <w:proofErr w:type="spellEnd"/>
+      <w:r>
+        <w:t xml:space="preserve"> format is also simple enough that you can</w:t>
+      </w:r>
+      <w:r>
+        <w:t xml:space="preserve"> </w:t>
+      </w:r>
+      <w:r>
+        <w:t xml:space="preserve">transform it back it to Python </w:t>
+      </w:r>
+      <w:r>
+        <w:t>with just a few lines of Python code.</w:t>
+      </w:r>
       <w:bookmarkStart w:id="0" w:name="_GoBack"/>
       <w:bookmarkEnd w:id="0"/>
-    </w:p>
-    <w:p>
-      <w:pPr>
-        <w:pStyle w:val="Heading2"/>
-      </w:pPr>
-      <w:r>
-        <w:t>Immutable Data Objects</w:t>
-      </w:r>
-    </w:p>
-    <w:p>
-      <w:r>
-        <w:t xml:space="preserve">For the Immutable data objects, </w:t>
-      </w:r>
-      <w:r>
-        <w:t>such as</w:t>
-      </w:r>
-      <w:r>
-        <w:t xml:space="preserve"> constants and tuples, there is no </w:t>
-      </w:r>
-      <w:r>
-        <w:t>visible</w:t>
-      </w:r>
-      <w:r>
-        <w:t xml:space="preserve"> diff</w:t>
-      </w:r>
-      <w:r>
-        <w:t>erence between an icon you type</w:t>
-      </w:r>
-      <w:r>
-        <w:t xml:space="preserve"> and one that </w:t>
-      </w:r>
-      <w:r>
-        <w:t>is</w:t>
-      </w:r>
-      <w:r>
-        <w:t xml:space="preserve"> returned from executing code, and no reason to treat them differently.  </w:t>
-      </w:r>
-    </w:p>
-    <w:p>
-      <w:r>
-        <w:t xml:space="preserve">Under the hood, there </w:t>
-      </w:r>
-      <w:r>
-        <w:t>can be</w:t>
-      </w:r>
-      <w:r>
-        <w:t xml:space="preserve"> a </w:t>
-      </w:r>
-      <w:r>
-        <w:t>subtle</w:t>
-      </w:r>
-      <w:r>
-        <w:t xml:space="preserve"> difference </w:t>
-      </w:r>
-      <w:r>
-        <w:t xml:space="preserve">that will only matter in unusual circumstances.  This difference relates to Python’s “is” comparison.  While </w:t>
-      </w:r>
-      <w:r>
-        <w:t>doing</w:t>
-      </w:r>
-      <w:r>
-        <w:t xml:space="preserve"> comparisons against the identity of an object rather than its value</w:t>
-      </w:r>
-      <w:r>
-        <w:t xml:space="preserve"> is usually discouraged</w:t>
-      </w:r>
-      <w:r>
-        <w:t xml:space="preserve">, there are occasionally valid reasons to do so, as well as reasons that it </w:t>
-      </w:r>
-      <w:r>
-        <w:t>gets done</w:t>
-      </w:r>
-      <w:r>
-        <w:t xml:space="preserve"> by accident and </w:t>
-      </w:r>
-      <w:r>
-        <w:t>remains</w:t>
-      </w:r>
-      <w:r>
-        <w:t xml:space="preserve"> undetected in working code. </w:t>
-      </w:r>
-      <w:r>
-        <w:t xml:space="preserve"> To ensure that you can safely edit live data from code that cares about object identity,</w:t>
-      </w:r>
-      <w:r>
-        <w:t xml:space="preserve"> LillyPy takes measures to </w:t>
-      </w:r>
-      <w:r>
-        <w:t>make sure that</w:t>
-      </w:r>
-      <w:r>
-        <w:t xml:space="preserve"> data </w:t>
-      </w:r>
-      <w:r>
-        <w:t>icons</w:t>
-      </w:r>
-      <w:r>
-        <w:t xml:space="preserve"> representing larger compound immutable data</w:t>
-      </w:r>
-      <w:r>
-        <w:t xml:space="preserve"> </w:t>
-      </w:r>
-      <w:r>
-        <w:t xml:space="preserve">objects </w:t>
-      </w:r>
-      <w:r>
-        <w:t>retain</w:t>
-      </w:r>
-      <w:r>
-        <w:t xml:space="preserve"> the identity of the data they represent</w:t>
-      </w:r>
-      <w:r>
-        <w:t>.  While you won’t see any difference</w:t>
-      </w:r>
-      <w:r>
-        <w:t xml:space="preserve"> between an icon you type and one that is returned via co</w:t>
-      </w:r>
-      <w:r>
-        <w:t>de execution, the one you pull</w:t>
-      </w:r>
-      <w:r>
-        <w:t xml:space="preserve"> out of output data will consistently point to the </w:t>
-      </w:r>
-      <w:r>
-        <w:t>original</w:t>
-      </w:r>
-      <w:r>
-        <w:t xml:space="preserve"> object when executed.  Of course, as with other features of live data, this identity is not preserved across saves.</w:t>
-      </w:r>
-    </w:p>
-    <w:p>
-      <w:pPr>
-        <w:pStyle w:val="Heading2"/>
-      </w:pPr>
-      <w:r>
-        <w:t>Other Limits of Live Data</w:t>
-      </w:r>
-    </w:p>
-    <w:p>
-      <w:r>
-        <w:t xml:space="preserve">When you’re editing live mutable data, there are some editing operations that you can do that will cause it to lose its “liveness”.  </w:t>
-      </w:r>
-      <w:r>
-        <w:t>Most</w:t>
-      </w:r>
-      <w:r>
-        <w:t xml:space="preserve"> of these are obvious, such as adding comprehension code to a list, but others are less so, such as converting a dictionary to a set.  Any edit to </w:t>
-      </w:r>
-      <w:r>
-        <w:t>immutable data (a tuple) will, of course, break its link with the data object it may have represented, since the only way to modify immutable data is to replace it.</w:t>
-      </w:r>
-    </w:p>
-    <w:p>
-      <w:r>
-        <w:t>Just as you can build impossible data topologies with code</w:t>
-      </w:r>
-      <w:r>
-        <w:t>, it is also possible to do so by manipulating data icons by hand.  For example, if you have two mutable-list icons that both represent the same list, it is possible to drag one of them inside the other.  LillyPy will detect that particular issue and convert the inner list to a list-definition (normal bracket without circle).  However, it is still possible to fool it in to creating something circular, particularly if code execution is involved.</w:t>
-      </w:r>
-      <w:r>
-        <w:t xml:space="preserve">  If a bad data edit makes it past </w:t>
-      </w:r>
-      <w:proofErr w:type="spellStart"/>
-      <w:r>
-        <w:lastRenderedPageBreak/>
-        <w:t>LillyPy’s</w:t>
-      </w:r>
-      <w:proofErr w:type="spellEnd"/>
-      <w:r>
-        <w:t xml:space="preserve"> checks, it will usually appear as an execution error, since even data edits are normally handled via execution.</w:t>
-      </w:r>
-    </w:p>
-    <w:p>
-      <w:r>
-        <w:t xml:space="preserve">One minor point of confusion is that there is currently no distinguishing the mutable data icon for the empty set from the mutable data icon for an empty dict. (… sets should probably have a different style of curly brace, but currently don’t). </w:t>
-      </w:r>
     </w:p>
     <w:sectPr>
       <w:pgSz w:w="12240" w:h="15840"/>

</xml_diff>

<commit_message>
Update macro processing functionality in filefmt.py to better support it's main role, of associating macros with AST nodes.  Changes the format of macros to have a formal name, rather than being defined by a search pattern, and to rely less on inserting text than simply annotating it.
</commit_message>
<xml_diff>
--- a/user_guide.docx
+++ b/user_guide.docx
@@ -1017,145 +1017,636 @@
       <w:r>
         <w:t xml:space="preserve">  If a bad data edit makes it past </w:t>
       </w:r>
+      <w:r>
+        <w:lastRenderedPageBreak/>
+        <w:t>LillyPy’s checks, it will usually appear as an execution error, since even data edits are normally handled via execution.</w:t>
+      </w:r>
+    </w:p>
+    <w:p>
+      <w:r>
+        <w:t xml:space="preserve">One minor point of confusion is that there is currently no distinguishing the mutable data icon for the empty set from the mutable data icon for an empty dict. (… sets should probably have a different style of curly brace, but currently don’t). </w:t>
+      </w:r>
+    </w:p>
+    <w:p>
+      <w:pPr>
+        <w:pStyle w:val="Heading2"/>
+      </w:pPr>
+      <w:r>
+        <w:t>Save File Format</w:t>
+      </w:r>
+    </w:p>
+    <w:p>
+      <w:r>
+        <w:t>The format used for save</w:t>
+      </w:r>
+      <w:r>
+        <w:t xml:space="preserve"> (.</w:t>
+      </w:r>
       <w:proofErr w:type="spellStart"/>
       <w:r>
+        <w:t>pyg</w:t>
+      </w:r>
+      <w:proofErr w:type="spellEnd"/>
+      <w:r>
+        <w:t>)</w:t>
+      </w:r>
+      <w:r>
+        <w:t xml:space="preserve"> files and for clipboard transfer of icons between LillyPy windows, is Python code in text form, with </w:t>
+      </w:r>
+      <w:r>
+        <w:t>a simple macro overlay</w:t>
+      </w:r>
+      <w:r>
+        <w:t xml:space="preserve">.  The </w:t>
+      </w:r>
+      <w:r>
+        <w:t xml:space="preserve">macro </w:t>
+      </w:r>
+      <w:r>
+        <w:t>annotation is used to attach attributes, such as layout hints, and to implement extensions to the Python syntax.</w:t>
+      </w:r>
+      <w:r>
+        <w:t xml:space="preserve"> </w:t>
+      </w:r>
+      <w:r>
+        <w:t xml:space="preserve"> .</w:t>
+      </w:r>
+      <w:proofErr w:type="spellStart"/>
+      <w:r>
+        <w:t>pyg</w:t>
+      </w:r>
+      <w:proofErr w:type="spellEnd"/>
+      <w:r>
+        <w:t xml:space="preserve"> files are readable/editable text files </w:t>
+      </w:r>
+      <w:r>
+        <w:t>that are compatible</w:t>
+      </w:r>
+      <w:r>
+        <w:t xml:space="preserve"> with </w:t>
+      </w:r>
+      <w:r>
+        <w:t>version control systems and other legacy software tools</w:t>
+      </w:r>
+      <w:r>
+        <w:t>.</w:t>
+      </w:r>
+    </w:p>
+    <w:p>
+      <w:r>
+        <w:t>To convert .</w:t>
+      </w:r>
+      <w:proofErr w:type="spellStart"/>
+      <w:r>
+        <w:t>pyg</w:t>
+      </w:r>
+      <w:proofErr w:type="spellEnd"/>
+      <w:r>
+        <w:t xml:space="preserve"> files back to standard Python, use the File-&gt;Export command.  </w:t>
+      </w:r>
+      <w:r>
+        <w:t>Pasting</w:t>
+      </w:r>
+      <w:r>
+        <w:t xml:space="preserve"> code copied from LillyPy in to a text editor, will also </w:t>
+      </w:r>
+      <w:r>
+        <w:t>yield</w:t>
+      </w:r>
+      <w:r>
+        <w:t xml:space="preserve"> standard Python.  In the</w:t>
+      </w:r>
+      <w:r>
+        <w:t xml:space="preserve"> very worst case, should you somehow lose all access to the LillyPy environment,</w:t>
+      </w:r>
+      <w:r>
+        <w:t xml:space="preserve"> the</w:t>
+      </w:r>
+      <w:r>
+        <w:t xml:space="preserve"> </w:t>
+      </w:r>
+      <w:r>
+        <w:t>.</w:t>
+      </w:r>
+      <w:proofErr w:type="spellStart"/>
+      <w:r>
+        <w:t>pyg</w:t>
+      </w:r>
+      <w:proofErr w:type="spellEnd"/>
+      <w:r>
+        <w:t xml:space="preserve"> format is also simple enough that </w:t>
+      </w:r>
+      <w:r>
+        <w:t>most code can be transformed back just by stripping the macros with a few lines of Python</w:t>
+      </w:r>
+      <w:r>
+        <w:t>.</w:t>
+      </w:r>
+    </w:p>
+    <w:p>
+      <w:pPr>
+        <w:pStyle w:val="Heading1"/>
+      </w:pPr>
+      <w:r>
+        <w:t>Making Code Graphical and Interactive</w:t>
+      </w:r>
+    </w:p>
+    <w:p>
+      <w:r>
+        <w:t>Making a library with graphical and interactive features is of course more work</w:t>
+      </w:r>
+      <w:r>
+        <w:t xml:space="preserve"> </w:t>
+      </w:r>
+      <w:r>
+        <w:t xml:space="preserve">than writing a conventional programmatic interface.  </w:t>
+      </w:r>
+      <w:r>
+        <w:t>While someday this may be common for all types of software, the use</w:t>
+      </w:r>
+      <w:r>
+        <w:t>rs with the most immediate need</w:t>
+      </w:r>
+      <w:r>
+        <w:t xml:space="preserve"> are those who already </w:t>
+      </w:r>
+      <w:r>
+        <w:t>do</w:t>
+      </w:r>
+      <w:r>
+        <w:t xml:space="preserve"> interactive computation and particularly those who blend it with visualization.</w:t>
+      </w:r>
+    </w:p>
+    <w:p>
+      <w:pPr>
+        <w:pStyle w:val="Heading2"/>
+      </w:pPr>
+      <w:r>
+        <w:t>The .</w:t>
+      </w:r>
+      <w:proofErr w:type="spellStart"/>
+      <w:r>
+        <w:t>pgi</w:t>
+      </w:r>
+      <w:proofErr w:type="spellEnd"/>
+      <w:r>
+        <w:t xml:space="preserve"> File</w:t>
+      </w:r>
+    </w:p>
+    <w:p>
+      <w:r>
+        <w:t>To add interactive capabilities, libraries for the LillyPy environment provide both a .</w:t>
+      </w:r>
+      <w:proofErr w:type="spellStart"/>
+      <w:r>
+        <w:t>py</w:t>
+      </w:r>
+      <w:proofErr w:type="spellEnd"/>
+      <w:r>
+        <w:t xml:space="preserve"> (or .</w:t>
+      </w:r>
+      <w:proofErr w:type="spellStart"/>
+      <w:r>
+        <w:t>pyg</w:t>
+      </w:r>
+      <w:proofErr w:type="spellEnd"/>
+      <w:r>
+        <w:t xml:space="preserve"> or .</w:t>
+      </w:r>
+      <w:proofErr w:type="spellStart"/>
+      <w:r>
+        <w:t>pyc</w:t>
+      </w:r>
+      <w:proofErr w:type="spellEnd"/>
+      <w:r>
+        <w:t>) file containing the callable code for the library, and a .</w:t>
+      </w:r>
+      <w:proofErr w:type="spellStart"/>
+      <w:r>
+        <w:t>pgi</w:t>
+      </w:r>
+      <w:proofErr w:type="spellEnd"/>
+      <w:r>
+        <w:t xml:space="preserve"> </w:t>
+      </w:r>
+      <w:r>
+        <w:t>file defining</w:t>
+      </w:r>
+      <w:r>
+        <w:t xml:space="preserve"> the interactive</w:t>
+      </w:r>
+      <w:r>
+        <w:t xml:space="preserve"> part.  Whereas the imported .</w:t>
+      </w:r>
+      <w:proofErr w:type="spellStart"/>
+      <w:r>
+        <w:t>py</w:t>
+      </w:r>
+      <w:proofErr w:type="spellEnd"/>
+      <w:r>
+        <w:t xml:space="preserve"> file is not referenced until the user runs the code that imports it, the .</w:t>
+      </w:r>
+      <w:proofErr w:type="spellStart"/>
+      <w:r>
+        <w:t>pgi</w:t>
+      </w:r>
+      <w:proofErr w:type="spellEnd"/>
+      <w:r>
+        <w:t xml:space="preserve"> code is immediately loaded in to the environment and invoked during editing. </w:t>
+      </w:r>
+      <w:r>
+        <w:t xml:space="preserve"> It provides </w:t>
+      </w:r>
+      <w:r>
+        <w:t>both traditional GUI components like menus and dialogs, graphics to embed directly into the code representation.</w:t>
+      </w:r>
+    </w:p>
+    <w:p>
+      <w:pPr>
+        <w:pStyle w:val="Heading2"/>
+      </w:pPr>
+      <w:r>
+        <w:t>Making an Icon</w:t>
+      </w:r>
+    </w:p>
+    <w:p>
+      <w:r>
+        <w:t xml:space="preserve">While LillyPy’s representation looks a lot like text, under the hood, it’s really made of icons (you can see the outlines when you drag).  </w:t>
+      </w:r>
+      <w:r>
+        <w:t xml:space="preserve">Icons give LillyPy the context to understand what the user is pointing at.  </w:t>
+      </w:r>
+      <w:r>
+        <w:t xml:space="preserve">Most of LillyPy’s graphical features are tied to </w:t>
+      </w:r>
+      <w:r>
+        <w:t xml:space="preserve">them in one way or another.  </w:t>
+      </w:r>
+    </w:p>
+    <w:p>
+      <w:r>
+        <w:t>The simplest sort of icon is defined only in terms of text, with maybe a font or color to distinguish it.  A text icon can still have attachment sites and support context sensitive menus.</w:t>
+      </w:r>
+      <w:r>
+        <w:t xml:space="preserve">  On the other end of the spectrum are fully graphical icons that control the layout of subordinate icons.</w:t>
+      </w:r>
+    </w:p>
+    <w:p>
+      <w:pPr>
+        <w:pStyle w:val="Heading3"/>
+      </w:pPr>
+      <w:r>
         <w:lastRenderedPageBreak/>
-        <w:t>LillyPy’s</w:t>
+        <w:t>Macro Language</w:t>
+      </w:r>
+    </w:p>
+    <w:p>
+      <w:r>
+        <w:t>One of the jobs of an icon is to generate text that will represent it in the .</w:t>
+      </w:r>
+      <w:proofErr w:type="spellStart"/>
+      <w:r>
+        <w:t>pyg</w:t>
       </w:r>
       <w:proofErr w:type="spellEnd"/>
       <w:r>
-        <w:t xml:space="preserve"> checks, it will usually appear as an execution error, since even data edits are normally handled via execution.</w:t>
-      </w:r>
-    </w:p>
-    <w:p>
-      <w:r>
-        <w:t xml:space="preserve">One minor point of confusion is that there is currently no distinguishing the mutable data icon for the empty set from the mutable data icon for an empty dict. (… sets should probably have a different style of curly brace, but currently don’t). </w:t>
-      </w:r>
-    </w:p>
-    <w:p>
-      <w:pPr>
-        <w:pStyle w:val="Heading2"/>
-      </w:pPr>
-      <w:r>
-        <w:t>Save File Format</w:t>
-      </w:r>
-    </w:p>
-    <w:p>
-      <w:r>
-        <w:t>The format used for save</w:t>
-      </w:r>
-      <w:r>
-        <w:t xml:space="preserve"> (.</w:t>
-      </w:r>
-      <w:proofErr w:type="spellStart"/>
-      <w:r>
-        <w:t>pyg</w:t>
-      </w:r>
-      <w:proofErr w:type="spellEnd"/>
-      <w:r>
-        <w:t>)</w:t>
-      </w:r>
-      <w:r>
-        <w:t xml:space="preserve"> files and for clipboard transfer of icons between LillyPy windows, is Python code in text form, with </w:t>
-      </w:r>
-      <w:r>
-        <w:t>a simple macro overlay</w:t>
-      </w:r>
-      <w:r>
-        <w:t xml:space="preserve">.  The </w:t>
-      </w:r>
-      <w:r>
-        <w:t xml:space="preserve">macro </w:t>
-      </w:r>
-      <w:r>
-        <w:t>annotation is used to attach attributes, such as layout hints, and to implement extensions to the Python syntax.</w:t>
-      </w:r>
-      <w:r>
-        <w:t xml:space="preserve"> </w:t>
-      </w:r>
-      <w:r>
-        <w:t xml:space="preserve"> .</w:t>
-      </w:r>
-      <w:proofErr w:type="spellStart"/>
-      <w:r>
-        <w:t>pyg</w:t>
-      </w:r>
-      <w:proofErr w:type="spellEnd"/>
-      <w:r>
-        <w:t xml:space="preserve"> files are readable/editable text files </w:t>
-      </w:r>
-      <w:r>
-        <w:t>that are compatible</w:t>
-      </w:r>
-      <w:r>
-        <w:t xml:space="preserve"> with </w:t>
-      </w:r>
-      <w:r>
-        <w:t>version control systems</w:t>
-      </w:r>
-      <w:r>
-        <w:t xml:space="preserve"> and other legacy software tools</w:t>
-      </w:r>
-      <w:r>
-        <w:t>.</w:t>
-      </w:r>
-    </w:p>
-    <w:p>
-      <w:r>
-        <w:t>To convert .</w:t>
-      </w:r>
-      <w:proofErr w:type="spellStart"/>
-      <w:r>
-        <w:t>pyg</w:t>
-      </w:r>
-      <w:proofErr w:type="spellEnd"/>
-      <w:r>
-        <w:t xml:space="preserve"> files back to standard Python, use the File-&gt;Export command.  </w:t>
-      </w:r>
-      <w:r>
-        <w:t>Pasting</w:t>
-      </w:r>
-      <w:r>
-        <w:t xml:space="preserve"> code copied from LillyPy in to a text editor, will also </w:t>
-      </w:r>
-      <w:r>
-        <w:t>yield</w:t>
-      </w:r>
-      <w:r>
-        <w:t xml:space="preserve"> standard Python.  In the</w:t>
-      </w:r>
-      <w:r>
-        <w:t xml:space="preserve"> very worst case, should you somehow lose all access to the LillyPy environment,</w:t>
-      </w:r>
-      <w:r>
-        <w:t xml:space="preserve"> the</w:t>
-      </w:r>
-      <w:r>
-        <w:t xml:space="preserve"> </w:t>
-      </w:r>
-      <w:r>
-        <w:t>.</w:t>
-      </w:r>
-      <w:proofErr w:type="spellStart"/>
-      <w:r>
-        <w:t>pyg</w:t>
-      </w:r>
-      <w:proofErr w:type="spellEnd"/>
-      <w:r>
-        <w:t xml:space="preserve"> format is also simple enough that you can</w:t>
-      </w:r>
-      <w:r>
-        <w:t xml:space="preserve"> </w:t>
-      </w:r>
-      <w:r>
-        <w:t xml:space="preserve">transform it back it to Python </w:t>
-      </w:r>
-      <w:r>
-        <w:t>with just a few lines of Python code.</w:t>
+        <w:t xml:space="preserve"> file and on the clipboard</w:t>
       </w:r>
       <w:bookmarkStart w:id="0" w:name="_GoBack"/>
       <w:bookmarkEnd w:id="0"/>
-    </w:p>
+      <w:r>
+        <w:t>.  The .</w:t>
+      </w:r>
+      <w:proofErr w:type="spellStart"/>
+      <w:r>
+        <w:t>pyg</w:t>
+      </w:r>
+      <w:proofErr w:type="spellEnd"/>
+      <w:r>
+        <w:t xml:space="preserve"> file looks like Python with some additional information overlaid in the form of macros.</w:t>
+      </w:r>
+    </w:p>
+    <w:p>
+      <w:r>
+        <w:t>While LillyPy’s macro language can do simple lexical substitution, its main purpose i</w:t>
+      </w:r>
+      <w:r>
+        <w:t>s to direct the icon generation that happens after the Python parser has parsed the file in to a</w:t>
+      </w:r>
+      <w:r>
+        <w:t xml:space="preserve">n abstract syntax tree.  </w:t>
+      </w:r>
+      <w:r>
+        <w:t>It’s most important functions, therefore are:</w:t>
+      </w:r>
+    </w:p>
+    <w:p>
+      <w:pPr>
+        <w:pStyle w:val="ListParagraph"/>
+        <w:numPr>
+          <w:ilvl w:val="0"/>
+          <w:numId w:val="6"/>
+        </w:numPr>
+      </w:pPr>
+      <w:r>
+        <w:t>Tagging AST nodes with annotation, such as layout hints</w:t>
+      </w:r>
+    </w:p>
+    <w:p>
+      <w:pPr>
+        <w:pStyle w:val="ListParagraph"/>
+        <w:numPr>
+          <w:ilvl w:val="0"/>
+          <w:numId w:val="6"/>
+        </w:numPr>
+      </w:pPr>
+      <w:r>
+        <w:t>Associating icon-creation functions with the AST</w:t>
+      </w:r>
+      <w:r>
+        <w:t xml:space="preserve"> nodes on which they will operate</w:t>
+      </w:r>
+    </w:p>
+    <w:p>
+      <w:r>
+        <w:t>The save-file format extends Python with macros of the</w:t>
+      </w:r>
+      <w:r>
+        <w:t xml:space="preserve"> </w:t>
+      </w:r>
+      <w:r>
+        <w:t>form</w:t>
+      </w:r>
+      <w:r>
+        <w:t>:</w:t>
+      </w:r>
+    </w:p>
+    <w:p>
+      <w:pPr>
+        <w:ind w:left="720"/>
+      </w:pPr>
+      <w:r>
+        <w:t xml:space="preserve"> $</w:t>
+      </w:r>
+      <w:proofErr w:type="spellStart"/>
+      <w:r>
+        <w:t>name</w:t>
+      </w:r>
+      <w:proofErr w:type="gramStart"/>
+      <w:r>
+        <w:t>:arg</w:t>
+      </w:r>
+      <w:proofErr w:type="gramEnd"/>
+      <w:r>
+        <w:t>-string</w:t>
+      </w:r>
+      <w:proofErr w:type="spellEnd"/>
+      <w:r>
+        <w:t>$</w:t>
+      </w:r>
+    </w:p>
+    <w:p>
+      <w:proofErr w:type="gramStart"/>
+      <w:r>
+        <w:t>name</w:t>
+      </w:r>
+      <w:proofErr w:type="gramEnd"/>
+      <w:r>
+        <w:t xml:space="preserve"> is composed of the same set of characters as Python</w:t>
+      </w:r>
+      <w:r>
+        <w:t xml:space="preserve"> </w:t>
+      </w:r>
+      <w:r>
+        <w:t>identifiers. Macros that skip the name ($</w:t>
+      </w:r>
+      <w:proofErr w:type="gramStart"/>
+      <w:r>
+        <w:t>:</w:t>
+      </w:r>
+      <w:proofErr w:type="spellStart"/>
+      <w:r>
+        <w:t>args</w:t>
+      </w:r>
+      <w:proofErr w:type="spellEnd"/>
+      <w:proofErr w:type="gramEnd"/>
+      <w:r>
+        <w:t>$) provide (mostly layout-r</w:t>
+      </w:r>
+      <w:r>
+        <w:t>e</w:t>
+      </w:r>
+      <w:r>
+        <w:t>lated)</w:t>
+      </w:r>
+      <w:r>
+        <w:t xml:space="preserve"> </w:t>
+      </w:r>
+      <w:r>
+        <w:t>information to the built-in icon creation function</w:t>
+      </w:r>
+      <w:r>
+        <w:t xml:space="preserve">s for Python itself.  The colon </w:t>
+      </w:r>
+      <w:r>
+        <w:t>separates the macro name from its arguments, and may be omitted if there are no</w:t>
+      </w:r>
+      <w:r>
+        <w:t xml:space="preserve"> </w:t>
+      </w:r>
+      <w:r>
+        <w:t>arguments to pass.  The format of the argument string (</w:t>
+      </w:r>
+      <w:proofErr w:type="spellStart"/>
+      <w:r>
+        <w:t>argString</w:t>
+      </w:r>
+      <w:proofErr w:type="spellEnd"/>
+      <w:r>
+        <w:t>) is entirely up</w:t>
+      </w:r>
+      <w:r>
+        <w:t xml:space="preserve"> </w:t>
+      </w:r>
+      <w:r>
+        <w:t xml:space="preserve">to the </w:t>
+      </w:r>
+      <w:r>
+        <w:t>implementer</w:t>
+      </w:r>
+      <w:r>
+        <w:t xml:space="preserve">, but must not contain the "$" character.  </w:t>
+      </w:r>
+      <w:r>
+        <w:t>Defining a macro is the first step toward creating an icon.  To define a macro in your .</w:t>
+      </w:r>
+      <w:proofErr w:type="spellStart"/>
+      <w:r>
+        <w:t>pgi</w:t>
+      </w:r>
+      <w:proofErr w:type="spellEnd"/>
+      <w:r>
+        <w:t xml:space="preserve"> file, import </w:t>
+      </w:r>
+      <w:proofErr w:type="gramStart"/>
+      <w:r>
+        <w:t xml:space="preserve">the  </w:t>
+      </w:r>
+      <w:proofErr w:type="spellStart"/>
+      <w:r>
+        <w:t>lillypy</w:t>
+      </w:r>
+      <w:proofErr w:type="spellEnd"/>
+      <w:proofErr w:type="gramEnd"/>
+      <w:r>
+        <w:t xml:space="preserve"> package and call:</w:t>
+      </w:r>
+    </w:p>
+    <w:p>
+      <w:pPr>
+        <w:ind w:left="720"/>
+      </w:pPr>
+      <w:proofErr w:type="spellStart"/>
+      <w:proofErr w:type="gramStart"/>
+      <w:r>
+        <w:t>lillypy.addMacro</w:t>
+      </w:r>
+      <w:proofErr w:type="spellEnd"/>
+      <w:r>
+        <w:t>(</w:t>
+      </w:r>
+      <w:proofErr w:type="gramEnd"/>
+      <w:r>
+        <w:t xml:space="preserve">name, subs, </w:t>
+      </w:r>
+      <w:proofErr w:type="spellStart"/>
+      <w:r>
+        <w:t>icon</w:t>
+      </w:r>
+      <w:r>
+        <w:t>Create</w:t>
+      </w:r>
+      <w:r>
+        <w:t>Fn</w:t>
+      </w:r>
+      <w:proofErr w:type="spellEnd"/>
+      <w:r>
+        <w:t>)</w:t>
+      </w:r>
+    </w:p>
+    <w:p>
+      <w:proofErr w:type="gramStart"/>
+      <w:r>
+        <w:t>name</w:t>
+      </w:r>
+      <w:proofErr w:type="gramEnd"/>
+      <w:r>
+        <w:t xml:space="preserve"> defines the name that will reference the macro.  </w:t>
+      </w:r>
+      <w:proofErr w:type="gramStart"/>
+      <w:r>
+        <w:t>subs</w:t>
+      </w:r>
+      <w:proofErr w:type="gramEnd"/>
+      <w:r>
+        <w:t>,</w:t>
+      </w:r>
+      <w:r>
+        <w:t xml:space="preserve"> </w:t>
+      </w:r>
+      <w:r>
+        <w:t>provides text to replace the macro before parsing with the Python parser, and</w:t>
+      </w:r>
+      <w:r>
+        <w:t xml:space="preserve"> </w:t>
+      </w:r>
+      <w:r>
+        <w:t>may alternatively be passed as a function to generate the substitution string</w:t>
+      </w:r>
+      <w:r>
+        <w:t xml:space="preserve"> </w:t>
+      </w:r>
+      <w:r>
+        <w:t xml:space="preserve">from the macro </w:t>
+      </w:r>
+      <w:proofErr w:type="spellStart"/>
+      <w:r>
+        <w:t>arg</w:t>
+      </w:r>
+      <w:proofErr w:type="spellEnd"/>
+      <w:r>
+        <w:t>-s</w:t>
+      </w:r>
+      <w:r>
+        <w:t>tring.  Since the ultimate goal is to create icons, string</w:t>
+      </w:r>
+      <w:r>
+        <w:t xml:space="preserve"> </w:t>
+      </w:r>
+      <w:r>
+        <w:t>substitution is needed only in rare cases to temporarily support sub-structure</w:t>
+      </w:r>
+      <w:r>
+        <w:t xml:space="preserve"> </w:t>
+      </w:r>
+      <w:r>
+        <w:t>(such as statement blocks) and get it to pass initial parsing.  Most of the work</w:t>
+      </w:r>
+      <w:r>
+        <w:t xml:space="preserve"> </w:t>
+      </w:r>
+      <w:r>
+        <w:t>will be done in the icon crea</w:t>
+      </w:r>
+      <w:r>
+        <w:t>tion function (</w:t>
+      </w:r>
+      <w:proofErr w:type="spellStart"/>
+      <w:r>
+        <w:t>iconCreateFn</w:t>
+      </w:r>
+      <w:proofErr w:type="spellEnd"/>
+      <w:r>
+        <w:t>)</w:t>
+      </w:r>
+    </w:p>
+    <w:p>
+      <w:r>
+        <w:t>A macro ultimately associates its argument string and its icon creation function with a node in the abstract syntax tree (AST) created by the Python parser.  To do that, it must be placed precisely in the .</w:t>
+      </w:r>
+      <w:proofErr w:type="spellStart"/>
+      <w:r>
+        <w:t>pyg</w:t>
+      </w:r>
+      <w:proofErr w:type="spellEnd"/>
+      <w:r>
+        <w:t xml:space="preserve"> file, before the Python </w:t>
+      </w:r>
+      <w:r>
+        <w:t>construct</w:t>
+      </w:r>
+      <w:r>
+        <w:t xml:space="preserve"> to which it should be attached (or in the case of a macro that does string substitution, a $ character should be placed before the </w:t>
+      </w:r>
+      <w:r>
+        <w:t>construct</w:t>
+      </w:r>
+      <w:r>
+        <w:t xml:space="preserve"> in the inserted</w:t>
+      </w:r>
+      <w:r>
+        <w:t xml:space="preserve"> text).</w:t>
+      </w:r>
+    </w:p>
+    <w:p>
+      <w:pPr>
+        <w:pStyle w:val="Heading3"/>
+      </w:pPr>
+      <w:r>
+        <w:t>Icon Creation</w:t>
+      </w:r>
+    </w:p>
+    <w:p/>
     <w:sectPr>
       <w:pgSz w:w="12240" w:h="15840"/>
       <w:pgMar w:top="1440" w:right="1440" w:bottom="1440" w:left="1440" w:header="720" w:footer="720" w:gutter="0"/>
@@ -1258,6 +1749,95 @@
     </w:lvl>
   </w:abstractNum>
   <w:abstractNum w:abstractNumId="1">
+    <w:nsid w:val="44DA0F8B"/>
+    <w:multiLevelType w:val="hybridMultilevel"/>
+    <w:tmpl w:val="19A2D308"/>
+    <w:lvl w:ilvl="0" w:tplc="0409000F">
+      <w:start w:val="1"/>
+      <w:numFmt w:val="decimal"/>
+      <w:lvlText w:val="%1."/>
+      <w:lvlJc w:val="left"/>
+      <w:pPr>
+        <w:ind w:left="720" w:hanging="360"/>
+      </w:pPr>
+      <w:rPr>
+        <w:rFonts w:hint="default"/>
+      </w:rPr>
+    </w:lvl>
+    <w:lvl w:ilvl="1" w:tplc="04090019" w:tentative="1">
+      <w:start w:val="1"/>
+      <w:numFmt w:val="lowerLetter"/>
+      <w:lvlText w:val="%2."/>
+      <w:lvlJc w:val="left"/>
+      <w:pPr>
+        <w:ind w:left="1440" w:hanging="360"/>
+      </w:pPr>
+    </w:lvl>
+    <w:lvl w:ilvl="2" w:tplc="0409001B" w:tentative="1">
+      <w:start w:val="1"/>
+      <w:numFmt w:val="lowerRoman"/>
+      <w:lvlText w:val="%3."/>
+      <w:lvlJc w:val="right"/>
+      <w:pPr>
+        <w:ind w:left="2160" w:hanging="180"/>
+      </w:pPr>
+    </w:lvl>
+    <w:lvl w:ilvl="3" w:tplc="0409000F" w:tentative="1">
+      <w:start w:val="1"/>
+      <w:numFmt w:val="decimal"/>
+      <w:lvlText w:val="%4."/>
+      <w:lvlJc w:val="left"/>
+      <w:pPr>
+        <w:ind w:left="2880" w:hanging="360"/>
+      </w:pPr>
+    </w:lvl>
+    <w:lvl w:ilvl="4" w:tplc="04090019" w:tentative="1">
+      <w:start w:val="1"/>
+      <w:numFmt w:val="lowerLetter"/>
+      <w:lvlText w:val="%5."/>
+      <w:lvlJc w:val="left"/>
+      <w:pPr>
+        <w:ind w:left="3600" w:hanging="360"/>
+      </w:pPr>
+    </w:lvl>
+    <w:lvl w:ilvl="5" w:tplc="0409001B" w:tentative="1">
+      <w:start w:val="1"/>
+      <w:numFmt w:val="lowerRoman"/>
+      <w:lvlText w:val="%6."/>
+      <w:lvlJc w:val="right"/>
+      <w:pPr>
+        <w:ind w:left="4320" w:hanging="180"/>
+      </w:pPr>
+    </w:lvl>
+    <w:lvl w:ilvl="6" w:tplc="0409000F" w:tentative="1">
+      <w:start w:val="1"/>
+      <w:numFmt w:val="decimal"/>
+      <w:lvlText w:val="%7."/>
+      <w:lvlJc w:val="left"/>
+      <w:pPr>
+        <w:ind w:left="5040" w:hanging="360"/>
+      </w:pPr>
+    </w:lvl>
+    <w:lvl w:ilvl="7" w:tplc="04090019" w:tentative="1">
+      <w:start w:val="1"/>
+      <w:numFmt w:val="lowerLetter"/>
+      <w:lvlText w:val="%8."/>
+      <w:lvlJc w:val="left"/>
+      <w:pPr>
+        <w:ind w:left="5760" w:hanging="360"/>
+      </w:pPr>
+    </w:lvl>
+    <w:lvl w:ilvl="8" w:tplc="0409001B" w:tentative="1">
+      <w:start w:val="1"/>
+      <w:numFmt w:val="lowerRoman"/>
+      <w:lvlText w:val="%9."/>
+      <w:lvlJc w:val="right"/>
+      <w:pPr>
+        <w:ind w:left="6480" w:hanging="180"/>
+      </w:pPr>
+    </w:lvl>
+  </w:abstractNum>
+  <w:abstractNum w:abstractNumId="2">
     <w:nsid w:val="4AA275D2"/>
     <w:multiLevelType w:val="hybridMultilevel"/>
     <w:tmpl w:val="69B0FCCC"/>
@@ -1346,7 +1926,7 @@
       </w:pPr>
     </w:lvl>
   </w:abstractNum>
-  <w:abstractNum w:abstractNumId="2">
+  <w:abstractNum w:abstractNumId="3">
     <w:nsid w:val="541B4F7E"/>
     <w:multiLevelType w:val="hybridMultilevel"/>
     <w:tmpl w:val="00BED752"/>
@@ -1435,7 +2015,7 @@
       </w:pPr>
     </w:lvl>
   </w:abstractNum>
-  <w:abstractNum w:abstractNumId="3">
+  <w:abstractNum w:abstractNumId="4">
     <w:nsid w:val="690B09C9"/>
     <w:multiLevelType w:val="hybridMultilevel"/>
     <w:tmpl w:val="3264855C"/>
@@ -1524,7 +2104,7 @@
       </w:pPr>
     </w:lvl>
   </w:abstractNum>
-  <w:abstractNum w:abstractNumId="4">
+  <w:abstractNum w:abstractNumId="5">
     <w:nsid w:val="7F983007"/>
     <w:multiLevelType w:val="hybridMultilevel"/>
     <w:tmpl w:val="DD0CD936"/>
@@ -1614,19 +2194,22 @@
     </w:lvl>
   </w:abstractNum>
   <w:num w:numId="1">
-    <w:abstractNumId w:val="4"/>
+    <w:abstractNumId w:val="5"/>
   </w:num>
   <w:num w:numId="2">
-    <w:abstractNumId w:val="2"/>
+    <w:abstractNumId w:val="3"/>
   </w:num>
   <w:num w:numId="3">
     <w:abstractNumId w:val="0"/>
   </w:num>
   <w:num w:numId="4">
-    <w:abstractNumId w:val="1"/>
+    <w:abstractNumId w:val="2"/>
   </w:num>
   <w:num w:numId="5">
-    <w:abstractNumId w:val="3"/>
+    <w:abstractNumId w:val="4"/>
+  </w:num>
+  <w:num w:numId="6">
+    <w:abstractNumId w:val="1"/>
   </w:num>
 </w:numbering>
 </file>

</xml_diff>

<commit_message>
More work on dealing with deletion of paren/bracket/brace around lists.  During work on this commit, I discovered design problems related to pending arguments, handling of which now needs to be much more involved to support the ability to text-edit multi-part icons like def, class, for, and inline if.  The dream of dealing only with single pending arguments is dead, but this will also lead to a better user experience due to less forced deletion.
</commit_message>
<xml_diff>
--- a/user_guide.docx
+++ b/user_guide.docx
@@ -12,7 +12,33 @@
     </w:p>
     <w:p>
       <w:r>
-        <w:t xml:space="preserve">In general, initial entry for code in LillyPy is the same as for plain text.  The difference is that as you type, you are creating larger units of text (and in some cases graphics) that henceforth become an individually manipulable object </w:t>
+        <w:t xml:space="preserve">In general, initial entry for code in </w:t>
+      </w:r>
+      <w:r>
+        <w:t>LilyPy</w:t>
+      </w:r>
+      <w:r>
+        <w:t xml:space="preserve"> is the same as for plain text.  The difference is that as you type, you are creating larger units of text (and in some cases graphics) that henceforth become an individually manipulable </w:t>
+      </w:r>
+      <w:proofErr w:type="gramStart"/>
+      <w:r>
+        <w:t xml:space="preserve">object </w:t>
+      </w:r>
+      <w:r>
+        <w:t>.</w:t>
+      </w:r>
+      <w:proofErr w:type="gramEnd"/>
+      <w:r>
+        <w:t xml:space="preserve">  We call these objects icons, even though most of the time they just look like text and have no visible borders.  Borders and sites </w:t>
+      </w:r>
+      <w:r>
+        <w:t>do</w:t>
+      </w:r>
+      <w:r>
+        <w:t xml:space="preserve"> appear when you drag them around</w:t>
+      </w:r>
+      <w:r>
+        <w:t>, but disappear once you’re done so as not to detract from the appearance of the code.</w:t>
       </w:r>
     </w:p>
     <w:p>
@@ -20,12 +46,521 @@
         <w:pStyle w:val="Heading2"/>
       </w:pPr>
       <w:r>
+        <w:t>Entry Icon</w:t>
+      </w:r>
+    </w:p>
+    <w:p>
+      <w:r>
+        <w:t xml:space="preserve">Most icons </w:t>
+      </w:r>
+      <w:r>
+        <w:t xml:space="preserve">map </w:t>
+      </w:r>
+      <w:r>
+        <w:t>directly to a syntactic element of the programming language</w:t>
+      </w:r>
+      <w:r>
+        <w:t xml:space="preserve"> (identifier, operator, etc.), </w:t>
+      </w:r>
+      <w:r>
+        <w:t xml:space="preserve">but on the way to becoming one of these syntactic elements, the text you type starts as undifferentiated plain text.  When you start typing, </w:t>
+      </w:r>
+      <w:r>
+        <w:t xml:space="preserve">the editor will pop up </w:t>
+      </w:r>
+      <w:r>
+        <w:t>a small text-box called an “entry icon”, showing the characters you type, until they are fully formed in to a unit of language syntax.</w:t>
+      </w:r>
+      <w:r>
+        <w:t xml:space="preserve">  If you click away from the text box and the contained text cannot be converted to a language element, it will remain in placeholder form</w:t>
+      </w:r>
+      <w:r>
+        <w:t>, ready for you to continue entry by clicking back in the text to place the cursor.</w:t>
+      </w:r>
+    </w:p>
+    <w:p>
+      <w:pPr>
+        <w:pStyle w:val="Heading3"/>
+      </w:pPr>
+      <w:r>
+        <w:t>Pending Arguments</w:t>
+      </w:r>
+    </w:p>
+    <w:p>
+      <w:r>
+        <w:t xml:space="preserve">The entry icon has a second function that you won’t see when you’re initially constructing code, only when you go back and edit the code you’ve already entered.  </w:t>
+      </w:r>
+      <w:r>
+        <w:t xml:space="preserve"> That is the function of holding on to code that is temporarily orphaned as you enter new code around it.  A program is basically a tree structure, and editing that tree structure often means inserting and deleting items between other items.  This requires temporarily disconnecting one or more </w:t>
+      </w:r>
+      <w:r>
+        <w:t>branches</w:t>
+      </w:r>
+      <w:r>
+        <w:t xml:space="preserve"> from the tree structure and joining them back, later.  While this sounds complicated, for the most part</w:t>
+      </w:r>
+      <w:r>
+        <w:t xml:space="preserve"> </w:t>
+      </w:r>
+      <w:r>
+        <w:t>you</w:t>
+      </w:r>
+      <w:r>
+        <w:t xml:space="preserve"> type almost exactly what you would</w:t>
+      </w:r>
+      <w:r>
+        <w:t xml:space="preserve"> in a text editor</w:t>
+      </w:r>
+      <w:r>
+        <w:t>.  What you see is also similar</w:t>
+      </w:r>
+      <w:r>
+        <w:t xml:space="preserve">, except for some additional coloring </w:t>
+      </w:r>
+      <w:r>
+        <w:t>to remind you what still needs to be reconnected with</w:t>
+      </w:r>
+      <w:r>
+        <w:t xml:space="preserve"> the surrounding code.</w:t>
+      </w:r>
+    </w:p>
+    <w:p>
+      <w:r>
+        <w:t>[The text below is way to detailed to be at the start of this section, and needs to be moved</w:t>
+      </w:r>
+      <w:r>
+        <w:t xml:space="preserve"> out of what is essentially an introduction]</w:t>
+      </w:r>
+    </w:p>
+    <w:p>
+      <w:r>
+        <w:t>There are</w:t>
+      </w:r>
+      <w:r>
+        <w:t xml:space="preserve"> a few cases where deletion will orphan more than a single branch of the code tree</w:t>
+      </w:r>
+      <w:r>
+        <w:t xml:space="preserve">.   While this sounds like it would be a common occurrence since you can delete parens/brackets/braces from around a list with a single keystroke, Python syntax </w:t>
+      </w:r>
+      <w:r>
+        <w:t xml:space="preserve">is such that there is almost always a syntactically correct place to attach the liberated code, so you are </w:t>
+      </w:r>
+      <w:r>
+        <w:t>rarely</w:t>
+      </w:r>
+      <w:r>
+        <w:t xml:space="preserve"> left with more than a single unattached code fragment.  </w:t>
+      </w:r>
+      <w:r>
+        <w:t xml:space="preserve"> </w:t>
+      </w:r>
+      <w:r>
+        <w:t>In the few cases where you are, the entry icon will hang on to the unattached code until you type something that can’t use the additional arguments</w:t>
+      </w:r>
+      <w:r>
+        <w:t xml:space="preserve">.  </w:t>
+      </w:r>
+      <w:r>
+        <w:t xml:space="preserve">In that case, dark highlighting will show the elements that will be deleted if you complete the current text by typing a delimiter or escape.   </w:t>
+      </w:r>
+      <w:r>
+        <w:t>Similarly</w:t>
+      </w:r>
+      <w:r>
+        <w:t xml:space="preserve">, backspacing from the </w:t>
+      </w:r>
+      <w:r>
+        <w:t>left cursor position</w:t>
+      </w:r>
+      <w:r>
+        <w:t xml:space="preserve"> of the icon will </w:t>
+      </w:r>
+      <w:r>
+        <w:t xml:space="preserve">select any pending arguments </w:t>
+      </w:r>
+      <w:r>
+        <w:t>it</w:t>
+      </w:r>
+      <w:r>
+        <w:t xml:space="preserve"> will need to </w:t>
+      </w:r>
+      <w:r>
+        <w:t>delete</w:t>
+      </w:r>
+      <w:r>
+        <w:t xml:space="preserve"> in order to complete the </w:t>
+      </w:r>
+      <w:r>
+        <w:t xml:space="preserve">backspace </w:t>
+      </w:r>
+      <w:r>
+        <w:t>operation,</w:t>
+      </w:r>
+      <w:r>
+        <w:t xml:space="preserve"> both</w:t>
+      </w:r>
+      <w:r>
+        <w:t xml:space="preserve"> </w:t>
+      </w:r>
+      <w:r>
+        <w:t>to</w:t>
+      </w:r>
+      <w:r>
+        <w:t xml:space="preserve"> give y</w:t>
+      </w:r>
+      <w:r>
+        <w:t xml:space="preserve">ou a chance to relocate them </w:t>
+      </w:r>
+      <w:r>
+        <w:t xml:space="preserve">before continuing, </w:t>
+      </w:r>
+      <w:r>
+        <w:t>and</w:t>
+      </w:r>
+      <w:r>
+        <w:t xml:space="preserve"> </w:t>
+      </w:r>
+      <w:r>
+        <w:t>to set</w:t>
+      </w:r>
+      <w:r>
+        <w:t xml:space="preserve"> them up so that repeating the </w:t>
+      </w:r>
+      <w:r>
+        <w:t>backspace</w:t>
+      </w:r>
+      <w:r>
+        <w:t xml:space="preserve"> will </w:t>
+      </w:r>
+      <w:r>
+        <w:t xml:space="preserve">delete them </w:t>
+      </w:r>
+      <w:r>
+        <w:t>and allow</w:t>
+      </w:r>
+      <w:r>
+        <w:t xml:space="preserve"> the next backspace will </w:t>
+      </w:r>
+      <w:proofErr w:type="gramStart"/>
+      <w:r>
+        <w:t>proceed</w:t>
+      </w:r>
+      <w:proofErr w:type="gramEnd"/>
+      <w:r>
+        <w:t xml:space="preserve">. </w:t>
+      </w:r>
+      <w:r>
+        <w:t xml:space="preserve"> </w:t>
+      </w:r>
+      <w:r>
+        <w:t>The cases that will orphan more than a single branch are</w:t>
+      </w:r>
+      <w:r>
+        <w:t>:</w:t>
+      </w:r>
+    </w:p>
+    <w:p>
+      <w:pPr>
+        <w:pStyle w:val="ListParagraph"/>
+        <w:numPr>
+          <w:ilvl w:val="0"/>
+          <w:numId w:val="7"/>
+        </w:numPr>
+      </w:pPr>
+      <w:r>
+        <w:lastRenderedPageBreak/>
+        <w:t>Removing</w:t>
+      </w:r>
+      <w:r>
+        <w:t xml:space="preserve"> parens/brackets/braces from a multi-clause list </w:t>
+      </w:r>
+      <w:r>
+        <w:t xml:space="preserve">in </w:t>
+      </w:r>
+      <w:r>
+        <w:t>a context that both surrounds</w:t>
+      </w:r>
+      <w:r>
+        <w:t xml:space="preserve"> it</w:t>
+      </w:r>
+      <w:r>
+        <w:t xml:space="preserve"> and </w:t>
+      </w:r>
+      <w:r>
+        <w:t>prohibits multiple arguments</w:t>
+      </w:r>
+      <w:r>
+        <w:t xml:space="preserve"> (if, </w:t>
+      </w:r>
+      <w:proofErr w:type="spellStart"/>
+      <w:r>
+        <w:t>elif</w:t>
+      </w:r>
+      <w:proofErr w:type="spellEnd"/>
+      <w:r>
+        <w:t xml:space="preserve">, while, subscript and inline-if).  </w:t>
+      </w:r>
+      <w:r>
+        <w:t xml:space="preserve">For example, </w:t>
+      </w:r>
+      <w:r>
+        <w:t xml:space="preserve">deleting the parens around </w:t>
+      </w:r>
+      <w:proofErr w:type="spellStart"/>
+      <w:r>
+        <w:t>a,b</w:t>
+      </w:r>
+      <w:proofErr w:type="spellEnd"/>
+      <w:r>
+        <w:t xml:space="preserve"> in the code below</w:t>
+      </w:r>
+      <w:r>
+        <w:t>:</w:t>
+      </w:r>
+    </w:p>
+    <w:p>
+      <w:pPr>
+        <w:ind w:left="720"/>
+      </w:pPr>
+      <w:r>
+        <w:tab/>
+      </w:r>
+      <w:proofErr w:type="gramStart"/>
+      <w:r>
+        <w:t>if</w:t>
+      </w:r>
+      <w:proofErr w:type="gramEnd"/>
+      <w:r>
+        <w:t xml:space="preserve"> f(</w:t>
+      </w:r>
+      <w:proofErr w:type="spellStart"/>
+      <w:r>
+        <w:t>a,b</w:t>
+      </w:r>
+      <w:proofErr w:type="spellEnd"/>
+      <w:r>
+        <w:t>)</w:t>
+      </w:r>
+    </w:p>
+    <w:p>
+      <w:pPr>
+        <w:ind w:left="720"/>
+      </w:pPr>
+      <w:proofErr w:type="gramStart"/>
+      <w:r>
+        <w:t>will</w:t>
+      </w:r>
+      <w:proofErr w:type="gramEnd"/>
+      <w:r>
+        <w:t xml:space="preserve"> </w:t>
+      </w:r>
+      <w:r>
+        <w:t>detach both a and b</w:t>
+      </w:r>
+      <w:r>
+        <w:t>.</w:t>
+      </w:r>
+    </w:p>
+    <w:p>
+      <w:pPr>
+        <w:pStyle w:val="ListParagraph"/>
+        <w:numPr>
+          <w:ilvl w:val="0"/>
+          <w:numId w:val="7"/>
+        </w:numPr>
+      </w:pPr>
+      <w:r>
+        <w:t>Adding a limiting statement</w:t>
+      </w:r>
+      <w:r>
+        <w:t xml:space="preserve"> around an existing top-level comma-separated list.  For example, typing “while” before:</w:t>
+      </w:r>
+      <w:bookmarkStart w:id="0" w:name="_GoBack"/>
+      <w:bookmarkEnd w:id="0"/>
+    </w:p>
+    <w:p>
+      <w:pPr>
+        <w:pStyle w:val="ListParagraph"/>
+      </w:pPr>
+    </w:p>
+    <w:p>
+      <w:pPr>
+        <w:pStyle w:val="ListParagraph"/>
+        <w:ind w:left="1440"/>
+      </w:pPr>
+      <w:proofErr w:type="gramStart"/>
+      <w:r>
+        <w:t>a</w:t>
+      </w:r>
+      <w:proofErr w:type="gramEnd"/>
+      <w:r>
+        <w:t>, b, c</w:t>
+      </w:r>
+    </w:p>
+    <w:p>
+      <w:pPr>
+        <w:ind w:left="720"/>
+      </w:pPr>
+      <w:proofErr w:type="gramStart"/>
+      <w:r>
+        <w:t>will</w:t>
+      </w:r>
+      <w:proofErr w:type="gramEnd"/>
+      <w:r>
+        <w:t xml:space="preserve"> </w:t>
+      </w:r>
+      <w:r>
+        <w:t>detach a, b, and c</w:t>
+      </w:r>
+      <w:r>
+        <w:t xml:space="preserve"> because </w:t>
+      </w:r>
+      <w:r>
+        <w:t>“</w:t>
+      </w:r>
+      <w:r>
+        <w:t>while</w:t>
+      </w:r>
+      <w:r>
+        <w:t>”</w:t>
+      </w:r>
+      <w:r>
+        <w:t xml:space="preserve"> neither accepts a list nor can itself be part of a list</w:t>
+      </w:r>
+    </w:p>
+    <w:p>
+      <w:pPr>
+        <w:pStyle w:val="ListParagraph"/>
+        <w:numPr>
+          <w:ilvl w:val="0"/>
+          <w:numId w:val="7"/>
+        </w:numPr>
+      </w:pPr>
+      <w:r>
+        <w:t>Removing parens/brackets/braces from a list that has an attribute attached, when the last element of the list is unable to support attribute attachment.  For example:</w:t>
+      </w:r>
+    </w:p>
+    <w:p>
+      <w:pPr>
+        <w:pStyle w:val="ListParagraph"/>
+      </w:pPr>
+    </w:p>
+    <w:p>
+      <w:pPr>
+        <w:pStyle w:val="ListParagraph"/>
+        <w:ind w:left="1440"/>
+      </w:pPr>
+      <w:r>
+        <w:t>[1, 2].</w:t>
+      </w:r>
+      <w:proofErr w:type="gramStart"/>
+      <w:r>
+        <w:t>pop()</w:t>
+      </w:r>
+      <w:proofErr w:type="gramEnd"/>
+    </w:p>
+    <w:p>
+      <w:pPr>
+        <w:ind w:left="720"/>
+      </w:pPr>
+      <w:proofErr w:type="gramStart"/>
+      <w:r>
+        <w:t>will</w:t>
+      </w:r>
+      <w:proofErr w:type="gramEnd"/>
+      <w:r>
+        <w:t xml:space="preserve"> </w:t>
+      </w:r>
+      <w:r>
+        <w:t>detach 1, 2 and .pop</w:t>
+      </w:r>
+      <w:r>
+        <w:t>.  Note that if there is</w:t>
+      </w:r>
+      <w:r>
+        <w:t xml:space="preserve"> a reasonable parent to receive the 2</w:t>
+      </w:r>
+      <w:r>
+        <w:t>, only “.</w:t>
+      </w:r>
+      <w:proofErr w:type="gramStart"/>
+      <w:r>
+        <w:t>pop(</w:t>
+      </w:r>
+      <w:proofErr w:type="gramEnd"/>
+      <w:r>
+        <w:t xml:space="preserve">)” would </w:t>
+      </w:r>
+      <w:r>
+        <w:t>then be</w:t>
+      </w:r>
+      <w:r>
+        <w:t xml:space="preserve"> </w:t>
+      </w:r>
+      <w:r>
+        <w:t>highlighted for deletion</w:t>
+      </w:r>
+      <w:r>
+        <w:t>.</w:t>
+      </w:r>
+    </w:p>
+    <w:p>
+      <w:pPr>
+        <w:pStyle w:val="ListParagraph"/>
+        <w:numPr>
+          <w:ilvl w:val="0"/>
+          <w:numId w:val="7"/>
+        </w:numPr>
+      </w:pPr>
+      <w:r>
+        <w:t xml:space="preserve">Editing (putting the text cursor in) the base component of multi-part icon that is not a simple list, such as “for” in “for x in </w:t>
+      </w:r>
+      <w:proofErr w:type="gramStart"/>
+      <w:r>
+        <w:t>range(</w:t>
+      </w:r>
+      <w:proofErr w:type="gramEnd"/>
+      <w:r>
+        <w:t xml:space="preserve">10)”.  Here, the “in” structure will be preserved until you complete something </w:t>
+      </w:r>
+      <w:r>
+        <w:t xml:space="preserve">that can’t use the “in” (anything </w:t>
+      </w:r>
+      <w:r>
+        <w:t>other than “for” or “</w:t>
+      </w:r>
+      <w:proofErr w:type="spellStart"/>
+      <w:r>
+        <w:t>async</w:t>
+      </w:r>
+      <w:proofErr w:type="spellEnd"/>
+      <w:r>
+        <w:t xml:space="preserve"> for”</w:t>
+      </w:r>
+      <w:r>
+        <w:t>)</w:t>
+      </w:r>
+      <w:r>
+        <w:t xml:space="preserve"> in the text box.</w:t>
+      </w:r>
+    </w:p>
+    <w:p>
+      <w:pPr>
+        <w:pStyle w:val="Heading2"/>
+      </w:pPr>
+      <w:r>
         <w:t>Parens are Weird</w:t>
       </w:r>
     </w:p>
     <w:p>
       <w:r>
-        <w:t>While LillyPy representation may look a lot like text, it’s really hierarchical, like the underlying language itself.  The place that will look the weirdest at first is when you’re typing parenthes</w:t>
+        <w:t xml:space="preserve">While </w:t>
+      </w:r>
+      <w:r>
+        <w:t>LilyPy</w:t>
+      </w:r>
+      <w:r>
+        <w:t xml:space="preserve"> representation may look a lot like text, it’s really hierarchical, like the underlying language itself.  The place that will look the weirdest at first is when you’re typing parenthes</w:t>
       </w:r>
       <w:r>
         <w:t>es, brackets and braces</w:t>
@@ -68,7 +603,13 @@
         <w:t>One difference that you’ll see immediate</w:t>
       </w:r>
       <w:r>
-        <w:t>ly when you start using LillyPy;</w:t>
+        <w:t xml:space="preserve">ly when you start using </w:t>
+      </w:r>
+      <w:r>
+        <w:t>LilyPy</w:t>
+      </w:r>
+      <w:r>
+        <w:t>;</w:t>
       </w:r>
       <w:r>
         <w:t xml:space="preserve"> is that paren</w:t>
@@ -115,7 +656,13 @@
         </w:numPr>
       </w:pPr>
       <w:r>
-        <w:t xml:space="preserve">Arithmetic auto-parens – Expressions in LillyPy, while they may look like plain text, are actually a hierarchy of operations.  </w:t>
+        <w:t xml:space="preserve">Arithmetic auto-parens – Expressions in </w:t>
+      </w:r>
+      <w:r>
+        <w:t>LilyPy</w:t>
+      </w:r>
+      <w:r>
+        <w:t xml:space="preserve">, while they may look like plain text, are actually a hierarchy of operations.  </w:t>
       </w:r>
       <w:r>
         <w:t xml:space="preserve">In a text editor, if you type “3 </w:t>
@@ -126,7 +673,17 @@
       </w:r>
       <w:proofErr w:type="gramEnd"/>
       <w:r>
-        <w:t xml:space="preserve"> and then paste “2 + 2”  after the “*”, you’ll get “3 * 2 + 2”.  In LillyPy, you’ll get “3 * (2 + 2)”.  The parentheses are actually part of the “+” operation.  If you then grabbed the “(2 + 2)” back out of that expression and pasted it after “3 + “, the parens would disappear and you would get “3 + 2 + 2”.</w:t>
+        <w:t xml:space="preserve"> and then paste “2 + 2”  after the “*”, you’ll get “3 * 2 + 2”.  In </w:t>
+      </w:r>
+      <w:r>
+        <w:t>LilyPy</w:t>
+      </w:r>
+      <w:r>
+        <w:t xml:space="preserve">, you’ll get “3 * (2 + 2)”.  The parentheses are actually part of the </w:t>
+      </w:r>
+      <w:r>
+        <w:lastRenderedPageBreak/>
+        <w:t>“+” operation.  If you then grabbed the “(2 + 2)” back out of that expression and pasted it after “3 + “, the parens would disappear and you would get “3 + 2 + 2”.</w:t>
       </w:r>
     </w:p>
     <w:p>
@@ -153,7 +710,21 @@
         </w:numPr>
       </w:pPr>
       <w:r>
-        <w:t>Call parens – If you type a paren after an identifier, LillyPy will produce an italic-looking paren referred to as a call paren.</w:t>
+        <w:t xml:space="preserve">Call parens – If you type </w:t>
+      </w:r>
+      <w:proofErr w:type="gramStart"/>
+      <w:r>
+        <w:t>a paren</w:t>
+      </w:r>
+      <w:proofErr w:type="gramEnd"/>
+      <w:r>
+        <w:t xml:space="preserve"> after an identifier, </w:t>
+      </w:r>
+      <w:r>
+        <w:t>LilyPy</w:t>
+      </w:r>
+      <w:r>
+        <w:t xml:space="preserve"> will produce an italic-looking paren referred to as a call paren.</w:t>
       </w:r>
     </w:p>
     <w:p>
@@ -244,8 +815,10 @@
     </w:p>
     <w:p>
       <w:r>
-        <w:lastRenderedPageBreak/>
-        <w:t>LillyPy inserts a</w:t>
+        <w:t>LilyPy</w:t>
+      </w:r>
+      <w:r>
+        <w:t xml:space="preserve"> inserts a</w:t>
       </w:r>
       <w:r>
         <w:t xml:space="preserve"> “</w:t>
@@ -341,7 +914,13 @@
         <w:t>at the end of the expression to balance it</w:t>
       </w:r>
       <w:r>
-        <w:t xml:space="preserve">.  In LillyPy, you </w:t>
+        <w:t xml:space="preserve">.  In </w:t>
+      </w:r>
+      <w:r>
+        <w:t>LilyPy</w:t>
+      </w:r>
+      <w:r>
+        <w:t xml:space="preserve">, you </w:t>
       </w:r>
       <w:r>
         <w:t xml:space="preserve">could do that if all </w:t>
@@ -419,7 +998,10 @@
         <w:t xml:space="preserve"> is that </w:t>
       </w:r>
       <w:r>
-        <w:t>LillyPy treats insertion and deletion differently depending upon which end of the paren/bracket/brace pair you are operating on</w:t>
+        <w:t>LilyPy</w:t>
+      </w:r>
+      <w:r>
+        <w:t xml:space="preserve"> treats insertion and deletion differently depending upon which end of the paren/bracket/brace pair you are operating on</w:t>
       </w:r>
       <w:r>
         <w:t>.</w:t>
@@ -442,7 +1024,10 @@
         <w:t xml:space="preserve"> treating</w:t>
       </w:r>
       <w:r>
-        <w:t xml:space="preserve"> LillyPy</w:t>
+        <w:t xml:space="preserve"> </w:t>
+      </w:r>
+      <w:r>
+        <w:t>LilyPy</w:t>
       </w:r>
       <w:r>
         <w:t xml:space="preserve"> like a text editor, you can make it behave </w:t>
@@ -516,7 +1101,11 @@
         <w:t xml:space="preserve"> the</w:t>
       </w:r>
       <w:r>
-        <w:t xml:space="preserve"> end paren</w:t>
+        <w:t xml:space="preserve"> end </w:t>
+      </w:r>
+      <w:r>
+        <w:lastRenderedPageBreak/>
+        <w:t>paren</w:t>
       </w:r>
       <w:r>
         <w:t xml:space="preserve"> location, move it there and</w:t>
@@ -528,7 +1117,13 @@
         <w:t>use</w:t>
       </w:r>
       <w:r>
-        <w:t xml:space="preserve"> ^) to </w:t>
+        <w:t xml:space="preserve"> </w:t>
+      </w:r>
+      <w:r>
+        <w:t>CTRL+</w:t>
+      </w:r>
+      <w:r>
+        <w:t xml:space="preserve">) to </w:t>
       </w:r>
       <w:r>
         <w:t>place</w:t>
@@ -651,7 +1246,13 @@
         <w:t xml:space="preserve">.  </w:t>
       </w:r>
       <w:r>
-        <w:t>One is typing on the denominator of a vertically-arranged fraction.  LillyPy, by default, arranges fractions in mathematical notation</w:t>
+        <w:t xml:space="preserve">One is typing on the denominator of a vertically-arranged fraction.  </w:t>
+      </w:r>
+      <w:r>
+        <w:t>LilyPy</w:t>
+      </w:r>
+      <w:r>
+        <w:t>, by default, arranges fractions in mathematical notation</w:t>
       </w:r>
       <w:r>
         <w:t xml:space="preserve">.  </w:t>
@@ -672,11 +1273,183 @@
         <w:t xml:space="preserve"> of the fraction.  In a fully-textual language, you “leave” the context of the denominator by typing a lower precedence operator or an end-paren</w:t>
       </w:r>
       <w:r>
-        <w:t xml:space="preserve">.  For a vertically arranged division, that sort of syntax does not work, and you need to explicitly leave the denominator using the tab or arrow key.  Likewise, during the entry of block comments, LillyPy saves you from having to prefix every line with #, but at the cost of the Enter key meaning “insert a newline in </w:t>
+        <w:t xml:space="preserve">.  For a vertically arranged division, that sort of syntax does not work, and you need to explicitly leave the denominator using the tab or arrow key.  Likewise, during the entry of block comments, </w:t>
+      </w:r>
+      <w:r>
+        <w:t>LilyPy</w:t>
+      </w:r>
+      <w:r>
+        <w:t xml:space="preserve"> saves you from having to prefix every line with #, but at the cost of the Enter key meaning “insert a newline in my comment”, as opposed to “end my comment”.  Again, the Tab key is your friend, and you can use it to exit the comment (both from the beginning and from the middle).</w:t>
+      </w:r>
+    </w:p>
+    <w:p>
+      <w:pPr>
+        <w:pStyle w:val="Heading2"/>
+      </w:pPr>
+      <w:r>
+        <w:t>Fragments</w:t>
+      </w:r>
+    </w:p>
+    <w:p>
+      <w:r>
+        <w:t>F</w:t>
+      </w:r>
+      <w:r>
+        <w:t>iles representing python modules have a sequence attachment at the top which represents the code</w:t>
+      </w:r>
+      <w:r>
+        <w:t xml:space="preserve"> executed when the module is imported.  You may have noticed, however, that it is also possible to place code randomly, anywhere in the window that is not attached to that main sequence.  These fragments are ignored during module import, and it’s generally bad form to leave them in place in finished code.  Fragments are a unique capability of </w:t>
+      </w:r>
+      <w:r>
+        <w:t>LilyPy</w:t>
+      </w:r>
+      <w:r>
+        <w:t>, which allow you to construct and test code in close proximity to the code under development.</w:t>
+      </w:r>
+      <w:r>
+        <w:t xml:space="preserve">  It may take a while to get accustomed to using them as they are so different from what was ever possible in conventional text coding environments.</w:t>
+      </w:r>
+    </w:p>
+    <w:p>
+      <w:pPr>
+        <w:pStyle w:val="Heading1"/>
+      </w:pPr>
+      <w:r>
+        <w:t>Interactive Use</w:t>
+      </w:r>
+    </w:p>
+    <w:p>
+      <w:pPr>
+        <w:pStyle w:val="Heading2"/>
+      </w:pPr>
+      <w:r>
+        <w:t>Mutable Objects</w:t>
+      </w:r>
+    </w:p>
+    <w:p>
+      <w:r>
+        <w:t>When you type the python bracket syntax for a list, for example [</w:t>
+      </w:r>
+      <w:r>
+        <w:t>2</w:t>
+      </w:r>
+      <w:proofErr w:type="gramStart"/>
+      <w:r>
+        <w:t>,1</w:t>
+      </w:r>
+      <w:proofErr w:type="gramEnd"/>
+      <w:r>
+        <w:t xml:space="preserve">], you are creating an expression </w:t>
+      </w:r>
+      <w:r>
+        <w:t>that will</w:t>
+      </w:r>
+      <w:r>
+        <w:t xml:space="preserve"> create a list</w:t>
+      </w:r>
+      <w:r>
+        <w:t xml:space="preserve"> when executed</w:t>
+      </w:r>
+      <w:r>
+        <w:t xml:space="preserve">.  </w:t>
+      </w:r>
+      <w:r>
+        <w:t>Each</w:t>
+      </w:r>
+      <w:r>
+        <w:t xml:space="preserve"> time you execute </w:t>
+      </w:r>
+      <w:r>
+        <w:t>it, it</w:t>
+      </w:r>
+      <w:r>
+        <w:t xml:space="preserve"> will create a new list</w:t>
+      </w:r>
+      <w:r>
+        <w:t>,</w:t>
+      </w:r>
+      <w:r>
+        <w:t xml:space="preserve"> </w:t>
+      </w:r>
+      <w:r>
+        <w:t>but with a slight difference: a small circle near the top of the bracket.  The small circle on a bracket or brace indicates that it represents underlying mutable data</w:t>
+      </w:r>
+      <w:r>
+        <w:t xml:space="preserve">.  </w:t>
+      </w:r>
+      <w:r>
+        <w:t>LilyPy</w:t>
+      </w:r>
+      <w:r>
+        <w:t xml:space="preserve"> allows you to directly edit mutable data in a way that actually changes </w:t>
+      </w:r>
+      <w:r>
+        <w:t>it</w:t>
+      </w:r>
+      <w:r>
+        <w:t>.  In the above example</w:t>
+      </w:r>
+      <w:r>
+        <w:t xml:space="preserve"> (typing [2</w:t>
+      </w:r>
+      <w:proofErr w:type="gramStart"/>
+      <w:r>
+        <w:t>,1</w:t>
+      </w:r>
+      <w:proofErr w:type="gramEnd"/>
+      <w:r>
+        <w:t>])</w:t>
+      </w:r>
+      <w:r>
+        <w:t>, this distinction is entirely unimportant,</w:t>
+      </w:r>
+      <w:r>
+        <w:t xml:space="preserve"> because the data is not visible or in use in any other place.  However, if you were to add a .</w:t>
+      </w:r>
+      <w:proofErr w:type="gramStart"/>
+      <w:r>
+        <w:t>sort(</w:t>
+      </w:r>
+      <w:proofErr w:type="gramEnd"/>
+      <w:r>
+        <w:t xml:space="preserve">) </w:t>
+      </w:r>
+      <w:r>
+        <w:t xml:space="preserve">to the execution result (with the circle on the bracket) </w:t>
+      </w:r>
+      <w:r>
+        <w:t xml:space="preserve">and execute </w:t>
+      </w:r>
+      <w:r>
+        <w:t>that</w:t>
+      </w:r>
+      <w:r>
+        <w:t xml:space="preserve">, you would see that the list suddenly rearranges itself from [2,1] to [1,2].  This </w:t>
+      </w:r>
+      <w:r>
+        <w:t>ability</w:t>
+      </w:r>
+      <w:r>
+        <w:t xml:space="preserve"> to modify mutable data, allows you to</w:t>
+      </w:r>
+      <w:r>
+        <w:t xml:space="preserve"> </w:t>
+      </w:r>
+      <w:r>
+        <w:t xml:space="preserve">intervene in the execution of </w:t>
       </w:r>
       <w:r>
         <w:lastRenderedPageBreak/>
-        <w:t>my comment”, as opposed to “end my comment”.  Again, the Tab key is your friend, and you can use it to exit the comment (both from the beginning and from the middle).</w:t>
+        <w:t>code in ways that have been</w:t>
+      </w:r>
+      <w:r>
+        <w:t xml:space="preserve"> difficult in the past.  In particular, it allows you to </w:t>
+      </w:r>
+      <w:r>
+        <w:t xml:space="preserve">more easily work with code fragments and </w:t>
+      </w:r>
+      <w:r>
+        <w:t>experimentally execute code before it is fully conceived and written, doing some steps by hand and some with code.</w:t>
       </w:r>
     </w:p>
     <w:p>
@@ -684,160 +1457,6 @@
         <w:pStyle w:val="Heading2"/>
       </w:pPr>
       <w:r>
-        <w:t>Fragments</w:t>
-      </w:r>
-    </w:p>
-    <w:p>
-      <w:r>
-        <w:t>F</w:t>
-      </w:r>
-      <w:r>
-        <w:t>iles representing python modules have a sequence attachment at the top which represents the code</w:t>
-      </w:r>
-      <w:r>
-        <w:t xml:space="preserve"> executed when the module is imported.  You may have noticed, however, that it is also possible to place code randomly, anywhere in the window that is not attached to that main sequence.  These fragments are ignored during module import, and it’s generally bad form to leave them in place in finished code.  Fragments are a unique capability of LillyPy, which allow you to construct and test code in close proximity to the code under development.</w:t>
-      </w:r>
-      <w:r>
-        <w:t xml:space="preserve">  It may take a while to get accustomed to using them as they are so different from what was ever possible in conventional text coding environments.</w:t>
-      </w:r>
-    </w:p>
-    <w:p>
-      <w:pPr>
-        <w:pStyle w:val="Heading1"/>
-      </w:pPr>
-      <w:r>
-        <w:t>Interactive Use</w:t>
-      </w:r>
-    </w:p>
-    <w:p>
-      <w:pPr>
-        <w:pStyle w:val="Heading2"/>
-      </w:pPr>
-      <w:r>
-        <w:t>Mutable Objects</w:t>
-      </w:r>
-    </w:p>
-    <w:p>
-      <w:r>
-        <w:t>When you type the python bracket syntax for a list, for example [</w:t>
-      </w:r>
-      <w:r>
-        <w:t>2</w:t>
-      </w:r>
-      <w:proofErr w:type="gramStart"/>
-      <w:r>
-        <w:t>,1</w:t>
-      </w:r>
-      <w:proofErr w:type="gramEnd"/>
-      <w:r>
-        <w:t xml:space="preserve">], you are creating an expression </w:t>
-      </w:r>
-      <w:r>
-        <w:t>that will</w:t>
-      </w:r>
-      <w:r>
-        <w:t xml:space="preserve"> create a list</w:t>
-      </w:r>
-      <w:r>
-        <w:t xml:space="preserve"> when executed</w:t>
-      </w:r>
-      <w:r>
-        <w:t xml:space="preserve">.  </w:t>
-      </w:r>
-      <w:r>
-        <w:t>Each</w:t>
-      </w:r>
-      <w:r>
-        <w:t xml:space="preserve"> time you execute </w:t>
-      </w:r>
-      <w:r>
-        <w:t>it, it</w:t>
-      </w:r>
-      <w:r>
-        <w:t xml:space="preserve"> will create a new list</w:t>
-      </w:r>
-      <w:r>
-        <w:t>,</w:t>
-      </w:r>
-      <w:r>
-        <w:t xml:space="preserve"> </w:t>
-      </w:r>
-      <w:r>
-        <w:t>but with a slight difference: a small circle near the top of the bracket.  The small circle on a bracket or brace indicates that it represents underlying mutable data</w:t>
-      </w:r>
-      <w:r>
-        <w:t xml:space="preserve">.  LillyPy allows you to directly edit mutable data in a way that actually changes </w:t>
-      </w:r>
-      <w:r>
-        <w:t>it</w:t>
-      </w:r>
-      <w:r>
-        <w:t>.  In the above example</w:t>
-      </w:r>
-      <w:r>
-        <w:t xml:space="preserve"> (typing [2</w:t>
-      </w:r>
-      <w:proofErr w:type="gramStart"/>
-      <w:r>
-        <w:t>,1</w:t>
-      </w:r>
-      <w:proofErr w:type="gramEnd"/>
-      <w:r>
-        <w:t>])</w:t>
-      </w:r>
-      <w:r>
-        <w:t>, this distinction is entirely unimportant,</w:t>
-      </w:r>
-      <w:r>
-        <w:t xml:space="preserve"> because the data is not visible or in use in any other place.  However, if you were to add a .</w:t>
-      </w:r>
-      <w:proofErr w:type="gramStart"/>
-      <w:r>
-        <w:t>sort(</w:t>
-      </w:r>
-      <w:proofErr w:type="gramEnd"/>
-      <w:r>
-        <w:t xml:space="preserve">) </w:t>
-      </w:r>
-      <w:r>
-        <w:t xml:space="preserve">to the execution result (with the circle on the bracket) </w:t>
-      </w:r>
-      <w:r>
-        <w:t xml:space="preserve">and execute </w:t>
-      </w:r>
-      <w:r>
-        <w:t>that</w:t>
-      </w:r>
-      <w:r>
-        <w:t xml:space="preserve">, you would see that the list suddenly rearranges itself from [2,1] to [1,2].  This </w:t>
-      </w:r>
-      <w:r>
-        <w:t>ability</w:t>
-      </w:r>
-      <w:r>
-        <w:t xml:space="preserve"> to modify mutable data, allows you to</w:t>
-      </w:r>
-      <w:r>
-        <w:t xml:space="preserve"> </w:t>
-      </w:r>
-      <w:r>
-        <w:t>intervene in the execution of code in ways that have been</w:t>
-      </w:r>
-      <w:r>
-        <w:t xml:space="preserve"> difficult in the past.  In particular, it allows you to </w:t>
-      </w:r>
-      <w:r>
-        <w:t xml:space="preserve">more easily work with code fragments and </w:t>
-      </w:r>
-      <w:r>
-        <w:t>experimentally execute code before it is fully conceived and written, doing some steps by hand and some with code.</w:t>
-      </w:r>
-    </w:p>
-    <w:p>
-      <w:pPr>
-        <w:pStyle w:val="Heading2"/>
-      </w:pPr>
-      <w:r>
         <w:t>Modifying Data</w:t>
       </w:r>
     </w:p>
@@ -918,11 +1537,7 @@
       </w:r>
       <w:proofErr w:type="spellEnd"/>
       <w:r>
-        <w:t xml:space="preserve">) command, is overkill, because it executes everything and plops an extraneous result in to the window.  A better </w:t>
-      </w:r>
-      <w:r>
-        <w:lastRenderedPageBreak/>
-        <w:t xml:space="preserve">command for updating just the mutable data in your expression, is </w:t>
+        <w:t xml:space="preserve">) command, is overkill, because it executes everything and plops an extraneous result in to the window.  A better command for updating just the mutable data in your expression, is </w:t>
       </w:r>
       <w:r>
         <w:t>“</w:t>
@@ -1069,6 +1684,7 @@
         <w:pStyle w:val="Heading2"/>
       </w:pPr>
       <w:r>
+        <w:lastRenderedPageBreak/>
         <w:t>Mutable Data as Assignment Target</w:t>
       </w:r>
     </w:p>
@@ -1261,34 +1877,264 @@
         <w:t xml:space="preserve"> To ensure that you can safely edit live data from code that cares about object identity,</w:t>
       </w:r>
       <w:r>
-        <w:t xml:space="preserve"> LillyPy </w:t>
+        <w:t xml:space="preserve"> </w:t>
+      </w:r>
+      <w:r>
+        <w:t>LilyPy</w:t>
+      </w:r>
+      <w:r>
+        <w:t xml:space="preserve"> </w:t>
       </w:r>
       <w:r>
         <w:t xml:space="preserve">tries to ensure that your interactive edits retain the identity of the objects they </w:t>
       </w:r>
       <w:r>
+        <w:t xml:space="preserve">operate on.   Even so, it can be difficult to keep them straight.  </w:t>
+      </w:r>
+      <w:r>
+        <w:t>While you won’t see any difference</w:t>
+      </w:r>
+      <w:r>
+        <w:t xml:space="preserve"> between an icon you type and one that is returned via co</w:t>
+      </w:r>
+      <w:r>
+        <w:t>de execution, the one you pull</w:t>
+      </w:r>
+      <w:r>
+        <w:t xml:space="preserve"> out of output data will consistently point to the </w:t>
+      </w:r>
+      <w:r>
+        <w:t>original</w:t>
+      </w:r>
+      <w:r>
+        <w:t xml:space="preserve"> object when executed.  Of course, as with other features of live data, this identity is not preserved across saves.</w:t>
+      </w:r>
+    </w:p>
+    <w:p>
+      <w:pPr>
+        <w:pStyle w:val="Heading2"/>
+      </w:pPr>
+      <w:r>
+        <w:t>Other Limits of Live Data</w:t>
+      </w:r>
+    </w:p>
+    <w:p>
+      <w:r>
+        <w:t xml:space="preserve">When you’re editing live mutable data, there are some editing operations that you can do that will cause it to lose its “liveness”.  </w:t>
+      </w:r>
+      <w:r>
+        <w:t>Most</w:t>
+      </w:r>
+      <w:r>
+        <w:t xml:space="preserve"> of these are obvious, such as adding comprehension code to a list, but others are less so, such as converting a dictionary to a set.  Any edit to </w:t>
+      </w:r>
+      <w:r>
+        <w:t>immutable data (a tuple) will, of course, break its link with the data object it may have represented, since the only way to modify immutable data is to replace it.</w:t>
+      </w:r>
+    </w:p>
+    <w:p>
+      <w:r>
+        <w:t>Just as you can build impossible data topologies with code</w:t>
+      </w:r>
+      <w:r>
+        <w:t xml:space="preserve">, it is also possible to do so by manipulating data icons by hand.  For example, if you have two mutable-list icons that both represent the same list, it is possible to drag one of them inside the other.  </w:t>
+      </w:r>
+      <w:r>
+        <w:t>LilyPy</w:t>
+      </w:r>
+      <w:r>
+        <w:t xml:space="preserve"> will detect that particular issue and convert the inner list to a list-definition (normal bracket without circle).  However, it is still possible to fool it in to creating something circular, particularly if code execution is involved.</w:t>
+      </w:r>
+      <w:r>
+        <w:t xml:space="preserve">  If a bad data edit makes it past </w:t>
+      </w:r>
+      <w:proofErr w:type="spellStart"/>
+      <w:r>
+        <w:t>LilyPy</w:t>
+      </w:r>
+      <w:r>
+        <w:t>’s</w:t>
+      </w:r>
+      <w:proofErr w:type="spellEnd"/>
+      <w:r>
+        <w:t xml:space="preserve"> checks, it will usually appear as an execution error, since even data edits are normally handled via execution.</w:t>
+      </w:r>
+    </w:p>
+    <w:p>
+      <w:r>
+        <w:t xml:space="preserve">One minor point of confusion is that there is currently no distinguishing the mutable data icon for the empty set from the mutable data icon for an empty dict. (… sets should probably have a different style of curly brace, but currently don’t). </w:t>
+      </w:r>
+    </w:p>
+    <w:p>
+      <w:pPr>
+        <w:pStyle w:val="Heading1"/>
+      </w:pPr>
+      <w:r>
         <w:lastRenderedPageBreak/>
-        <w:t xml:space="preserve">operate on.   Even so, it can be difficult to keep them straight.  </w:t>
-      </w:r>
-      <w:bookmarkStart w:id="0" w:name="_GoBack"/>
-      <w:bookmarkEnd w:id="0"/>
-      <w:r>
-        <w:t>While you won’t see any difference</w:t>
-      </w:r>
-      <w:r>
-        <w:t xml:space="preserve"> between an icon you type and one that is returned via co</w:t>
-      </w:r>
-      <w:r>
-        <w:t>de execution, the one you pull</w:t>
-      </w:r>
-      <w:r>
-        <w:t xml:space="preserve"> out of output data will consistently point to the </w:t>
-      </w:r>
-      <w:r>
-        <w:t>original</w:t>
-      </w:r>
-      <w:r>
-        <w:t xml:space="preserve"> object when executed.  Of course, as with other features of live data, this identity is not preserved across saves.</w:t>
+        <w:t xml:space="preserve">Save File </w:t>
+      </w:r>
+      <w:r>
+        <w:t>Format</w:t>
+      </w:r>
+    </w:p>
+    <w:p>
+      <w:r>
+        <w:t>The format used for save</w:t>
+      </w:r>
+      <w:r>
+        <w:t xml:space="preserve"> (.</w:t>
+      </w:r>
+      <w:proofErr w:type="spellStart"/>
+      <w:r>
+        <w:t>pyg</w:t>
+      </w:r>
+      <w:proofErr w:type="spellEnd"/>
+      <w:r>
+        <w:t>)</w:t>
+      </w:r>
+      <w:r>
+        <w:t xml:space="preserve"> files and for clipboard transfer of icons between </w:t>
+      </w:r>
+      <w:r>
+        <w:t>LilyPy</w:t>
+      </w:r>
+      <w:r>
+        <w:t xml:space="preserve"> windows, is Python code in text form, with </w:t>
+      </w:r>
+      <w:r>
+        <w:t>a simple macro overlay</w:t>
+      </w:r>
+      <w:r>
+        <w:t xml:space="preserve">.  The </w:t>
+      </w:r>
+      <w:r>
+        <w:t xml:space="preserve">macro </w:t>
+      </w:r>
+      <w:r>
+        <w:t>annotation is used to attach attributes, such as layout hints, and to implement extensions to the Python syntax.</w:t>
+      </w:r>
+      <w:r>
+        <w:t xml:space="preserve"> </w:t>
+      </w:r>
+      <w:r>
+        <w:t xml:space="preserve"> .</w:t>
+      </w:r>
+      <w:proofErr w:type="spellStart"/>
+      <w:r>
+        <w:t>pyg</w:t>
+      </w:r>
+      <w:proofErr w:type="spellEnd"/>
+      <w:r>
+        <w:t xml:space="preserve"> files are readable/editable text files </w:t>
+      </w:r>
+      <w:r>
+        <w:t>that are compatible</w:t>
+      </w:r>
+      <w:r>
+        <w:t xml:space="preserve"> with </w:t>
+      </w:r>
+      <w:r>
+        <w:t>version control systems and other legacy software tools</w:t>
+      </w:r>
+      <w:r>
+        <w:t>.</w:t>
+      </w:r>
+    </w:p>
+    <w:p>
+      <w:r>
+        <w:t>To convert .</w:t>
+      </w:r>
+      <w:proofErr w:type="spellStart"/>
+      <w:r>
+        <w:t>pyg</w:t>
+      </w:r>
+      <w:proofErr w:type="spellEnd"/>
+      <w:r>
+        <w:t xml:space="preserve"> files back to standard Python, use the File-&gt;Export command.  </w:t>
+      </w:r>
+      <w:r>
+        <w:t>Pasting</w:t>
+      </w:r>
+      <w:r>
+        <w:t xml:space="preserve"> code copied from </w:t>
+      </w:r>
+      <w:r>
+        <w:t>LilyPy</w:t>
+      </w:r>
+      <w:r>
+        <w:t xml:space="preserve"> in to a text editor, will also </w:t>
+      </w:r>
+      <w:r>
+        <w:t>yield</w:t>
+      </w:r>
+      <w:r>
+        <w:t xml:space="preserve"> standard Python.  In the</w:t>
+      </w:r>
+      <w:r>
+        <w:t xml:space="preserve"> very worst case, should you somehow lose all access to the </w:t>
+      </w:r>
+      <w:r>
+        <w:t>LilyPy</w:t>
+      </w:r>
+      <w:r>
+        <w:t xml:space="preserve"> environment,</w:t>
+      </w:r>
+      <w:r>
+        <w:t xml:space="preserve"> the</w:t>
+      </w:r>
+      <w:r>
+        <w:t xml:space="preserve"> </w:t>
+      </w:r>
+      <w:r>
+        <w:t>.</w:t>
+      </w:r>
+      <w:proofErr w:type="spellStart"/>
+      <w:r>
+        <w:t>pyg</w:t>
+      </w:r>
+      <w:proofErr w:type="spellEnd"/>
+      <w:r>
+        <w:t xml:space="preserve"> format is also simple enough that </w:t>
+      </w:r>
+      <w:r>
+        <w:t>most code can be transformed back just by stripping the macros with a few lines of Python</w:t>
+      </w:r>
+      <w:r>
+        <w:t>.</w:t>
+      </w:r>
+    </w:p>
+    <w:p>
+      <w:pPr>
+        <w:pStyle w:val="Heading1"/>
+      </w:pPr>
+      <w:r>
+        <w:t>Making Code Graphical and Interactive</w:t>
+      </w:r>
+    </w:p>
+    <w:p>
+      <w:r>
+        <w:t>Making a library with graphical and interactive features is of course more work</w:t>
+      </w:r>
+      <w:r>
+        <w:t xml:space="preserve"> </w:t>
+      </w:r>
+      <w:r>
+        <w:t xml:space="preserve">than writing a conventional programmatic interface.  </w:t>
+      </w:r>
+      <w:r>
+        <w:t>While someday this may be common for all types of software, the use</w:t>
+      </w:r>
+      <w:r>
+        <w:t>rs with the most immediate need</w:t>
+      </w:r>
+      <w:r>
+        <w:t xml:space="preserve"> are those who already </w:t>
+      </w:r>
+      <w:r>
+        <w:t>do</w:t>
+      </w:r>
+      <w:r>
+        <w:t xml:space="preserve"> interactive computation and particularly those who blend it with visualization.</w:t>
       </w:r>
     </w:p>
     <w:p>
@@ -1296,37 +2142,89 @@
         <w:pStyle w:val="Heading2"/>
       </w:pPr>
       <w:r>
-        <w:t>Other Limits of Live Data</w:t>
-      </w:r>
-    </w:p>
-    <w:p>
-      <w:r>
-        <w:t xml:space="preserve">When you’re editing live mutable data, there are some editing operations that you can do that will cause it to lose its “liveness”.  </w:t>
-      </w:r>
-      <w:r>
-        <w:t>Most</w:t>
-      </w:r>
-      <w:r>
-        <w:t xml:space="preserve"> of these are obvious, such as adding comprehension code to a list, but others are less so, such as converting a dictionary to a set.  Any edit to </w:t>
-      </w:r>
-      <w:r>
-        <w:t>immutable data (a tuple) will, of course, break its link with the data object it may have represented, since the only way to modify immutable data is to replace it.</w:t>
-      </w:r>
-    </w:p>
-    <w:p>
-      <w:r>
-        <w:t>Just as you can build impossible data topologies with code</w:t>
-      </w:r>
-      <w:r>
-        <w:t>, it is also possible to do so by manipulating data icons by hand.  For example, if you have two mutable-list icons that both represent the same list, it is possible to drag one of them inside the other.  LillyPy will detect that particular issue and convert the inner list to a list-definition (normal bracket without circle).  However, it is still possible to fool it in to creating something circular, particularly if code execution is involved.</w:t>
-      </w:r>
-      <w:r>
-        <w:t xml:space="preserve">  If a bad data edit makes it past LillyPy’s checks, it will usually appear as an execution error, since even data edits are normally handled via execution.</w:t>
-      </w:r>
-    </w:p>
-    <w:p>
-      <w:r>
-        <w:t xml:space="preserve">One minor point of confusion is that there is currently no distinguishing the mutable data icon for the empty set from the mutable data icon for an empty dict. (… sets should probably have a different style of curly brace, but currently don’t). </w:t>
+        <w:t>The .</w:t>
+      </w:r>
+      <w:proofErr w:type="spellStart"/>
+      <w:r>
+        <w:t>pgi</w:t>
+      </w:r>
+      <w:proofErr w:type="spellEnd"/>
+      <w:r>
+        <w:t xml:space="preserve"> File</w:t>
+      </w:r>
+    </w:p>
+    <w:p>
+      <w:r>
+        <w:t xml:space="preserve">To add interactive capabilities, libraries for the </w:t>
+      </w:r>
+      <w:r>
+        <w:t>LilyPy</w:t>
+      </w:r>
+      <w:r>
+        <w:t xml:space="preserve"> environment provide both a .</w:t>
+      </w:r>
+      <w:proofErr w:type="spellStart"/>
+      <w:r>
+        <w:t>py</w:t>
+      </w:r>
+      <w:proofErr w:type="spellEnd"/>
+      <w:r>
+        <w:t xml:space="preserve"> (or .</w:t>
+      </w:r>
+      <w:proofErr w:type="spellStart"/>
+      <w:r>
+        <w:t>pyg</w:t>
+      </w:r>
+      <w:proofErr w:type="spellEnd"/>
+      <w:r>
+        <w:t xml:space="preserve"> or .</w:t>
+      </w:r>
+      <w:proofErr w:type="spellStart"/>
+      <w:r>
+        <w:t>pyc</w:t>
+      </w:r>
+      <w:proofErr w:type="spellEnd"/>
+      <w:r>
+        <w:t>) file containing the callable code for the library, and a .</w:t>
+      </w:r>
+      <w:proofErr w:type="spellStart"/>
+      <w:r>
+        <w:t>pgi</w:t>
+      </w:r>
+      <w:proofErr w:type="spellEnd"/>
+      <w:r>
+        <w:t xml:space="preserve"> </w:t>
+      </w:r>
+      <w:r>
+        <w:t>file defining</w:t>
+      </w:r>
+      <w:r>
+        <w:t xml:space="preserve"> the interactive</w:t>
+      </w:r>
+      <w:r>
+        <w:t xml:space="preserve"> part.  Whereas the imported .</w:t>
+      </w:r>
+      <w:proofErr w:type="spellStart"/>
+      <w:r>
+        <w:t>py</w:t>
+      </w:r>
+      <w:proofErr w:type="spellEnd"/>
+      <w:r>
+        <w:t xml:space="preserve"> file is not referenced until the user runs the code that imports it, the .</w:t>
+      </w:r>
+      <w:proofErr w:type="spellStart"/>
+      <w:r>
+        <w:t>pgi</w:t>
+      </w:r>
+      <w:proofErr w:type="spellEnd"/>
+      <w:r>
+        <w:t xml:space="preserve"> code is immediately loaded in to the environment and invoked during editing. </w:t>
+      </w:r>
+      <w:r>
+        <w:t xml:space="preserve"> It provides </w:t>
+      </w:r>
+      <w:r>
+        <w:t>both traditional GUI components like menus and dialogs, graphics to embed directly into the code representation.</w:t>
       </w:r>
     </w:p>
     <w:p>
@@ -1334,44 +2232,78 @@
         <w:pStyle w:val="Heading2"/>
       </w:pPr>
       <w:r>
-        <w:t>Save File Format</w:t>
-      </w:r>
-    </w:p>
-    <w:p>
-      <w:r>
-        <w:t>The format used for save</w:t>
-      </w:r>
-      <w:r>
-        <w:t xml:space="preserve"> (.</w:t>
+        <w:t>Making an Icon</w:t>
+      </w:r>
+    </w:p>
+    <w:p>
+      <w:r>
+        <w:t xml:space="preserve">While </w:t>
       </w:r>
       <w:proofErr w:type="spellStart"/>
       <w:r>
+        <w:t>LilyPy</w:t>
+      </w:r>
+      <w:r>
+        <w:t>’s</w:t>
+      </w:r>
+      <w:proofErr w:type="spellEnd"/>
+      <w:r>
+        <w:t xml:space="preserve"> representation looks a lot like text, under the hood, it’s really made of icons (you can see the outlines when you drag).  </w:t>
+      </w:r>
+      <w:r>
+        <w:t xml:space="preserve">Icons give </w:t>
+      </w:r>
+      <w:r>
+        <w:t>LilyPy</w:t>
+      </w:r>
+      <w:r>
+        <w:t xml:space="preserve"> the context to understand what the user is pointing at.  </w:t>
+      </w:r>
+      <w:r>
+        <w:t xml:space="preserve">Most of </w:t>
+      </w:r>
+      <w:proofErr w:type="spellStart"/>
+      <w:r>
+        <w:t>LilyPy</w:t>
+      </w:r>
+      <w:r>
+        <w:t>’s</w:t>
+      </w:r>
+      <w:proofErr w:type="spellEnd"/>
+      <w:r>
+        <w:t xml:space="preserve"> graphical features are tied to </w:t>
+      </w:r>
+      <w:r>
+        <w:t xml:space="preserve">them in one way or another.  </w:t>
+      </w:r>
+    </w:p>
+    <w:p>
+      <w:r>
+        <w:t>The simplest sort of icon is defined only in terms of text, with maybe a font or color to distinguish it.  A text icon can still have attachment sites and support context sensitive menus.</w:t>
+      </w:r>
+      <w:r>
+        <w:t xml:space="preserve">  On the other end of the spectrum are fully graphical icons that control the layout of subordinate icons.</w:t>
+      </w:r>
+    </w:p>
+    <w:p>
+      <w:pPr>
+        <w:pStyle w:val="Heading3"/>
+      </w:pPr>
+      <w:r>
+        <w:t>Macro Language</w:t>
+      </w:r>
+    </w:p>
+    <w:p>
+      <w:r>
+        <w:t>One of the jobs of an icon is to generate text that will represent it in the .</w:t>
+      </w:r>
+      <w:proofErr w:type="spellStart"/>
+      <w:r>
         <w:t>pyg</w:t>
       </w:r>
       <w:proofErr w:type="spellEnd"/>
       <w:r>
-        <w:t>)</w:t>
-      </w:r>
-      <w:r>
-        <w:t xml:space="preserve"> files and for clipboard transfer of icons between LillyPy windows, is Python code in text form, with </w:t>
-      </w:r>
-      <w:r>
-        <w:t>a simple macro overlay</w:t>
-      </w:r>
-      <w:r>
-        <w:t xml:space="preserve">.  The </w:t>
-      </w:r>
-      <w:r>
-        <w:t xml:space="preserve">macro </w:t>
-      </w:r>
-      <w:r>
-        <w:t>annotation is used to attach attributes, such as layout hints, and to implement extensions to the Python syntax.</w:t>
-      </w:r>
-      <w:r>
-        <w:t xml:space="preserve"> </w:t>
-      </w:r>
-      <w:r>
-        <w:t xml:space="preserve"> .</w:t>
+        <w:t xml:space="preserve"> file and on the clipboard.  The .</w:t>
       </w:r>
       <w:proofErr w:type="spellStart"/>
       <w:r>
@@ -1379,253 +2311,23 @@
       </w:r>
       <w:proofErr w:type="spellEnd"/>
       <w:r>
-        <w:t xml:space="preserve"> files are readable/editable text files </w:t>
-      </w:r>
-      <w:r>
-        <w:t>that are compatible</w:t>
-      </w:r>
-      <w:r>
-        <w:t xml:space="preserve"> with </w:t>
-      </w:r>
-      <w:r>
-        <w:t>version control systems and other legacy software tools</w:t>
-      </w:r>
-      <w:r>
-        <w:t>.</w:t>
-      </w:r>
-    </w:p>
-    <w:p>
-      <w:r>
-        <w:t>To convert .</w:t>
+        <w:t xml:space="preserve"> file looks like Python with some additional information overlaid in the form of macros.</w:t>
+      </w:r>
+    </w:p>
+    <w:p>
+      <w:r>
+        <w:t xml:space="preserve">While </w:t>
       </w:r>
       <w:proofErr w:type="spellStart"/>
       <w:r>
-        <w:t>pyg</w:t>
+        <w:t>LilyPy</w:t>
+      </w:r>
+      <w:r>
+        <w:t>’s</w:t>
       </w:r>
       <w:proofErr w:type="spellEnd"/>
       <w:r>
-        <w:t xml:space="preserve"> files back to standard Python, use the File-&gt;Export command.  </w:t>
-      </w:r>
-      <w:r>
-        <w:t>Pasting</w:t>
-      </w:r>
-      <w:r>
-        <w:t xml:space="preserve"> code copied from LillyPy in to a text editor, will also </w:t>
-      </w:r>
-      <w:r>
-        <w:t>yield</w:t>
-      </w:r>
-      <w:r>
-        <w:t xml:space="preserve"> standard Python.  In the</w:t>
-      </w:r>
-      <w:r>
-        <w:t xml:space="preserve"> very worst case, should you somehow lose all access to the LillyPy environment,</w:t>
-      </w:r>
-      <w:r>
-        <w:t xml:space="preserve"> the</w:t>
-      </w:r>
-      <w:r>
-        <w:t xml:space="preserve"> </w:t>
-      </w:r>
-      <w:r>
-        <w:t>.</w:t>
-      </w:r>
-      <w:proofErr w:type="spellStart"/>
-      <w:r>
-        <w:t>pyg</w:t>
-      </w:r>
-      <w:proofErr w:type="spellEnd"/>
-      <w:r>
-        <w:t xml:space="preserve"> format is also simple enough that </w:t>
-      </w:r>
-      <w:r>
-        <w:t>most code can be transformed back just by stripping the macros with a few lines of Python</w:t>
-      </w:r>
-      <w:r>
-        <w:t>.</w:t>
-      </w:r>
-    </w:p>
-    <w:p>
-      <w:pPr>
-        <w:pStyle w:val="Heading1"/>
-      </w:pPr>
-      <w:r>
-        <w:t>Making Code Graphical and Interactive</w:t>
-      </w:r>
-    </w:p>
-    <w:p>
-      <w:r>
-        <w:t>Making a library with graphical and interactive features is of course more work</w:t>
-      </w:r>
-      <w:r>
-        <w:t xml:space="preserve"> </w:t>
-      </w:r>
-      <w:r>
-        <w:t xml:space="preserve">than writing a conventional programmatic interface.  </w:t>
-      </w:r>
-      <w:r>
-        <w:t>While someday this may be common for all types of software, the use</w:t>
-      </w:r>
-      <w:r>
-        <w:t>rs with the most immediate need</w:t>
-      </w:r>
-      <w:r>
-        <w:t xml:space="preserve"> are those who already </w:t>
-      </w:r>
-      <w:r>
-        <w:t>do</w:t>
-      </w:r>
-      <w:r>
-        <w:t xml:space="preserve"> interactive computation and particularly those who blend it with visualization.</w:t>
-      </w:r>
-    </w:p>
-    <w:p>
-      <w:pPr>
-        <w:pStyle w:val="Heading2"/>
-      </w:pPr>
-      <w:r>
-        <w:lastRenderedPageBreak/>
-        <w:t>The .</w:t>
-      </w:r>
-      <w:proofErr w:type="spellStart"/>
-      <w:r>
-        <w:t>pgi</w:t>
-      </w:r>
-      <w:proofErr w:type="spellEnd"/>
-      <w:r>
-        <w:t xml:space="preserve"> File</w:t>
-      </w:r>
-    </w:p>
-    <w:p>
-      <w:r>
-        <w:t>To add interactive capabilities, libraries for the LillyPy environment provide both a .</w:t>
-      </w:r>
-      <w:proofErr w:type="spellStart"/>
-      <w:r>
-        <w:t>py</w:t>
-      </w:r>
-      <w:proofErr w:type="spellEnd"/>
-      <w:r>
-        <w:t xml:space="preserve"> (or .</w:t>
-      </w:r>
-      <w:proofErr w:type="spellStart"/>
-      <w:r>
-        <w:t>pyg</w:t>
-      </w:r>
-      <w:proofErr w:type="spellEnd"/>
-      <w:r>
-        <w:t xml:space="preserve"> or .</w:t>
-      </w:r>
-      <w:proofErr w:type="spellStart"/>
-      <w:r>
-        <w:t>pyc</w:t>
-      </w:r>
-      <w:proofErr w:type="spellEnd"/>
-      <w:r>
-        <w:t>) file containing the callable code for the library, and a .</w:t>
-      </w:r>
-      <w:proofErr w:type="spellStart"/>
-      <w:r>
-        <w:t>pgi</w:t>
-      </w:r>
-      <w:proofErr w:type="spellEnd"/>
-      <w:r>
-        <w:t xml:space="preserve"> </w:t>
-      </w:r>
-      <w:r>
-        <w:t>file defining</w:t>
-      </w:r>
-      <w:r>
-        <w:t xml:space="preserve"> the interactive</w:t>
-      </w:r>
-      <w:r>
-        <w:t xml:space="preserve"> part.  Whereas the imported .</w:t>
-      </w:r>
-      <w:proofErr w:type="spellStart"/>
-      <w:r>
-        <w:t>py</w:t>
-      </w:r>
-      <w:proofErr w:type="spellEnd"/>
-      <w:r>
-        <w:t xml:space="preserve"> file is not referenced until the user runs the code that imports it, the .</w:t>
-      </w:r>
-      <w:proofErr w:type="spellStart"/>
-      <w:r>
-        <w:t>pgi</w:t>
-      </w:r>
-      <w:proofErr w:type="spellEnd"/>
-      <w:r>
-        <w:t xml:space="preserve"> code is immediately loaded in to the environment and invoked during editing. </w:t>
-      </w:r>
-      <w:r>
-        <w:t xml:space="preserve"> It provides </w:t>
-      </w:r>
-      <w:r>
-        <w:t>both traditional GUI components like menus and dialogs, graphics to embed directly into the code representation.</w:t>
-      </w:r>
-    </w:p>
-    <w:p>
-      <w:pPr>
-        <w:pStyle w:val="Heading2"/>
-      </w:pPr>
-      <w:r>
-        <w:t>Making an Icon</w:t>
-      </w:r>
-    </w:p>
-    <w:p>
-      <w:r>
-        <w:t xml:space="preserve">While LillyPy’s representation looks a lot like text, under the hood, it’s really made of icons (you can see the outlines when you drag).  </w:t>
-      </w:r>
-      <w:r>
-        <w:t xml:space="preserve">Icons give LillyPy the context to understand what the user is pointing at.  </w:t>
-      </w:r>
-      <w:r>
-        <w:t xml:space="preserve">Most of LillyPy’s graphical features are tied to </w:t>
-      </w:r>
-      <w:r>
-        <w:t xml:space="preserve">them in one way or another.  </w:t>
-      </w:r>
-    </w:p>
-    <w:p>
-      <w:r>
-        <w:t>The simplest sort of icon is defined only in terms of text, with maybe a font or color to distinguish it.  A text icon can still have attachment sites and support context sensitive menus.</w:t>
-      </w:r>
-      <w:r>
-        <w:t xml:space="preserve">  On the other end of the spectrum are fully graphical icons that control the layout of subordinate icons.</w:t>
-      </w:r>
-    </w:p>
-    <w:p>
-      <w:pPr>
-        <w:pStyle w:val="Heading3"/>
-      </w:pPr>
-      <w:r>
-        <w:t>Macro Language</w:t>
-      </w:r>
-    </w:p>
-    <w:p>
-      <w:r>
-        <w:t>One of the jobs of an icon is to generate text that will represent it in the .</w:t>
-      </w:r>
-      <w:proofErr w:type="spellStart"/>
-      <w:r>
-        <w:t>pyg</w:t>
-      </w:r>
-      <w:proofErr w:type="spellEnd"/>
-      <w:r>
-        <w:t xml:space="preserve"> file and on the clipboard.  The .</w:t>
-      </w:r>
-      <w:proofErr w:type="spellStart"/>
-      <w:r>
-        <w:t>pyg</w:t>
-      </w:r>
-      <w:proofErr w:type="spellEnd"/>
-      <w:r>
-        <w:t xml:space="preserve"> file looks like Python with some additional information overlaid in the form of macros.</w:t>
-      </w:r>
-    </w:p>
-    <w:p>
-      <w:r>
-        <w:t>While LillyPy’s macro language can do simple lexical substitution, its main purpose i</w:t>
+        <w:t xml:space="preserve"> macro language can do simple lexical substitution, its main purpose i</w:t>
       </w:r>
       <w:r>
         <w:t>s to direct the icon generation that happens after the Python parser has parsed the file in to a</w:t>
@@ -1658,6 +2360,7 @@
         </w:numPr>
       </w:pPr>
       <w:r>
+        <w:lastRenderedPageBreak/>
         <w:t>Associating icon-creation functions with the AST</w:t>
       </w:r>
       <w:r>
@@ -1727,7 +2430,10 @@
       </w:r>
       <w:proofErr w:type="spellEnd"/>
       <w:r>
-        <w:t>) is entirely up to the implementer, but must not contain the "$" character.  Defining a macro is the first step toward creating an icon.  To define a macro in your .</w:t>
+        <w:t xml:space="preserve">) is entirely up to the implementer, but must not contain the "$" character.  Defining a macro is the first step toward creating an icon.  To define a macro in </w:t>
+      </w:r>
+      <w:r>
+        <w:t>your .</w:t>
       </w:r>
       <w:proofErr w:type="spellStart"/>
       <w:r>
@@ -1743,7 +2449,10 @@
       </w:r>
       <w:proofErr w:type="spellStart"/>
       <w:r>
-        <w:t>lillypy</w:t>
+        <w:t>lil</w:t>
+      </w:r>
+      <w:r>
+        <w:t>ypy</w:t>
       </w:r>
       <w:proofErr w:type="spellEnd"/>
       <w:proofErr w:type="gramEnd"/>
@@ -1758,7 +2467,10 @@
       <w:proofErr w:type="spellStart"/>
       <w:proofErr w:type="gramStart"/>
       <w:r>
-        <w:t>lillypy.addMacro</w:t>
+        <w:t>lil</w:t>
+      </w:r>
+      <w:r>
+        <w:t>ypy.addMacro</w:t>
       </w:r>
       <w:proofErr w:type="spellEnd"/>
       <w:r>
@@ -1806,11 +2518,7 @@
       </w:r>
       <w:proofErr w:type="spellEnd"/>
       <w:r>
-        <w:t xml:space="preserve">-string.  Since the ultimate goal is to create icons, string substitution is needed only in rare cases to temporarily support sub-structure (such as statement blocks) </w:t>
-      </w:r>
-      <w:r>
-        <w:lastRenderedPageBreak/>
-        <w:t>and get it to pass initial parsing.  Most of the work will be done in the icon crea</w:t>
+        <w:t>-string.  Since the ultimate goal is to create icons, string substitution is needed only in rare cases to temporarily support sub-structure (such as statement blocks) and get it to pass initial parsing.  Most of the work will be done in the icon crea</w:t>
       </w:r>
       <w:r>
         <w:t>tion function (</w:t>
@@ -2141,6 +2849,95 @@
     </w:lvl>
   </w:abstractNum>
   <w:abstractNum w:abstractNumId="3">
+    <w:nsid w:val="4C4C3BBD"/>
+    <w:multiLevelType w:val="hybridMultilevel"/>
+    <w:tmpl w:val="EFDA2A24"/>
+    <w:lvl w:ilvl="0" w:tplc="0409000F">
+      <w:start w:val="1"/>
+      <w:numFmt w:val="decimal"/>
+      <w:lvlText w:val="%1."/>
+      <w:lvlJc w:val="left"/>
+      <w:pPr>
+        <w:ind w:left="720" w:hanging="360"/>
+      </w:pPr>
+      <w:rPr>
+        <w:rFonts w:hint="default"/>
+      </w:rPr>
+    </w:lvl>
+    <w:lvl w:ilvl="1" w:tplc="04090019" w:tentative="1">
+      <w:start w:val="1"/>
+      <w:numFmt w:val="lowerLetter"/>
+      <w:lvlText w:val="%2."/>
+      <w:lvlJc w:val="left"/>
+      <w:pPr>
+        <w:ind w:left="1440" w:hanging="360"/>
+      </w:pPr>
+    </w:lvl>
+    <w:lvl w:ilvl="2" w:tplc="0409001B" w:tentative="1">
+      <w:start w:val="1"/>
+      <w:numFmt w:val="lowerRoman"/>
+      <w:lvlText w:val="%3."/>
+      <w:lvlJc w:val="right"/>
+      <w:pPr>
+        <w:ind w:left="2160" w:hanging="180"/>
+      </w:pPr>
+    </w:lvl>
+    <w:lvl w:ilvl="3" w:tplc="0409000F" w:tentative="1">
+      <w:start w:val="1"/>
+      <w:numFmt w:val="decimal"/>
+      <w:lvlText w:val="%4."/>
+      <w:lvlJc w:val="left"/>
+      <w:pPr>
+        <w:ind w:left="2880" w:hanging="360"/>
+      </w:pPr>
+    </w:lvl>
+    <w:lvl w:ilvl="4" w:tplc="04090019" w:tentative="1">
+      <w:start w:val="1"/>
+      <w:numFmt w:val="lowerLetter"/>
+      <w:lvlText w:val="%5."/>
+      <w:lvlJc w:val="left"/>
+      <w:pPr>
+        <w:ind w:left="3600" w:hanging="360"/>
+      </w:pPr>
+    </w:lvl>
+    <w:lvl w:ilvl="5" w:tplc="0409001B" w:tentative="1">
+      <w:start w:val="1"/>
+      <w:numFmt w:val="lowerRoman"/>
+      <w:lvlText w:val="%6."/>
+      <w:lvlJc w:val="right"/>
+      <w:pPr>
+        <w:ind w:left="4320" w:hanging="180"/>
+      </w:pPr>
+    </w:lvl>
+    <w:lvl w:ilvl="6" w:tplc="0409000F" w:tentative="1">
+      <w:start w:val="1"/>
+      <w:numFmt w:val="decimal"/>
+      <w:lvlText w:val="%7."/>
+      <w:lvlJc w:val="left"/>
+      <w:pPr>
+        <w:ind w:left="5040" w:hanging="360"/>
+      </w:pPr>
+    </w:lvl>
+    <w:lvl w:ilvl="7" w:tplc="04090019" w:tentative="1">
+      <w:start w:val="1"/>
+      <w:numFmt w:val="lowerLetter"/>
+      <w:lvlText w:val="%8."/>
+      <w:lvlJc w:val="left"/>
+      <w:pPr>
+        <w:ind w:left="5760" w:hanging="360"/>
+      </w:pPr>
+    </w:lvl>
+    <w:lvl w:ilvl="8" w:tplc="0409001B" w:tentative="1">
+      <w:start w:val="1"/>
+      <w:numFmt w:val="lowerRoman"/>
+      <w:lvlText w:val="%9."/>
+      <w:lvlJc w:val="right"/>
+      <w:pPr>
+        <w:ind w:left="6480" w:hanging="180"/>
+      </w:pPr>
+    </w:lvl>
+  </w:abstractNum>
+  <w:abstractNum w:abstractNumId="4">
     <w:nsid w:val="541B4F7E"/>
     <w:multiLevelType w:val="hybridMultilevel"/>
     <w:tmpl w:val="00BED752"/>
@@ -2229,7 +3026,7 @@
       </w:pPr>
     </w:lvl>
   </w:abstractNum>
-  <w:abstractNum w:abstractNumId="4">
+  <w:abstractNum w:abstractNumId="5">
     <w:nsid w:val="690B09C9"/>
     <w:multiLevelType w:val="hybridMultilevel"/>
     <w:tmpl w:val="3264855C"/>
@@ -2318,7 +3115,7 @@
       </w:pPr>
     </w:lvl>
   </w:abstractNum>
-  <w:abstractNum w:abstractNumId="5">
+  <w:abstractNum w:abstractNumId="6">
     <w:nsid w:val="7F983007"/>
     <w:multiLevelType w:val="hybridMultilevel"/>
     <w:tmpl w:val="DD0CD936"/>
@@ -2408,10 +3205,10 @@
     </w:lvl>
   </w:abstractNum>
   <w:num w:numId="1">
-    <w:abstractNumId w:val="5"/>
+    <w:abstractNumId w:val="6"/>
   </w:num>
   <w:num w:numId="2">
-    <w:abstractNumId w:val="3"/>
+    <w:abstractNumId w:val="4"/>
   </w:num>
   <w:num w:numId="3">
     <w:abstractNumId w:val="0"/>
@@ -2420,10 +3217,13 @@
     <w:abstractNumId w:val="2"/>
   </w:num>
   <w:num w:numId="5">
-    <w:abstractNumId w:val="4"/>
+    <w:abstractNumId w:val="5"/>
   </w:num>
   <w:num w:numId="6">
     <w:abstractNumId w:val="1"/>
+  </w:num>
+  <w:num w:numId="7">
+    <w:abstractNumId w:val="3"/>
   </w:num>
 </w:numbering>
 </file>

</xml_diff>

<commit_message>
Read and write macros for else, elif, except, and finally, when they occur out of contexts that the Python parser accepts.  Also finish error highlighting for these icons.  Add $:x$ macro argument for 'pass' to implement empty blocks w/o pass statement.  Add mechanism for registering built-in macros. Fix bugs: 1) Reading in a .pyg file and writing it back inserted new vertical blank icons where none existed in the original. 2) The sequence list was not remaining stable across reads and writes, resulting in major and gratuitous rearrangement of the save file. 3) ExceptIcon had no textEntryHandler method, so could not handle users typing "as". 4) Entry icon _setText method could attach a block-owning icon onto a non-sequence site. 5) icon.replaceWith did not actually unlink top-level icons when called with a replacement icon of None 6) Crash in AsIcon snapLists method if the icon appeared in a sequence (via deletion of its parent, since you can neither type nor drag it there)
</commit_message>
<xml_diff>
--- a/user_guide.docx
+++ b/user_guide.docx
@@ -2364,8 +2364,28 @@
       <w:r>
         <w:t>”.</w:t>
       </w:r>
-      <w:r>
-        <w:t xml:space="preserve">  Note that </w:t>
+    </w:p>
+    <w:p>
+      <w:r>
+        <w:t>LillyPy’s use of</w:t>
+      </w:r>
+      <w:r>
+        <w:t xml:space="preserve"> Python ASTs as an intermediate representation</w:t>
+      </w:r>
+      <w:r>
+        <w:t>,</w:t>
+      </w:r>
+      <w:r>
+        <w:t xml:space="preserve"> results in </w:t>
+      </w:r>
+      <w:r>
+        <w:t>a couple of peculiarities that may affect how you write macros</w:t>
+      </w:r>
+      <w:r>
+        <w:t>.  One is that</w:t>
+      </w:r>
+      <w:r>
+        <w:t xml:space="preserve"> </w:t>
       </w:r>
       <w:r>
         <w:t>the icon tree does not correspond perfectly with the Python</w:t>
@@ -2375,9 +2395,35 @@
       </w:r>
       <w:r>
         <w:t>abstract syntax tree.  In particular, LillyPy orders attributes from the root variable and Python from the last call/subscript/attribute, back.</w:t>
+      </w:r>
+      <w:r>
+        <w:t xml:space="preserve">  Another is that</w:t>
+      </w:r>
+      <w:r>
+        <w:t xml:space="preserve"> because the macro changes the form of the code (from AST to icon), you can’t </w:t>
+      </w:r>
+      <w:r>
+        <w:t>ap</w:t>
+      </w:r>
+      <w:r>
+        <w:t>ply multiple macros to the same AST.</w:t>
+      </w:r>
+      <w:r>
+        <w:t xml:space="preserve">  (… </w:t>
+      </w:r>
+      <w:proofErr w:type="gramStart"/>
+      <w:r>
+        <w:t>there</w:t>
+      </w:r>
+      <w:proofErr w:type="gramEnd"/>
+      <w:r>
+        <w:t xml:space="preserve"> are more peculiarities than this, and more advice is needed for these two.  It may even be that user macros should not see ASTs at all, but work instead with icons which can be traversed up and down and go through multiple transformations</w:t>
       </w:r>
       <w:bookmarkStart w:id="0" w:name="_GoBack"/>
       <w:bookmarkEnd w:id="0"/>
+      <w:r>
+        <w:t>)</w:t>
+      </w:r>
     </w:p>
     <w:p>
       <w:pPr>
@@ -2513,7 +2559,11 @@
         <w:t>.</w:t>
       </w:r>
       <w:r>
-        <w:t xml:space="preserve">  The type code is used </w:t>
+        <w:t xml:space="preserve">  The type </w:t>
+      </w:r>
+      <w:r>
+        <w:lastRenderedPageBreak/>
+        <w:t xml:space="preserve">code is used </w:t>
       </w:r>
       <w:r>
         <w:t>to mark</w:t>
@@ -2650,7 +2700,6 @@
           </w:tcPr>
           <w:p>
             <w:r>
-              <w:lastRenderedPageBreak/>
               <w:t>f</w:t>
             </w:r>
           </w:p>
@@ -3151,6 +3200,7 @@
         </w:numPr>
       </w:pPr>
       <w:r>
+        <w:lastRenderedPageBreak/>
         <w:t>Adding a limiting statement around an existing top-level comma-separated list.  For example, typing “while” before:</w:t>
       </w:r>
     </w:p>
@@ -3195,7 +3245,6 @@
         </w:numPr>
       </w:pPr>
       <w:r>
-        <w:lastRenderedPageBreak/>
         <w:t>Removing parens/brackets/braces from a list that has an attribute attached, when the last element of the list is unable to support attribute attachment.  For example:</w:t>
       </w:r>
     </w:p>

</xml_diff>

<commit_message>
Finish _cancelDrag, add some text about drag and drop to the user guide, and fix some issues with the last commit:  * When dragging groups of loose icons into a sequence or list, no ordering was applied (would end up randomly ordered, rather than by position).  * Allow coalescing of loose attributes into an attribute chain, or onto prior sequence or series elements.  * Expressions in sequences could not snap to input or series sites, even if the sequences contained no disqualifying statements.  * Failure in conditional snapping functions for 'for' and 'if' resulting from calling icon.typeOf on a (generated) snap-only site  * icon.typeOf could raise an exception instead of returning None when fed an unknown series site.
</commit_message>
<xml_diff>
--- a/user_guide.docx
+++ b/user_guide.docx
@@ -78,8 +78,6 @@
       <w:r>
         <w:t>, but disappear once you’re done so as not to detract from the appearance of the code.</w:t>
       </w:r>
-      <w:bookmarkStart w:id="0" w:name="_GoBack"/>
-      <w:bookmarkEnd w:id="0"/>
     </w:p>
     <w:p>
       <w:r>
@@ -1019,6 +1017,109 @@
     </w:p>
     <w:p>
       <w:pPr>
+        <w:pStyle w:val="Heading2"/>
+      </w:pPr>
+      <w:r>
+        <w:t>Drag and Drop</w:t>
+      </w:r>
+    </w:p>
+    <w:p>
+      <w:r>
+        <w:t xml:space="preserve">Many text editors have the capability to drag selected </w:t>
+      </w:r>
+      <w:r>
+        <w:t xml:space="preserve">text </w:t>
+      </w:r>
+      <w:r>
+        <w:t xml:space="preserve">with the mouse.  </w:t>
+      </w:r>
+      <w:r>
+        <w:t>One of</w:t>
+      </w:r>
+      <w:r>
+        <w:t xml:space="preserve"> LillyPy</w:t>
+      </w:r>
+      <w:r>
+        <w:t>’s more important features, is that</w:t>
+      </w:r>
+      <w:r>
+        <w:t xml:space="preserve"> you can drag to move or copy code </w:t>
+      </w:r>
+      <w:r>
+        <w:rPr>
+          <w:i/>
+        </w:rPr>
+        <w:t>without making a selection</w:t>
+      </w:r>
+      <w:r>
+        <w:t>.   Simply start the drag on the icon at the top of the hierarchy you want to drag (for example the ‘+’ in ‘a</w:t>
+      </w:r>
+      <w:r>
+        <w:t xml:space="preserve"> </w:t>
+      </w:r>
+      <w:r>
+        <w:t>+</w:t>
+      </w:r>
+      <w:r>
+        <w:t xml:space="preserve"> </w:t>
+      </w:r>
+      <w:r>
+        <w:t xml:space="preserve">b’, or the function name of </w:t>
+      </w:r>
+      <w:r>
+        <w:t>‘</w:t>
+      </w:r>
+      <w:r>
+        <w:t>f(x, y)</w:t>
+      </w:r>
+      <w:r>
+        <w:t>’.  Holding shift will copy rather than move.  To select just the individual icon without its hierarchy, start the drag with an extra click.  For more arbitrary/complex combinations of code, use a selection as you would in a standard text editor (in LillyPy that selection can also be disjoint</w:t>
+      </w:r>
+      <w:r>
+        <w:t>, for example, every other argument from a list</w:t>
+      </w:r>
+      <w:r>
+        <w:t>).</w:t>
+      </w:r>
+    </w:p>
+    <w:p>
+      <w:pPr>
+        <w:pStyle w:val="Heading3"/>
+      </w:pPr>
+      <w:r>
+        <w:t>Drop Target Selection</w:t>
+      </w:r>
+    </w:p>
+    <w:p>
+      <w:r>
+        <w:t>After snapping dragged code to a replacement site</w:t>
+      </w:r>
+      <w:r>
+        <w:t>, but before releasing the mouse button</w:t>
+      </w:r>
+      <w:r>
+        <w:t>, you can adjust the drag target to be different from the default.  For example, by default, the replace site on a function call name marks the entire function call for replacement, but if you just want to replace the name itself, holding the shift key will change the target to just the name.  Actually, pressing the shift key while snapped</w:t>
+      </w:r>
+      <w:r>
+        <w:t xml:space="preserve"> does much more than </w:t>
+      </w:r>
+      <w:r>
+        <w:t xml:space="preserve">just </w:t>
+      </w:r>
+      <w:r>
+        <w:t>select a</w:t>
+      </w:r>
+      <w:r>
+        <w:t xml:space="preserve"> single</w:t>
+      </w:r>
+      <w:bookmarkStart w:id="0" w:name="_GoBack"/>
+      <w:bookmarkEnd w:id="0"/>
+      <w:r>
+        <w:t xml:space="preserve"> alternative target: it engages something called “target adjustment mode “.  In target-adjustment mode, dragging right and/or down from the original drop point selects lexically forward from the original target icon.  Dragging left extends the target hierarchically upward (expanding the selection to more of the surrounding icons).  Similar modes exist for inserting wrapping selections to select what icons are to be wrapped, and (… not sure what else, yet).</w:t>
+      </w:r>
+    </w:p>
+    <w:p>
+      <w:pPr>
         <w:pStyle w:val="Heading1"/>
       </w:pPr>
       <w:r>
@@ -1149,7 +1250,11 @@
         <w:t xml:space="preserve"> difficult in the past.  In particular, it allows you to </w:t>
       </w:r>
       <w:r>
-        <w:t xml:space="preserve">more easily work with code fragments and </w:t>
+        <w:t xml:space="preserve">more easily work with </w:t>
+      </w:r>
+      <w:r>
+        <w:lastRenderedPageBreak/>
+        <w:t xml:space="preserve">code fragments and </w:t>
       </w:r>
       <w:r>
         <w:t>experimentally execute code before it is fully conceived and written, doing some steps by hand and some with code.</w:t>
@@ -1284,7 +1389,6 @@
     </w:p>
     <w:p>
       <w:r>
-        <w:lastRenderedPageBreak/>
         <w:t>Because live mutable data can be changed both by user-edits and by execution of unconnected code, there can be cases where these conflict.</w:t>
       </w:r>
       <w:r>
@@ -1388,6 +1492,7 @@
         <w:pStyle w:val="Heading2"/>
       </w:pPr>
       <w:r>
+        <w:lastRenderedPageBreak/>
         <w:t>Mutable Data as Assignment Target</w:t>
       </w:r>
     </w:p>
@@ -1604,17 +1709,257 @@
         <w:t>de execution, the one you pull</w:t>
       </w:r>
       <w:r>
-        <w:t xml:space="preserve"> out of output </w:t>
+        <w:t xml:space="preserve"> out of output data will consistently point to the </w:t>
+      </w:r>
+      <w:r>
+        <w:t>original</w:t>
+      </w:r>
+      <w:r>
+        <w:t xml:space="preserve"> object when executed.  Of course, as with other features of live data, this identity is not preserved across saves.</w:t>
+      </w:r>
+    </w:p>
+    <w:p>
+      <w:pPr>
+        <w:pStyle w:val="Heading2"/>
+      </w:pPr>
+      <w:r>
+        <w:t>Other Limits of Live Data</w:t>
+      </w:r>
+    </w:p>
+    <w:p>
+      <w:r>
+        <w:t xml:space="preserve">When you’re editing live mutable data, there are some editing operations that you can do that will cause it to lose its “liveness”.  </w:t>
+      </w:r>
+      <w:r>
+        <w:t>Most</w:t>
+      </w:r>
+      <w:r>
+        <w:t xml:space="preserve"> of these are obvious, such as adding comprehension code to a list, but others are less so, such as converting a dictionary to a set.  Any edit to </w:t>
+      </w:r>
+      <w:r>
+        <w:t>immutable data (a tuple) will, of course, break its link with the data object it may have represented, since the only way to modify immutable data is to replace it.</w:t>
+      </w:r>
+    </w:p>
+    <w:p>
+      <w:r>
+        <w:t>Just as you can build impossible data topologies with code</w:t>
+      </w:r>
+      <w:r>
+        <w:t xml:space="preserve">, it is also possible to do so by manipulating data icons by hand.  For example, if you have two mutable-list icons that both represent the same list, it is possible to drag one of them inside the other.  </w:t>
+      </w:r>
+      <w:r>
+        <w:t>LilyPy</w:t>
+      </w:r>
+      <w:r>
+        <w:t xml:space="preserve"> will detect that particular issue and convert the inner list to a list-definition (normal bracket without circle).  However, it is still possible to fool it in to creating something circular, particularly if code execution is involved.</w:t>
+      </w:r>
+      <w:r>
+        <w:t xml:space="preserve">  If a bad data edit makes it past </w:t>
+      </w:r>
+      <w:proofErr w:type="spellStart"/>
+      <w:r>
+        <w:t>LilyPy</w:t>
+      </w:r>
+      <w:r>
+        <w:t>’s</w:t>
+      </w:r>
+      <w:proofErr w:type="spellEnd"/>
+      <w:r>
+        <w:t xml:space="preserve"> checks, it will usually appear as an execution error, since even data edits are normally handled via execution.</w:t>
+      </w:r>
+      <w:r>
+        <w:t xml:space="preserve"> (… not sure this paragraph is correct, but certainly needs to distinguish ‘impossible’ which is obviously bad, from ‘circular’, which is allowed can sometimes be useful)</w:t>
+      </w:r>
+    </w:p>
+    <w:p>
+      <w:r>
+        <w:t xml:space="preserve">One minor point of confusion is that there is currently no distinguishing the mutable data icon for the empty set from the mutable data icon for an empty dict. (… sets should probably have a different style </w:t>
       </w:r>
       <w:r>
         <w:lastRenderedPageBreak/>
-        <w:t xml:space="preserve">data will consistently point to the </w:t>
-      </w:r>
-      <w:r>
-        <w:t>original</w:t>
-      </w:r>
-      <w:r>
-        <w:t xml:space="preserve"> object when executed.  Of course, as with other features of live data, this identity is not preserved across saves.</w:t>
+        <w:t xml:space="preserve">of curly brace, but currently don’t). </w:t>
+      </w:r>
+      <w:r>
+        <w:t xml:space="preserve">  For code (not live data), removing all items should probably continue convert to creating an empty </w:t>
+      </w:r>
+      <w:proofErr w:type="spellStart"/>
+      <w:r>
+        <w:t>dict</w:t>
+      </w:r>
+      <w:proofErr w:type="spellEnd"/>
+      <w:r>
+        <w:t>, as not doing so would break Python compatibility.</w:t>
+      </w:r>
+    </w:p>
+    <w:p>
+      <w:pPr>
+        <w:pStyle w:val="Heading1"/>
+      </w:pPr>
+      <w:r>
+        <w:t xml:space="preserve">Save File </w:t>
+      </w:r>
+      <w:r>
+        <w:t>Format</w:t>
+      </w:r>
+    </w:p>
+    <w:p>
+      <w:r>
+        <w:t>The format used for save</w:t>
+      </w:r>
+      <w:r>
+        <w:t xml:space="preserve"> (.</w:t>
+      </w:r>
+      <w:proofErr w:type="spellStart"/>
+      <w:r>
+        <w:t>pyg</w:t>
+      </w:r>
+      <w:proofErr w:type="spellEnd"/>
+      <w:r>
+        <w:t>)</w:t>
+      </w:r>
+      <w:r>
+        <w:t xml:space="preserve"> files and for clipboard transfer of icons between </w:t>
+      </w:r>
+      <w:r>
+        <w:t>LilyPy</w:t>
+      </w:r>
+      <w:r>
+        <w:t xml:space="preserve"> windows, is Python code in text form, with </w:t>
+      </w:r>
+      <w:r>
+        <w:t>a simple macro overlay</w:t>
+      </w:r>
+      <w:r>
+        <w:t xml:space="preserve">.  The </w:t>
+      </w:r>
+      <w:r>
+        <w:t xml:space="preserve">macro </w:t>
+      </w:r>
+      <w:r>
+        <w:t>annotation is used to attach attributes, such as layout hints, and to implement extensions to the Python syntax.</w:t>
+      </w:r>
+      <w:r>
+        <w:t xml:space="preserve"> </w:t>
+      </w:r>
+      <w:r>
+        <w:t xml:space="preserve"> .</w:t>
+      </w:r>
+      <w:proofErr w:type="spellStart"/>
+      <w:r>
+        <w:t>pyg</w:t>
+      </w:r>
+      <w:proofErr w:type="spellEnd"/>
+      <w:r>
+        <w:t xml:space="preserve"> files are readable/editable text files </w:t>
+      </w:r>
+      <w:r>
+        <w:t>that are compatible</w:t>
+      </w:r>
+      <w:r>
+        <w:t xml:space="preserve"> with </w:t>
+      </w:r>
+      <w:r>
+        <w:t>version control systems and other legacy software tools</w:t>
+      </w:r>
+      <w:r>
+        <w:t>.</w:t>
+      </w:r>
+    </w:p>
+    <w:p>
+      <w:r>
+        <w:t>To convert .</w:t>
+      </w:r>
+      <w:proofErr w:type="spellStart"/>
+      <w:r>
+        <w:t>pyg</w:t>
+      </w:r>
+      <w:proofErr w:type="spellEnd"/>
+      <w:r>
+        <w:t xml:space="preserve"> files back to standard Python, use the File-&gt;Export command.  </w:t>
+      </w:r>
+      <w:r>
+        <w:t>Pasting</w:t>
+      </w:r>
+      <w:r>
+        <w:t xml:space="preserve"> code copied from </w:t>
+      </w:r>
+      <w:r>
+        <w:t>LilyPy</w:t>
+      </w:r>
+      <w:r>
+        <w:t xml:space="preserve"> in to a text editor, will also </w:t>
+      </w:r>
+      <w:r>
+        <w:t>yield</w:t>
+      </w:r>
+      <w:r>
+        <w:t xml:space="preserve"> standard Python.  In the</w:t>
+      </w:r>
+      <w:r>
+        <w:t xml:space="preserve"> very worst case, should you somehow lose all access to the </w:t>
+      </w:r>
+      <w:r>
+        <w:t>LilyPy</w:t>
+      </w:r>
+      <w:r>
+        <w:t xml:space="preserve"> environment,</w:t>
+      </w:r>
+      <w:r>
+        <w:t xml:space="preserve"> the</w:t>
+      </w:r>
+      <w:r>
+        <w:t xml:space="preserve"> </w:t>
+      </w:r>
+      <w:r>
+        <w:t>.</w:t>
+      </w:r>
+      <w:proofErr w:type="spellStart"/>
+      <w:r>
+        <w:t>pyg</w:t>
+      </w:r>
+      <w:proofErr w:type="spellEnd"/>
+      <w:r>
+        <w:t xml:space="preserve"> format is also simple enough that </w:t>
+      </w:r>
+      <w:r>
+        <w:t>most code can be transformed back just by stripping the macros with a few lines of Python</w:t>
+      </w:r>
+      <w:r>
+        <w:t>.</w:t>
+      </w:r>
+    </w:p>
+    <w:p>
+      <w:pPr>
+        <w:pStyle w:val="Heading1"/>
+      </w:pPr>
+      <w:r>
+        <w:t>Making Code Graphical and Interactive</w:t>
+      </w:r>
+    </w:p>
+    <w:p>
+      <w:r>
+        <w:t>Making a library with graphical and interactive features is of course more work</w:t>
+      </w:r>
+      <w:r>
+        <w:t xml:space="preserve"> </w:t>
+      </w:r>
+      <w:r>
+        <w:t xml:space="preserve">than writing a conventional programmatic interface.  </w:t>
+      </w:r>
+      <w:r>
+        <w:t>While someday this may be common for all types of software, the use</w:t>
+      </w:r>
+      <w:r>
+        <w:t>rs with the most immediate need</w:t>
+      </w:r>
+      <w:r>
+        <w:t xml:space="preserve"> are those who already </w:t>
+      </w:r>
+      <w:r>
+        <w:t>do</w:t>
+      </w:r>
+      <w:r>
+        <w:t xml:space="preserve"> interactive computation and particularly those who blend it with visualization.</w:t>
       </w:r>
     </w:p>
     <w:p>
@@ -1622,41 +1967,105 @@
         <w:pStyle w:val="Heading2"/>
       </w:pPr>
       <w:r>
-        <w:t>Other Limits of Live Data</w:t>
-      </w:r>
-    </w:p>
-    <w:p>
-      <w:r>
-        <w:t xml:space="preserve">When you’re editing live mutable data, there are some editing operations that you can do that will cause it to lose its “liveness”.  </w:t>
-      </w:r>
-      <w:r>
-        <w:t>Most</w:t>
-      </w:r>
-      <w:r>
-        <w:t xml:space="preserve"> of these are obvious, such as adding comprehension code to a list, but others are less so, such as converting a dictionary to a set.  Any edit to </w:t>
-      </w:r>
-      <w:r>
-        <w:t>immutable data (a tuple) will, of course, break its link with the data object it may have represented, since the only way to modify immutable data is to replace it.</w:t>
-      </w:r>
-    </w:p>
-    <w:p>
-      <w:r>
-        <w:t>Just as you can build impossible data topologies with code</w:t>
-      </w:r>
-      <w:r>
-        <w:t xml:space="preserve">, it is also possible to do so by manipulating data icons by hand.  For example, if you have two mutable-list icons that both represent the same list, it is possible to drag one of them inside the other.  </w:t>
+        <w:t>The .</w:t>
+      </w:r>
+      <w:proofErr w:type="spellStart"/>
+      <w:r>
+        <w:t>pgi</w:t>
+      </w:r>
+      <w:proofErr w:type="spellEnd"/>
+      <w:r>
+        <w:t xml:space="preserve"> File</w:t>
+      </w:r>
+    </w:p>
+    <w:p>
+      <w:r>
+        <w:t xml:space="preserve">To add interactive capabilities, libraries for the </w:t>
       </w:r>
       <w:r>
         <w:t>LilyPy</w:t>
       </w:r>
       <w:r>
-        <w:t xml:space="preserve"> will detect that particular issue and convert the inner list to a list-definition (normal bracket without circle).  However, it is still possible to fool it in to creating something circular, particularly if code execution is involved.</w:t>
-      </w:r>
-      <w:r>
-        <w:t xml:space="preserve">  If a bad data edit makes it past </w:t>
+        <w:t xml:space="preserve"> environment provide both a .</w:t>
       </w:r>
       <w:proofErr w:type="spellStart"/>
       <w:r>
+        <w:t>py</w:t>
+      </w:r>
+      <w:proofErr w:type="spellEnd"/>
+      <w:r>
+        <w:t xml:space="preserve"> (or .</w:t>
+      </w:r>
+      <w:proofErr w:type="spellStart"/>
+      <w:r>
+        <w:t>pyg</w:t>
+      </w:r>
+      <w:proofErr w:type="spellEnd"/>
+      <w:r>
+        <w:t xml:space="preserve"> or .</w:t>
+      </w:r>
+      <w:proofErr w:type="spellStart"/>
+      <w:r>
+        <w:t>pyc</w:t>
+      </w:r>
+      <w:proofErr w:type="spellEnd"/>
+      <w:r>
+        <w:t>) file containing the callable code for the library, and a .</w:t>
+      </w:r>
+      <w:proofErr w:type="spellStart"/>
+      <w:r>
+        <w:t>pgi</w:t>
+      </w:r>
+      <w:proofErr w:type="spellEnd"/>
+      <w:r>
+        <w:t xml:space="preserve"> </w:t>
+      </w:r>
+      <w:r>
+        <w:t>file defining</w:t>
+      </w:r>
+      <w:r>
+        <w:t xml:space="preserve"> the interactive</w:t>
+      </w:r>
+      <w:r>
+        <w:t xml:space="preserve"> part.  Whereas the imported .</w:t>
+      </w:r>
+      <w:proofErr w:type="spellStart"/>
+      <w:r>
+        <w:t>py</w:t>
+      </w:r>
+      <w:proofErr w:type="spellEnd"/>
+      <w:r>
+        <w:t xml:space="preserve"> file is not referenced until the user runs the code that imports it, the .</w:t>
+      </w:r>
+      <w:proofErr w:type="spellStart"/>
+      <w:r>
+        <w:t>pgi</w:t>
+      </w:r>
+      <w:proofErr w:type="spellEnd"/>
+      <w:r>
+        <w:t xml:space="preserve"> code is immediately loaded in to the environment and invoked during editing. </w:t>
+      </w:r>
+      <w:r>
+        <w:t xml:space="preserve"> It provides </w:t>
+      </w:r>
+      <w:r>
+        <w:t>both traditional GUI components like menus and dialogs, graphics to embed directly into the code representation.</w:t>
+      </w:r>
+    </w:p>
+    <w:p>
+      <w:pPr>
+        <w:pStyle w:val="Heading2"/>
+      </w:pPr>
+      <w:r>
+        <w:t>Making an Icon</w:t>
+      </w:r>
+    </w:p>
+    <w:p>
+      <w:r>
+        <w:t xml:space="preserve">While </w:t>
+      </w:r>
+      <w:proofErr w:type="spellStart"/>
+      <w:r>
         <w:t>LilyPy</w:t>
       </w:r>
       <w:r>
@@ -1664,66 +2073,62 @@
       </w:r>
       <w:proofErr w:type="spellEnd"/>
       <w:r>
-        <w:t xml:space="preserve"> checks, it will usually appear as an execution error, since even data edits are normally handled via execution.</w:t>
-      </w:r>
-    </w:p>
-    <w:p>
-      <w:r>
-        <w:t xml:space="preserve">One minor point of confusion is that there is currently no distinguishing the mutable data icon for the empty set from the mutable data icon for an empty dict. (… sets should probably have a different style of curly brace, but currently don’t). </w:t>
-      </w:r>
-    </w:p>
-    <w:p>
-      <w:pPr>
-        <w:pStyle w:val="Heading1"/>
-      </w:pPr>
-      <w:r>
-        <w:t xml:space="preserve">Save File </w:t>
-      </w:r>
-      <w:r>
-        <w:t>Format</w:t>
-      </w:r>
-    </w:p>
-    <w:p>
-      <w:r>
-        <w:t>The format used for save</w:t>
-      </w:r>
-      <w:r>
-        <w:t xml:space="preserve"> (.</w:t>
+        <w:t xml:space="preserve"> representation looks a lot like text, under the hood, it’s really made of icons (you can see the outlines when you drag).  </w:t>
+      </w:r>
+      <w:r>
+        <w:t xml:space="preserve">Icons give </w:t>
+      </w:r>
+      <w:r>
+        <w:t>LilyPy</w:t>
+      </w:r>
+      <w:r>
+        <w:t xml:space="preserve"> the context to understand what the user is pointing at.  </w:t>
+      </w:r>
+      <w:r>
+        <w:t xml:space="preserve">Most of </w:t>
       </w:r>
       <w:proofErr w:type="spellStart"/>
       <w:r>
+        <w:t>LilyPy</w:t>
+      </w:r>
+      <w:r>
+        <w:t>’s</w:t>
+      </w:r>
+      <w:proofErr w:type="spellEnd"/>
+      <w:r>
+        <w:t xml:space="preserve"> graphical features are tied to </w:t>
+      </w:r>
+      <w:r>
+        <w:t xml:space="preserve">them in one way or another.  </w:t>
+      </w:r>
+    </w:p>
+    <w:p>
+      <w:r>
+        <w:t>The simplest sort of icon is defined only in terms of text, with maybe a font or color to distinguish it.  A text icon can still have attachment sites and support context sensitive menus.</w:t>
+      </w:r>
+      <w:r>
+        <w:t xml:space="preserve">  On the other end of the spectrum are fully graphical icons that control the layout of subordinate icons.</w:t>
+      </w:r>
+    </w:p>
+    <w:p>
+      <w:pPr>
+        <w:pStyle w:val="Heading3"/>
+      </w:pPr>
+      <w:r>
+        <w:t>Macro Language</w:t>
+      </w:r>
+    </w:p>
+    <w:p>
+      <w:r>
+        <w:t>One of the jobs of an icon is to generate text that will represent it in the .</w:t>
+      </w:r>
+      <w:proofErr w:type="spellStart"/>
+      <w:r>
         <w:t>pyg</w:t>
       </w:r>
       <w:proofErr w:type="spellEnd"/>
       <w:r>
-        <w:t>)</w:t>
-      </w:r>
-      <w:r>
-        <w:t xml:space="preserve"> files and for clipboard transfer of icons between </w:t>
-      </w:r>
-      <w:r>
-        <w:t>LilyPy</w:t>
-      </w:r>
-      <w:r>
-        <w:t xml:space="preserve"> windows, is Python code in text form, with </w:t>
-      </w:r>
-      <w:r>
-        <w:t>a simple macro overlay</w:t>
-      </w:r>
-      <w:r>
-        <w:t xml:space="preserve">.  The </w:t>
-      </w:r>
-      <w:r>
-        <w:t xml:space="preserve">macro </w:t>
-      </w:r>
-      <w:r>
-        <w:t>annotation is used to attach attributes, such as layout hints, and to implement extensions to the Python syntax.</w:t>
-      </w:r>
-      <w:r>
-        <w:t xml:space="preserve"> </w:t>
-      </w:r>
-      <w:r>
-        <w:t xml:space="preserve"> .</w:t>
+        <w:t xml:space="preserve"> file and on the clipboard.  The .</w:t>
       </w:r>
       <w:proofErr w:type="spellStart"/>
       <w:r>
@@ -1731,298 +2136,12 @@
       </w:r>
       <w:proofErr w:type="spellEnd"/>
       <w:r>
-        <w:t xml:space="preserve"> files are readable/editable text files </w:t>
-      </w:r>
-      <w:r>
-        <w:t>that are compatible</w:t>
-      </w:r>
-      <w:r>
-        <w:t xml:space="preserve"> with </w:t>
-      </w:r>
-      <w:r>
-        <w:t>version control systems and other legacy software tools</w:t>
-      </w:r>
-      <w:r>
-        <w:t>.</w:t>
-      </w:r>
-    </w:p>
-    <w:p>
-      <w:r>
-        <w:t>To convert .</w:t>
-      </w:r>
-      <w:proofErr w:type="spellStart"/>
-      <w:r>
-        <w:t>pyg</w:t>
-      </w:r>
-      <w:proofErr w:type="spellEnd"/>
-      <w:r>
-        <w:t xml:space="preserve"> files back to standard Python, use the File-&gt;Export command.  </w:t>
-      </w:r>
-      <w:r>
-        <w:t>Pasting</w:t>
-      </w:r>
-      <w:r>
-        <w:t xml:space="preserve"> code copied from </w:t>
-      </w:r>
-      <w:r>
-        <w:t>LilyPy</w:t>
-      </w:r>
-      <w:r>
-        <w:t xml:space="preserve"> in to a text editor, will also </w:t>
-      </w:r>
-      <w:r>
-        <w:t>yield</w:t>
-      </w:r>
-      <w:r>
-        <w:t xml:space="preserve"> standard Python.  In the</w:t>
-      </w:r>
-      <w:r>
-        <w:t xml:space="preserve"> very worst case, should you somehow lose all access to the </w:t>
-      </w:r>
-      <w:r>
-        <w:t>LilyPy</w:t>
-      </w:r>
-      <w:r>
-        <w:t xml:space="preserve"> environment,</w:t>
-      </w:r>
-      <w:r>
-        <w:t xml:space="preserve"> the</w:t>
-      </w:r>
-      <w:r>
-        <w:t xml:space="preserve"> </w:t>
-      </w:r>
-      <w:r>
-        <w:t>.</w:t>
-      </w:r>
-      <w:proofErr w:type="spellStart"/>
-      <w:r>
-        <w:t>pyg</w:t>
-      </w:r>
-      <w:proofErr w:type="spellEnd"/>
-      <w:r>
-        <w:t xml:space="preserve"> format is also simple enough that </w:t>
-      </w:r>
-      <w:r>
-        <w:t>most code can be transformed back just by stripping the macros with a few lines of Python</w:t>
-      </w:r>
-      <w:r>
-        <w:t>.</w:t>
-      </w:r>
-    </w:p>
-    <w:p>
-      <w:pPr>
-        <w:pStyle w:val="Heading1"/>
-      </w:pPr>
-      <w:r>
-        <w:t>Making Code Graphical and Interactive</w:t>
-      </w:r>
-    </w:p>
-    <w:p>
-      <w:r>
-        <w:t>Making a library with graphical and interactive features is of course more work</w:t>
-      </w:r>
-      <w:r>
-        <w:t xml:space="preserve"> </w:t>
-      </w:r>
-      <w:r>
-        <w:t xml:space="preserve">than writing a conventional programmatic interface.  </w:t>
-      </w:r>
-      <w:r>
-        <w:t>While someday this may be common for all types of software, the use</w:t>
-      </w:r>
-      <w:r>
-        <w:t>rs with the most immediate need</w:t>
-      </w:r>
-      <w:r>
-        <w:t xml:space="preserve"> are those who already </w:t>
-      </w:r>
-      <w:r>
-        <w:t>do</w:t>
-      </w:r>
-      <w:r>
-        <w:t xml:space="preserve"> interactive computation and particularly those who blend it with visualization.</w:t>
-      </w:r>
-    </w:p>
-    <w:p>
-      <w:pPr>
-        <w:pStyle w:val="Heading2"/>
-      </w:pPr>
+        <w:t xml:space="preserve"> file looks like Python with some additional information overlaid in the form of macros.</w:t>
+      </w:r>
+    </w:p>
+    <w:p>
       <w:r>
         <w:lastRenderedPageBreak/>
-        <w:t>The .</w:t>
-      </w:r>
-      <w:proofErr w:type="spellStart"/>
-      <w:r>
-        <w:t>pgi</w:t>
-      </w:r>
-      <w:proofErr w:type="spellEnd"/>
-      <w:r>
-        <w:t xml:space="preserve"> File</w:t>
-      </w:r>
-    </w:p>
-    <w:p>
-      <w:r>
-        <w:t xml:space="preserve">To add interactive capabilities, libraries for the </w:t>
-      </w:r>
-      <w:r>
-        <w:t>LilyPy</w:t>
-      </w:r>
-      <w:r>
-        <w:t xml:space="preserve"> environment provide both a .</w:t>
-      </w:r>
-      <w:proofErr w:type="spellStart"/>
-      <w:r>
-        <w:t>py</w:t>
-      </w:r>
-      <w:proofErr w:type="spellEnd"/>
-      <w:r>
-        <w:t xml:space="preserve"> (or .</w:t>
-      </w:r>
-      <w:proofErr w:type="spellStart"/>
-      <w:r>
-        <w:t>pyg</w:t>
-      </w:r>
-      <w:proofErr w:type="spellEnd"/>
-      <w:r>
-        <w:t xml:space="preserve"> or .</w:t>
-      </w:r>
-      <w:proofErr w:type="spellStart"/>
-      <w:r>
-        <w:t>pyc</w:t>
-      </w:r>
-      <w:proofErr w:type="spellEnd"/>
-      <w:r>
-        <w:t>) file containing the callable code for the library, and a .</w:t>
-      </w:r>
-      <w:proofErr w:type="spellStart"/>
-      <w:r>
-        <w:t>pgi</w:t>
-      </w:r>
-      <w:proofErr w:type="spellEnd"/>
-      <w:r>
-        <w:t xml:space="preserve"> </w:t>
-      </w:r>
-      <w:r>
-        <w:t>file defining</w:t>
-      </w:r>
-      <w:r>
-        <w:t xml:space="preserve"> the interactive</w:t>
-      </w:r>
-      <w:r>
-        <w:t xml:space="preserve"> part.  Whereas the imported .</w:t>
-      </w:r>
-      <w:proofErr w:type="spellStart"/>
-      <w:r>
-        <w:t>py</w:t>
-      </w:r>
-      <w:proofErr w:type="spellEnd"/>
-      <w:r>
-        <w:t xml:space="preserve"> file is not referenced until the user runs the code that imports it, the .</w:t>
-      </w:r>
-      <w:proofErr w:type="spellStart"/>
-      <w:r>
-        <w:t>pgi</w:t>
-      </w:r>
-      <w:proofErr w:type="spellEnd"/>
-      <w:r>
-        <w:t xml:space="preserve"> code is immediately loaded in to the environment and invoked during editing. </w:t>
-      </w:r>
-      <w:r>
-        <w:t xml:space="preserve"> It provides </w:t>
-      </w:r>
-      <w:r>
-        <w:t>both traditional GUI components like menus and dialogs, graphics to embed directly into the code representation.</w:t>
-      </w:r>
-    </w:p>
-    <w:p>
-      <w:pPr>
-        <w:pStyle w:val="Heading2"/>
-      </w:pPr>
-      <w:r>
-        <w:t>Making an Icon</w:t>
-      </w:r>
-    </w:p>
-    <w:p>
-      <w:r>
-        <w:t xml:space="preserve">While </w:t>
-      </w:r>
-      <w:proofErr w:type="spellStart"/>
-      <w:r>
-        <w:t>LilyPy</w:t>
-      </w:r>
-      <w:r>
-        <w:t>’s</w:t>
-      </w:r>
-      <w:proofErr w:type="spellEnd"/>
-      <w:r>
-        <w:t xml:space="preserve"> representation looks a lot like text, under the hood, it’s really made of icons (you can see the outlines when you drag).  </w:t>
-      </w:r>
-      <w:r>
-        <w:t xml:space="preserve">Icons give </w:t>
-      </w:r>
-      <w:r>
-        <w:t>LilyPy</w:t>
-      </w:r>
-      <w:r>
-        <w:t xml:space="preserve"> the context to understand what the user is pointing at.  </w:t>
-      </w:r>
-      <w:r>
-        <w:t xml:space="preserve">Most of </w:t>
-      </w:r>
-      <w:proofErr w:type="spellStart"/>
-      <w:r>
-        <w:t>LilyPy</w:t>
-      </w:r>
-      <w:r>
-        <w:t>’s</w:t>
-      </w:r>
-      <w:proofErr w:type="spellEnd"/>
-      <w:r>
-        <w:t xml:space="preserve"> graphical features are tied to </w:t>
-      </w:r>
-      <w:r>
-        <w:t xml:space="preserve">them in one way or another.  </w:t>
-      </w:r>
-    </w:p>
-    <w:p>
-      <w:r>
-        <w:t>The simplest sort of icon is defined only in terms of text, with maybe a font or color to distinguish it.  A text icon can still have attachment sites and support context sensitive menus.</w:t>
-      </w:r>
-      <w:r>
-        <w:t xml:space="preserve">  On the other end of the spectrum are fully graphical icons that control the layout of subordinate icons.</w:t>
-      </w:r>
-    </w:p>
-    <w:p>
-      <w:pPr>
-        <w:pStyle w:val="Heading3"/>
-      </w:pPr>
-      <w:r>
-        <w:t>Macro Language</w:t>
-      </w:r>
-    </w:p>
-    <w:p>
-      <w:r>
-        <w:t>One of the jobs of an icon is to generate text that will represent it in the .</w:t>
-      </w:r>
-      <w:proofErr w:type="spellStart"/>
-      <w:r>
-        <w:t>pyg</w:t>
-      </w:r>
-      <w:proofErr w:type="spellEnd"/>
-      <w:r>
-        <w:t xml:space="preserve"> file and on the clipboard.  The .</w:t>
-      </w:r>
-      <w:proofErr w:type="spellStart"/>
-      <w:r>
-        <w:t>pyg</w:t>
-      </w:r>
-      <w:proofErr w:type="spellEnd"/>
-      <w:r>
-        <w:t xml:space="preserve"> file looks like Python with some additional information overlaid in the form of macros.</w:t>
-      </w:r>
-    </w:p>
-    <w:p>
-      <w:r>
         <w:t xml:space="preserve">While </w:t>
       </w:r>
       <w:proofErr w:type="spellStart"/>
@@ -2245,11 +2364,7 @@
       </w:r>
       <w:proofErr w:type="spellEnd"/>
       <w:r>
-        <w:t xml:space="preserve">-string.  Since the ultimate goal is to create icons, string substitution is needed only in rare cases to temporarily support sub-structure (such as statement blocks) </w:t>
-      </w:r>
-      <w:r>
-        <w:lastRenderedPageBreak/>
-        <w:t>and get it to pass initial parsing.  Most of the work will be done in the icon crea</w:t>
+        <w:t>-string.  Since the ultimate goal is to create icons, string substitution is needed only in rare cases to temporarily support sub-structure (such as statement blocks) and get it to pass initial parsing.  Most of the work will be done in the icon crea</w:t>
       </w:r>
       <w:r>
         <w:t>tion function (</w:t>
@@ -2425,7 +2540,11 @@
         <w:t xml:space="preserve"> </w:t>
       </w:r>
       <w:r>
-        <w:t>the icon tree does not correspond perfectly with the Python</w:t>
+        <w:t xml:space="preserve">the icon tree does not correspond perfectly with the </w:t>
+      </w:r>
+      <w:r>
+        <w:lastRenderedPageBreak/>
+        <w:t>Python</w:t>
       </w:r>
       <w:r>
         <w:t xml:space="preserve"> </w:t>
@@ -2591,11 +2710,7 @@
         <w:t>.</w:t>
       </w:r>
       <w:r>
-        <w:t xml:space="preserve">  The type </w:t>
-      </w:r>
-      <w:r>
-        <w:lastRenderedPageBreak/>
-        <w:t xml:space="preserve">code is used </w:t>
+        <w:t xml:space="preserve">  The type code is used </w:t>
       </w:r>
       <w:r>
         <w:t>to mark</w:t>
@@ -3028,7 +3143,11 @@
         <w:t xml:space="preserve">.  </w:t>
       </w:r>
       <w:r>
-        <w:t>If the context type were not an expression, the type code would also be included. For example, “</w:t>
+        <w:t xml:space="preserve">If the context type were not </w:t>
+      </w:r>
+      <w:r>
+        <w:lastRenderedPageBreak/>
+        <w:t>an expression, the type code would also be included. For example, “</w:t>
       </w:r>
       <w:proofErr w:type="spellStart"/>
       <w:r>
@@ -3232,7 +3351,6 @@
         </w:numPr>
       </w:pPr>
       <w:r>
-        <w:lastRenderedPageBreak/>
         <w:t>Adding a limiting statement around an existing top-level comma-separated list.  For example, typing “while” before:</w:t>
       </w:r>
     </w:p>

</xml_diff>

<commit_message>
Change selections to include empty series sites (so they can be targets for replacement or removal, and sources for copy).  Implement Shift+right-mouse to select between selection or cursor and clicked icon or site.  Fix arrow-key selection with Shift key to use actual lexical traversal (instead of weird rectangular method), and anchoring based on starting cursor position relative to the selection.  This standardizes the meaning and use of a combined selection and cursor to indicate the 'active' end of the selection.  Conversely, when there is no cursor, the selection is unanchored, making it easy to start lexical range selections in either direction from from an icon selection (which is important because icon selections are a single click (and easier to aim than a site).
update key_map.docx (and actually add it to the repository).

Bug Fixes:
* Fix problems with cursor traversal, the worst of which being several causing left arrow traversal to get stuck at statement boundaries.
</commit_message>
<xml_diff>
--- a/user_guide.docx
+++ b/user_guide.docx
@@ -1112,10 +1112,316 @@
       <w:r>
         <w:t xml:space="preserve"> single</w:t>
       </w:r>
+      <w:r>
+        <w:t xml:space="preserve"> alternative target: it engages something called “target adjustment mode “.  In target-adjustment mode, dragging right and/or down from the original drop point selects lexically forward from the original target icon.  Dragging left extends the target hierarchically upward (expanding the selection to more of the surrounding icons).  Similar modes exist for inserting wrapping selections to select what icons are to be wrapped, and (… not sure what else, yet).</w:t>
+      </w:r>
+    </w:p>
+    <w:p>
+      <w:pPr>
+        <w:pStyle w:val="Heading2"/>
+      </w:pPr>
+      <w:r>
+        <w:t>Selections</w:t>
+      </w:r>
+    </w:p>
+    <w:p>
+      <w:r>
+        <w:t>Primary s</w:t>
+      </w:r>
+      <w:r>
+        <w:t>elections in LilyPy operate similarly to conventional text editor selections</w:t>
+      </w:r>
+      <w:r>
+        <w:t>.  They are used</w:t>
+      </w:r>
+      <w:r>
+        <w:t xml:space="preserve"> </w:t>
+      </w:r>
+      <w:r>
+        <w:t>to designate both</w:t>
+      </w:r>
+      <w:r>
+        <w:t xml:space="preserve"> sources of code or text for copying and dragging, and destinations for pasted or dropped code or text</w:t>
+      </w:r>
+      <w:r>
+        <w:t xml:space="preserve">.  </w:t>
+      </w:r>
+      <w:r>
+        <w:t>Some things to note</w:t>
+      </w:r>
+      <w:r>
+        <w:t>:</w:t>
+      </w:r>
+    </w:p>
+    <w:p>
+      <w:pPr>
+        <w:pStyle w:val="ListParagraph"/>
+        <w:numPr>
+          <w:ilvl w:val="0"/>
+          <w:numId w:val="10"/>
+        </w:numPr>
+      </w:pPr>
+      <w:r>
+        <w:t>Multi-part icons are selected as a unit.  For example, you cannot select just the open bracket of a list</w:t>
+      </w:r>
+      <w:r>
+        <w:t>.</w:t>
+      </w:r>
+    </w:p>
+    <w:p>
+      <w:pPr>
+        <w:pStyle w:val="ListParagraph"/>
+        <w:numPr>
+          <w:ilvl w:val="0"/>
+          <w:numId w:val="10"/>
+        </w:numPr>
+      </w:pPr>
+      <w:r>
+        <w:t>Selections</w:t>
+      </w:r>
+      <w:r>
+        <w:t xml:space="preserve"> can be disjoint: You can, for example, select every other element of a series (list, tuple, argument list, etc.), or even random bits from all over your program, and drag to </w:t>
+      </w:r>
+      <w:r>
+        <w:t xml:space="preserve">remove them and </w:t>
+      </w:r>
+      <w:r>
+        <w:t>form a new list with just those elements.</w:t>
+      </w:r>
+      <w:r>
+        <w:t xml:space="preserve">  When you use a disjoint selection as a target for replacement (typing or paste),</w:t>
+      </w:r>
+      <w:r>
+        <w:t xml:space="preserve"> the entire selection will be deleted, but only</w:t>
+      </w:r>
+      <w:r>
+        <w:t xml:space="preserve"> the </w:t>
+      </w:r>
+      <w:r>
+        <w:t xml:space="preserve">top/left contiguous range of </w:t>
+      </w:r>
+      <w:proofErr w:type="gramStart"/>
+      <w:r>
+        <w:t>the of</w:t>
+      </w:r>
+      <w:proofErr w:type="gramEnd"/>
+      <w:r>
+        <w:t xml:space="preserve"> it will receive the inserted code.</w:t>
+      </w:r>
+    </w:p>
+    <w:p>
+      <w:pPr>
+        <w:pStyle w:val="ListParagraph"/>
+        <w:numPr>
+          <w:ilvl w:val="0"/>
+          <w:numId w:val="10"/>
+        </w:numPr>
+      </w:pPr>
+      <w:r>
+        <w:lastRenderedPageBreak/>
+        <w:t>Selections</w:t>
+      </w:r>
+      <w:r>
+        <w:t xml:space="preserve"> can include empty </w:t>
+      </w:r>
+      <w:r>
+        <w:t xml:space="preserve">(series) </w:t>
+      </w:r>
+      <w:r>
+        <w:t>s</w:t>
+      </w:r>
+      <w:r>
+        <w:t>ites</w:t>
+      </w:r>
+      <w:r>
+        <w:t xml:space="preserve">, </w:t>
+      </w:r>
+      <w:r>
+        <w:t>to help you control how lists of elements are copied, deleted, and merged.</w:t>
+      </w:r>
+    </w:p>
+    <w:p>
+      <w:pPr>
+        <w:pStyle w:val="ListParagraph"/>
+        <w:numPr>
+          <w:ilvl w:val="0"/>
+          <w:numId w:val="10"/>
+        </w:numPr>
+      </w:pPr>
+      <w:r>
+        <w:t>The presence of the cursor</w:t>
+      </w:r>
+      <w:r>
+        <w:t xml:space="preserve"> along with a selection</w:t>
+      </w:r>
+      <w:r>
+        <w:t xml:space="preserve"> indicates the ‘active’ end of the selection, where adjustments (</w:t>
+      </w:r>
+      <w:r>
+        <w:t xml:space="preserve">such as with </w:t>
+      </w:r>
+      <w:proofErr w:type="spellStart"/>
+      <w:r>
+        <w:t>Shift+Arrow</w:t>
+      </w:r>
+      <w:proofErr w:type="spellEnd"/>
+      <w:r>
+        <w:t xml:space="preserve"> or </w:t>
+      </w:r>
+      <w:proofErr w:type="spellStart"/>
+      <w:r>
+        <w:t>Shift+</w:t>
+      </w:r>
+      <w:r>
+        <w:t>M</w:t>
+      </w:r>
+      <w:r>
+        <w:t>ouse</w:t>
+      </w:r>
+      <w:proofErr w:type="spellEnd"/>
+      <w:r>
+        <w:t xml:space="preserve">) will apply.  </w:t>
+      </w:r>
+      <w:r>
+        <w:t>Until the cursor appears, the active end will be the closest to the mouse click or based upon the arrow direction</w:t>
+      </w:r>
+      <w:r>
+        <w:t xml:space="preserve">. </w:t>
+      </w:r>
+    </w:p>
+    <w:p>
+      <w:r>
+        <w:t xml:space="preserve">LillyPy introduces a special type of selection called a “wrapping” selection.  When dragged or pasted to an insertion site, instead of prepending to the existing site content, they </w:t>
+      </w:r>
+      <w:r>
+        <w:rPr>
+          <w:i/>
+        </w:rPr>
+        <w:t>wrap</w:t>
+      </w:r>
+      <w:r>
+        <w:t xml:space="preserve"> around it.  For example, if you wanted to paste </w:t>
+      </w:r>
+      <w:proofErr w:type="gramStart"/>
+      <w:r>
+        <w:t>‘</w:t>
+      </w:r>
+      <w:proofErr w:type="spellStart"/>
+      <w:r>
+        <w:t>fn</w:t>
+      </w:r>
+      <w:proofErr w:type="spellEnd"/>
+      <w:r>
+        <w:t>(</w:t>
+      </w:r>
+      <w:proofErr w:type="gramEnd"/>
+      <w:r>
+        <w:t>)’ around</w:t>
+      </w:r>
+      <w:r>
+        <w:t xml:space="preserve"> several different expressions, you could create a wrapping selection, copy it to the clipboard, and then make each change with a single paste command.  There are several ways to create a wrapping selection.  The easiest is to simply drag the cursor as you would to make a lexical selection, but stop at an unbalanced internal point.  At this point, wrapping “handles” will appear, and you can either use the selection as-is, or drag the handles to adjust the selection “hole” (where the wrapped code will be inserted).  A selection hole can also be inserted by typing </w:t>
+      </w:r>
+      <w:proofErr w:type="spellStart"/>
+      <w:r>
+        <w:t>Ctrl+h</w:t>
+      </w:r>
+      <w:proofErr w:type="spellEnd"/>
+      <w:r>
+        <w:t xml:space="preserve"> … not sure how this will work, yet.</w:t>
+      </w:r>
+    </w:p>
+    <w:p>
+      <w:r>
+        <w:t>In addition to the Primary selection, there</w:t>
+      </w:r>
+      <w:r>
+        <w:t xml:space="preserve"> are </w:t>
+      </w:r>
+      <w:r>
+        <w:t>other</w:t>
+      </w:r>
+      <w:r>
+        <w:t xml:space="preserve"> types:</w:t>
+      </w:r>
+    </w:p>
+    <w:p>
+      <w:pPr>
+        <w:spacing w:after="0"/>
+        <w:ind w:left="720"/>
+      </w:pPr>
+      <w:r>
+        <w:rPr>
+          <w:b/>
+        </w:rPr>
+        <w:t>Drop-Target selections</w:t>
+      </w:r>
+      <w:r>
+        <w:rPr>
+          <w:b/>
+        </w:rPr>
+        <w:t>:</w:t>
+      </w:r>
+      <w:r>
+        <w:t xml:space="preserve"> (see previous section)</w:t>
+      </w:r>
+    </w:p>
+    <w:p>
+      <w:pPr>
+        <w:spacing w:after="0"/>
+        <w:ind w:left="720"/>
+      </w:pPr>
+      <w:r>
+        <w:rPr>
+          <w:b/>
+        </w:rPr>
+        <w:t>Immediate selections</w:t>
+      </w:r>
+      <w:r>
+        <w:rPr>
+          <w:b/>
+        </w:rPr>
+        <w:t>:</w:t>
+      </w:r>
+      <w:r>
+        <w:rPr>
+          <w:b/>
+        </w:rPr>
+        <w:t xml:space="preserve"> </w:t>
+      </w:r>
+      <w:r>
+        <w:t>Clicking or d</w:t>
+      </w:r>
+      <w:r>
+        <w:t xml:space="preserve">ragging with the right mouse button while holding Ctrl, will </w:t>
+      </w:r>
+      <w:r>
+        <w:t>select code to</w:t>
+      </w:r>
+      <w:r>
+        <w:t xml:space="preserve"> be inserted at the cursor (or replace the primary selection) upon release of the mouse.  The </w:t>
+      </w:r>
+      <w:r>
+        <w:t>drag-</w:t>
+      </w:r>
       <w:bookmarkStart w:id="0" w:name="_GoBack"/>
       <w:bookmarkEnd w:id="0"/>
       <w:r>
-        <w:t xml:space="preserve"> alternative target: it engages something called “target adjustment mode “.  In target-adjustment mode, dragging right and/or down from the original drop point selects lexically forward from the original target icon.  Dragging left extends the target hierarchically upward (expanding the selection to more of the surrounding icons).  Similar modes exist for inserting wrapping selections to select what icons are to be wrapped, and (… not sure what else, yet).</w:t>
+        <w:t xml:space="preserve">selection method </w:t>
+      </w:r>
+      <w:r>
+        <w:t>is similar to</w:t>
+      </w:r>
+      <w:r>
+        <w:t xml:space="preserve"> drop-target selections, in that dragging right and/or down selects lexically forward from the starting icon, and dragging up and left move</w:t>
+      </w:r>
+      <w:r>
+        <w:t xml:space="preserve">s up in the hierarchy above </w:t>
+      </w:r>
+      <w:r>
+        <w:t>the start</w:t>
+      </w:r>
+      <w:r>
+        <w:t>ing icon.</w:t>
       </w:r>
     </w:p>
     <w:p>
@@ -1250,33 +1556,33 @@
         <w:t xml:space="preserve"> difficult in the past.  In particular, it allows you to </w:t>
       </w:r>
       <w:r>
-        <w:t xml:space="preserve">more easily work with </w:t>
+        <w:t xml:space="preserve">more easily work with code fragments and </w:t>
+      </w:r>
+      <w:r>
+        <w:t>experimentally execute code before it is fully conceived and written, doing some steps by hand and some with code.</w:t>
+      </w:r>
+    </w:p>
+    <w:p>
+      <w:pPr>
+        <w:pStyle w:val="Heading2"/>
+      </w:pPr>
+      <w:r>
+        <w:t>Modifying Data</w:t>
+      </w:r>
+    </w:p>
+    <w:p>
+      <w:r>
+        <w:t xml:space="preserve">When you type/paste/drag data anywhere within the tree beneath mutable data, you are making modifications to the mutable data.  Some of these modifications </w:t>
+      </w:r>
+      <w:r>
+        <w:t>will take effect</w:t>
+      </w:r>
+      <w:r>
+        <w:t xml:space="preserve"> immediately and </w:t>
       </w:r>
       <w:r>
         <w:lastRenderedPageBreak/>
-        <w:t xml:space="preserve">code fragments and </w:t>
-      </w:r>
-      <w:r>
-        <w:t>experimentally execute code before it is fully conceived and written, doing some steps by hand and some with code.</w:t>
-      </w:r>
-    </w:p>
-    <w:p>
-      <w:pPr>
-        <w:pStyle w:val="Heading2"/>
-      </w:pPr>
-      <w:r>
-        <w:t>Modifying Data</w:t>
-      </w:r>
-    </w:p>
-    <w:p>
-      <w:r>
-        <w:t xml:space="preserve">When you type/paste/drag data anywhere within the tree beneath mutable data, you are making modifications to the mutable data.  Some of these modifications </w:t>
-      </w:r>
-      <w:r>
-        <w:t>will take effect</w:t>
-      </w:r>
-      <w:r>
-        <w:t xml:space="preserve"> immediately and automatically, for example dragging a new value in to a list.  Other changes require you to execute to make the change</w:t>
+        <w:t>automatically, for example dragging a new value in to a list.  Other changes require you to execute to make the change</w:t>
       </w:r>
       <w:r>
         <w:t>, f</w:t>
@@ -1492,63 +1798,66 @@
         <w:pStyle w:val="Heading2"/>
       </w:pPr>
       <w:r>
+        <w:t>Mutable Data as Assignment Target</w:t>
+      </w:r>
+    </w:p>
+    <w:p>
+      <w:r>
+        <w:t>In general, you can use mutable data anywhere you could use</w:t>
+      </w:r>
+      <w:r>
+        <w:t xml:space="preserve"> either</w:t>
+      </w:r>
+      <w:r>
+        <w:t xml:space="preserve"> its code counterpart (same icon without the mutable marker)</w:t>
+      </w:r>
+      <w:r>
+        <w:t>, or a variable pointing to it.  For example</w:t>
+      </w:r>
+      <w:r>
+        <w:t xml:space="preserve">, unlike </w:t>
+      </w:r>
+      <w:r>
+        <w:t>its code counterpart</w:t>
+      </w:r>
+      <w:r>
+        <w:t xml:space="preserve">, </w:t>
+      </w:r>
+      <w:r>
+        <w:t>a mutable icon</w:t>
+      </w:r>
+      <w:r>
+        <w:t xml:space="preserve"> can </w:t>
+      </w:r>
+      <w:r>
+        <w:t>be</w:t>
+      </w:r>
+      <w:r>
+        <w:t xml:space="preserve"> an assignment target (the code form of a list can appear on the left side of an assignment for the purpose of grouping, but is not itself a target).  As you might expect, you can write [1, 2</w:t>
+      </w:r>
+      <w:proofErr w:type="gramStart"/>
+      <w:r>
+        <w:t>][</w:t>
+      </w:r>
+      <w:proofErr w:type="gramEnd"/>
+      <w:r>
+        <w:t>0] = 3 (where [1,2] is a mutable list acting like a variable</w:t>
+      </w:r>
+      <w:r>
+        <w:t>)</w:t>
+      </w:r>
+      <w:r>
+        <w:t xml:space="preserve">.  </w:t>
+      </w:r>
+      <w:r>
+        <w:t>As an additional special case, d</w:t>
+      </w:r>
+      <w:r>
+        <w:t xml:space="preserve">irect </w:t>
+      </w:r>
+      <w:r>
         <w:lastRenderedPageBreak/>
-        <w:t>Mutable Data as Assignment Target</w:t>
-      </w:r>
-    </w:p>
-    <w:p>
-      <w:r>
-        <w:t>In general, you can use mutable data anywhere you could use</w:t>
-      </w:r>
-      <w:r>
-        <w:t xml:space="preserve"> either</w:t>
-      </w:r>
-      <w:r>
-        <w:t xml:space="preserve"> its code counterpart (same icon without the mutable marker)</w:t>
-      </w:r>
-      <w:r>
-        <w:t>, or a variable pointing to it.  For example</w:t>
-      </w:r>
-      <w:r>
-        <w:t xml:space="preserve">, unlike </w:t>
-      </w:r>
-      <w:r>
-        <w:t>its code counterpart</w:t>
-      </w:r>
-      <w:r>
-        <w:t xml:space="preserve">, </w:t>
-      </w:r>
-      <w:r>
-        <w:t>a mutable icon</w:t>
-      </w:r>
-      <w:r>
-        <w:t xml:space="preserve"> can </w:t>
-      </w:r>
-      <w:r>
-        <w:t>be</w:t>
-      </w:r>
-      <w:r>
-        <w:t xml:space="preserve"> an assignment target (the code form of a list can appear on the left side of an assignment for the purpose of grouping, but is not itself a target).  As you might expect, you can write [1, 2</w:t>
-      </w:r>
-      <w:proofErr w:type="gramStart"/>
-      <w:r>
-        <w:t>][</w:t>
-      </w:r>
-      <w:proofErr w:type="gramEnd"/>
-      <w:r>
-        <w:t>0] = 3 (where [1,2] is a mutable list acting like a variable</w:t>
-      </w:r>
-      <w:r>
-        <w:t>)</w:t>
-      </w:r>
-      <w:r>
-        <w:t xml:space="preserve">.  </w:t>
-      </w:r>
-      <w:r>
-        <w:t>As an additional special case, d</w:t>
-      </w:r>
-      <w:r>
-        <w:t>irect assignment to a mutable list is also possible: [1</w:t>
+        <w:t>assignment to a mutable list is also possible: [1</w:t>
       </w:r>
       <w:proofErr w:type="gramStart"/>
       <w:r>
@@ -1773,22 +2082,159 @@
     </w:p>
     <w:p>
       <w:r>
-        <w:t xml:space="preserve">One minor point of confusion is that there is currently no distinguishing the mutable data icon for the empty set from the mutable data icon for an empty dict. (… sets should probably have a different style </w:t>
+        <w:t xml:space="preserve">One minor point of confusion is that there is currently no distinguishing the mutable data icon for the empty set from the mutable data icon for an empty dict. (… sets should probably have a different style of curly brace, but currently don’t). </w:t>
+      </w:r>
+      <w:r>
+        <w:t xml:space="preserve">  For code (not live data), removing all items should probably continue convert to creating an empty </w:t>
+      </w:r>
+      <w:proofErr w:type="spellStart"/>
+      <w:r>
+        <w:t>dict</w:t>
+      </w:r>
+      <w:proofErr w:type="spellEnd"/>
+      <w:r>
+        <w:t>, as not doing so would break Python compatibility.</w:t>
+      </w:r>
+    </w:p>
+    <w:p>
+      <w:pPr>
+        <w:pStyle w:val="Heading1"/>
+      </w:pPr>
+      <w:r>
+        <w:t xml:space="preserve">Save File </w:t>
+      </w:r>
+      <w:r>
+        <w:t>Format</w:t>
+      </w:r>
+    </w:p>
+    <w:p>
+      <w:r>
+        <w:t>The format used for save</w:t>
+      </w:r>
+      <w:r>
+        <w:t xml:space="preserve"> (.</w:t>
+      </w:r>
+      <w:proofErr w:type="spellStart"/>
+      <w:r>
+        <w:t>pyg</w:t>
+      </w:r>
+      <w:proofErr w:type="spellEnd"/>
+      <w:r>
+        <w:t>)</w:t>
+      </w:r>
+      <w:r>
+        <w:t xml:space="preserve"> files and for clipboard transfer of icons between </w:t>
+      </w:r>
+      <w:r>
+        <w:t>LilyPy</w:t>
+      </w:r>
+      <w:r>
+        <w:t xml:space="preserve"> windows, is Python code in text form, with </w:t>
+      </w:r>
+      <w:r>
+        <w:t>a simple macro overlay</w:t>
+      </w:r>
+      <w:r>
+        <w:t xml:space="preserve">.  The </w:t>
+      </w:r>
+      <w:r>
+        <w:t xml:space="preserve">macro </w:t>
+      </w:r>
+      <w:r>
+        <w:t xml:space="preserve">annotation is used to attach </w:t>
       </w:r>
       <w:r>
         <w:lastRenderedPageBreak/>
-        <w:t xml:space="preserve">of curly brace, but currently don’t). </w:t>
-      </w:r>
-      <w:r>
-        <w:t xml:space="preserve">  For code (not live data), removing all items should probably continue convert to creating an empty </w:t>
+        <w:t>attributes, such as layout hints, and to implement extensions to the Python syntax.</w:t>
+      </w:r>
+      <w:r>
+        <w:t xml:space="preserve"> </w:t>
+      </w:r>
+      <w:r>
+        <w:t xml:space="preserve"> .</w:t>
       </w:r>
       <w:proofErr w:type="spellStart"/>
       <w:r>
-        <w:t>dict</w:t>
+        <w:t>pyg</w:t>
       </w:r>
       <w:proofErr w:type="spellEnd"/>
       <w:r>
-        <w:t>, as not doing so would break Python compatibility.</w:t>
+        <w:t xml:space="preserve"> files are readable/editable text files </w:t>
+      </w:r>
+      <w:r>
+        <w:t>that are compatible</w:t>
+      </w:r>
+      <w:r>
+        <w:t xml:space="preserve"> with </w:t>
+      </w:r>
+      <w:r>
+        <w:t>version control systems and other legacy software tools</w:t>
+      </w:r>
+      <w:r>
+        <w:t>.</w:t>
+      </w:r>
+    </w:p>
+    <w:p>
+      <w:r>
+        <w:t>To convert .</w:t>
+      </w:r>
+      <w:proofErr w:type="spellStart"/>
+      <w:r>
+        <w:t>pyg</w:t>
+      </w:r>
+      <w:proofErr w:type="spellEnd"/>
+      <w:r>
+        <w:t xml:space="preserve"> files back to standard Python, use the File-&gt;Export command.  </w:t>
+      </w:r>
+      <w:r>
+        <w:t>Pasting</w:t>
+      </w:r>
+      <w:r>
+        <w:t xml:space="preserve"> code copied from </w:t>
+      </w:r>
+      <w:r>
+        <w:t>LilyPy</w:t>
+      </w:r>
+      <w:r>
+        <w:t xml:space="preserve"> in to a text editor, will also </w:t>
+      </w:r>
+      <w:r>
+        <w:t>yield</w:t>
+      </w:r>
+      <w:r>
+        <w:t xml:space="preserve"> standard Python.  In the</w:t>
+      </w:r>
+      <w:r>
+        <w:t xml:space="preserve"> very worst case, should you somehow lose all access to the </w:t>
+      </w:r>
+      <w:r>
+        <w:t>LilyPy</w:t>
+      </w:r>
+      <w:r>
+        <w:t xml:space="preserve"> environment,</w:t>
+      </w:r>
+      <w:r>
+        <w:t xml:space="preserve"> the</w:t>
+      </w:r>
+      <w:r>
+        <w:t xml:space="preserve"> </w:t>
+      </w:r>
+      <w:r>
+        <w:t>.</w:t>
+      </w:r>
+      <w:proofErr w:type="spellStart"/>
+      <w:r>
+        <w:t>pyg</w:t>
+      </w:r>
+      <w:proofErr w:type="spellEnd"/>
+      <w:r>
+        <w:t xml:space="preserve"> format is also simple enough that </w:t>
+      </w:r>
+      <w:r>
+        <w:t>most code can be transformed back just by stripping the macros with a few lines of Python</w:t>
+      </w:r>
+      <w:r>
+        <w:t>.</w:t>
       </w:r>
     </w:p>
     <w:p>
@@ -1796,78 +2242,202 @@
         <w:pStyle w:val="Heading1"/>
       </w:pPr>
       <w:r>
-        <w:t xml:space="preserve">Save File </w:t>
-      </w:r>
-      <w:r>
-        <w:t>Format</w:t>
-      </w:r>
-    </w:p>
-    <w:p>
-      <w:r>
-        <w:t>The format used for save</w:t>
-      </w:r>
-      <w:r>
-        <w:t xml:space="preserve"> (.</w:t>
+        <w:t>Making Code Graphical and Interactive</w:t>
+      </w:r>
+    </w:p>
+    <w:p>
+      <w:r>
+        <w:t>Making a library with graphical and interactive features is of course more work</w:t>
+      </w:r>
+      <w:r>
+        <w:t xml:space="preserve"> </w:t>
+      </w:r>
+      <w:r>
+        <w:t xml:space="preserve">than writing a conventional programmatic interface.  </w:t>
+      </w:r>
+      <w:r>
+        <w:t>While someday this may be common for all types of software, the use</w:t>
+      </w:r>
+      <w:r>
+        <w:t>rs with the most immediate need</w:t>
+      </w:r>
+      <w:r>
+        <w:t xml:space="preserve"> are those who already </w:t>
+      </w:r>
+      <w:r>
+        <w:t>do</w:t>
+      </w:r>
+      <w:r>
+        <w:t xml:space="preserve"> interactive computation and particularly those who blend it with visualization.</w:t>
+      </w:r>
+    </w:p>
+    <w:p>
+      <w:pPr>
+        <w:pStyle w:val="Heading2"/>
+      </w:pPr>
+      <w:r>
+        <w:t>The .</w:t>
       </w:r>
       <w:proofErr w:type="spellStart"/>
       <w:r>
+        <w:t>pgi</w:t>
+      </w:r>
+      <w:proofErr w:type="spellEnd"/>
+      <w:r>
+        <w:t xml:space="preserve"> File</w:t>
+      </w:r>
+    </w:p>
+    <w:p>
+      <w:r>
+        <w:t xml:space="preserve">To add interactive capabilities, libraries for the </w:t>
+      </w:r>
+      <w:r>
+        <w:t>LilyPy</w:t>
+      </w:r>
+      <w:r>
+        <w:t xml:space="preserve"> environment provide both a .</w:t>
+      </w:r>
+      <w:proofErr w:type="spellStart"/>
+      <w:r>
+        <w:t>py</w:t>
+      </w:r>
+      <w:proofErr w:type="spellEnd"/>
+      <w:r>
+        <w:t xml:space="preserve"> (or .</w:t>
+      </w:r>
+      <w:proofErr w:type="spellStart"/>
+      <w:r>
         <w:t>pyg</w:t>
       </w:r>
       <w:proofErr w:type="spellEnd"/>
       <w:r>
-        <w:t>)</w:t>
-      </w:r>
-      <w:r>
-        <w:t xml:space="preserve"> files and for clipboard transfer of icons between </w:t>
-      </w:r>
+        <w:t xml:space="preserve"> or .</w:t>
+      </w:r>
+      <w:proofErr w:type="spellStart"/>
+      <w:r>
+        <w:t>pyc</w:t>
+      </w:r>
+      <w:proofErr w:type="spellEnd"/>
+      <w:r>
+        <w:t>) file containing the callable code for the library, and a .</w:t>
+      </w:r>
+      <w:proofErr w:type="spellStart"/>
+      <w:r>
+        <w:t>pgi</w:t>
+      </w:r>
+      <w:proofErr w:type="spellEnd"/>
+      <w:r>
+        <w:t xml:space="preserve"> </w:t>
+      </w:r>
+      <w:r>
+        <w:t>file defining</w:t>
+      </w:r>
+      <w:r>
+        <w:t xml:space="preserve"> the interactive</w:t>
+      </w:r>
+      <w:r>
+        <w:t xml:space="preserve"> part.  Whereas the imported .</w:t>
+      </w:r>
+      <w:proofErr w:type="spellStart"/>
+      <w:r>
+        <w:t>py</w:t>
+      </w:r>
+      <w:proofErr w:type="spellEnd"/>
+      <w:r>
+        <w:t xml:space="preserve"> file is not referenced until the user runs the code that imports it, the .</w:t>
+      </w:r>
+      <w:proofErr w:type="spellStart"/>
+      <w:r>
+        <w:t>pgi</w:t>
+      </w:r>
+      <w:proofErr w:type="spellEnd"/>
+      <w:r>
+        <w:t xml:space="preserve"> code is immediately loaded in to the environment and invoked during editing. </w:t>
+      </w:r>
+      <w:r>
+        <w:t xml:space="preserve"> It provides </w:t>
+      </w:r>
+      <w:r>
+        <w:t>both traditional GUI components like menus and dialogs, graphics to embed directly into the code representation.</w:t>
+      </w:r>
+    </w:p>
+    <w:p>
+      <w:pPr>
+        <w:pStyle w:val="Heading2"/>
+      </w:pPr>
+      <w:r>
+        <w:t>Making an Icon</w:t>
+      </w:r>
+    </w:p>
+    <w:p>
+      <w:r>
+        <w:t xml:space="preserve">While </w:t>
+      </w:r>
+      <w:proofErr w:type="spellStart"/>
       <w:r>
         <w:t>LilyPy</w:t>
       </w:r>
       <w:r>
-        <w:t xml:space="preserve"> windows, is Python code in text form, with </w:t>
-      </w:r>
-      <w:r>
-        <w:t>a simple macro overlay</w:t>
-      </w:r>
-      <w:r>
-        <w:t xml:space="preserve">.  The </w:t>
-      </w:r>
-      <w:r>
-        <w:t xml:space="preserve">macro </w:t>
-      </w:r>
-      <w:r>
-        <w:t>annotation is used to attach attributes, such as layout hints, and to implement extensions to the Python syntax.</w:t>
-      </w:r>
-      <w:r>
-        <w:t xml:space="preserve"> </w:t>
-      </w:r>
-      <w:r>
-        <w:t xml:space="preserve"> .</w:t>
+        <w:t>’s</w:t>
+      </w:r>
+      <w:proofErr w:type="spellEnd"/>
+      <w:r>
+        <w:t xml:space="preserve"> representation looks a lot like text, under the hood, it’s really made of icons (you can see the outlines when you drag).  </w:t>
+      </w:r>
+      <w:r>
+        <w:t xml:space="preserve">Icons give </w:t>
+      </w:r>
+      <w:r>
+        <w:t>LilyPy</w:t>
+      </w:r>
+      <w:r>
+        <w:t xml:space="preserve"> the context to understand what the user is pointing at.  </w:t>
+      </w:r>
+      <w:r>
+        <w:t xml:space="preserve">Most of </w:t>
       </w:r>
       <w:proofErr w:type="spellStart"/>
       <w:r>
+        <w:t>LilyPy</w:t>
+      </w:r>
+      <w:r>
+        <w:t>’s</w:t>
+      </w:r>
+      <w:proofErr w:type="spellEnd"/>
+      <w:r>
+        <w:t xml:space="preserve"> graphical features are tied to </w:t>
+      </w:r>
+      <w:r>
+        <w:t xml:space="preserve">them in one way or another.  </w:t>
+      </w:r>
+    </w:p>
+    <w:p>
+      <w:r>
+        <w:t>The simplest sort of icon is defined only in terms of text, with maybe a font or color to distinguish it.  A text icon can still have attachment sites and support context sensitive menus.</w:t>
+      </w:r>
+      <w:r>
+        <w:t xml:space="preserve">  On the other end of the spectrum are fully graphical icons that control the layout of subordinate icons.</w:t>
+      </w:r>
+    </w:p>
+    <w:p>
+      <w:pPr>
+        <w:pStyle w:val="Heading3"/>
+      </w:pPr>
+      <w:r>
+        <w:t>Macro Language</w:t>
+      </w:r>
+    </w:p>
+    <w:p>
+      <w:r>
+        <w:t>One of the jobs of an icon is to generate text that will represent it in the .</w:t>
+      </w:r>
+      <w:proofErr w:type="spellStart"/>
+      <w:r>
         <w:t>pyg</w:t>
       </w:r>
       <w:proofErr w:type="spellEnd"/>
       <w:r>
-        <w:t xml:space="preserve"> files are readable/editable text files </w:t>
-      </w:r>
-      <w:r>
-        <w:t>that are compatible</w:t>
-      </w:r>
-      <w:r>
-        <w:t xml:space="preserve"> with </w:t>
-      </w:r>
-      <w:r>
-        <w:t>version control systems and other legacy software tools</w:t>
-      </w:r>
-      <w:r>
-        <w:t>.</w:t>
-      </w:r>
-    </w:p>
-    <w:p>
-      <w:r>
-        <w:t>To convert .</w:t>
+        <w:t xml:space="preserve"> file and on the clipboard.  The .</w:t>
       </w:r>
       <w:proofErr w:type="spellStart"/>
       <w:r>
@@ -1875,273 +2445,11 @@
       </w:r>
       <w:proofErr w:type="spellEnd"/>
       <w:r>
-        <w:t xml:space="preserve"> files back to standard Python, use the File-&gt;Export command.  </w:t>
-      </w:r>
-      <w:r>
-        <w:t>Pasting</w:t>
-      </w:r>
-      <w:r>
-        <w:t xml:space="preserve"> code copied from </w:t>
-      </w:r>
-      <w:r>
-        <w:t>LilyPy</w:t>
-      </w:r>
-      <w:r>
-        <w:t xml:space="preserve"> in to a text editor, will also </w:t>
-      </w:r>
-      <w:r>
-        <w:t>yield</w:t>
-      </w:r>
-      <w:r>
-        <w:t xml:space="preserve"> standard Python.  In the</w:t>
-      </w:r>
-      <w:r>
-        <w:t xml:space="preserve"> very worst case, should you somehow lose all access to the </w:t>
-      </w:r>
-      <w:r>
-        <w:t>LilyPy</w:t>
-      </w:r>
-      <w:r>
-        <w:t xml:space="preserve"> environment,</w:t>
-      </w:r>
-      <w:r>
-        <w:t xml:space="preserve"> the</w:t>
-      </w:r>
-      <w:r>
-        <w:t xml:space="preserve"> </w:t>
-      </w:r>
-      <w:r>
-        <w:t>.</w:t>
-      </w:r>
-      <w:proofErr w:type="spellStart"/>
-      <w:r>
-        <w:t>pyg</w:t>
-      </w:r>
-      <w:proofErr w:type="spellEnd"/>
-      <w:r>
-        <w:t xml:space="preserve"> format is also simple enough that </w:t>
-      </w:r>
-      <w:r>
-        <w:t>most code can be transformed back just by stripping the macros with a few lines of Python</w:t>
-      </w:r>
-      <w:r>
-        <w:t>.</w:t>
-      </w:r>
-    </w:p>
-    <w:p>
-      <w:pPr>
-        <w:pStyle w:val="Heading1"/>
-      </w:pPr>
-      <w:r>
-        <w:t>Making Code Graphical and Interactive</w:t>
-      </w:r>
-    </w:p>
-    <w:p>
-      <w:r>
-        <w:t>Making a library with graphical and interactive features is of course more work</w:t>
-      </w:r>
-      <w:r>
-        <w:t xml:space="preserve"> </w:t>
-      </w:r>
-      <w:r>
-        <w:t xml:space="preserve">than writing a conventional programmatic interface.  </w:t>
-      </w:r>
-      <w:r>
-        <w:t>While someday this may be common for all types of software, the use</w:t>
-      </w:r>
-      <w:r>
-        <w:t>rs with the most immediate need</w:t>
-      </w:r>
-      <w:r>
-        <w:t xml:space="preserve"> are those who already </w:t>
-      </w:r>
-      <w:r>
-        <w:t>do</w:t>
-      </w:r>
-      <w:r>
-        <w:t xml:space="preserve"> interactive computation and particularly those who blend it with visualization.</w:t>
-      </w:r>
-    </w:p>
-    <w:p>
-      <w:pPr>
-        <w:pStyle w:val="Heading2"/>
-      </w:pPr>
-      <w:r>
-        <w:t>The .</w:t>
-      </w:r>
-      <w:proofErr w:type="spellStart"/>
-      <w:r>
-        <w:t>pgi</w:t>
-      </w:r>
-      <w:proofErr w:type="spellEnd"/>
-      <w:r>
-        <w:t xml:space="preserve"> File</w:t>
-      </w:r>
-    </w:p>
-    <w:p>
-      <w:r>
-        <w:t xml:space="preserve">To add interactive capabilities, libraries for the </w:t>
-      </w:r>
-      <w:r>
-        <w:t>LilyPy</w:t>
-      </w:r>
-      <w:r>
-        <w:t xml:space="preserve"> environment provide both a .</w:t>
-      </w:r>
-      <w:proofErr w:type="spellStart"/>
-      <w:r>
-        <w:t>py</w:t>
-      </w:r>
-      <w:proofErr w:type="spellEnd"/>
-      <w:r>
-        <w:t xml:space="preserve"> (or .</w:t>
-      </w:r>
-      <w:proofErr w:type="spellStart"/>
-      <w:r>
-        <w:t>pyg</w:t>
-      </w:r>
-      <w:proofErr w:type="spellEnd"/>
-      <w:r>
-        <w:t xml:space="preserve"> or .</w:t>
-      </w:r>
-      <w:proofErr w:type="spellStart"/>
-      <w:r>
-        <w:t>pyc</w:t>
-      </w:r>
-      <w:proofErr w:type="spellEnd"/>
-      <w:r>
-        <w:t>) file containing the callable code for the library, and a .</w:t>
-      </w:r>
-      <w:proofErr w:type="spellStart"/>
-      <w:r>
-        <w:t>pgi</w:t>
-      </w:r>
-      <w:proofErr w:type="spellEnd"/>
-      <w:r>
-        <w:t xml:space="preserve"> </w:t>
-      </w:r>
-      <w:r>
-        <w:t>file defining</w:t>
-      </w:r>
-      <w:r>
-        <w:t xml:space="preserve"> the interactive</w:t>
-      </w:r>
-      <w:r>
-        <w:t xml:space="preserve"> part.  Whereas the imported .</w:t>
-      </w:r>
-      <w:proofErr w:type="spellStart"/>
-      <w:r>
-        <w:t>py</w:t>
-      </w:r>
-      <w:proofErr w:type="spellEnd"/>
-      <w:r>
-        <w:t xml:space="preserve"> file is not referenced until the user runs the code that imports it, the .</w:t>
-      </w:r>
-      <w:proofErr w:type="spellStart"/>
-      <w:r>
-        <w:t>pgi</w:t>
-      </w:r>
-      <w:proofErr w:type="spellEnd"/>
-      <w:r>
-        <w:t xml:space="preserve"> code is immediately loaded in to the environment and invoked during editing. </w:t>
-      </w:r>
-      <w:r>
-        <w:t xml:space="preserve"> It provides </w:t>
-      </w:r>
-      <w:r>
-        <w:t>both traditional GUI components like menus and dialogs, graphics to embed directly into the code representation.</w:t>
-      </w:r>
-    </w:p>
-    <w:p>
-      <w:pPr>
-        <w:pStyle w:val="Heading2"/>
-      </w:pPr>
-      <w:r>
-        <w:t>Making an Icon</w:t>
-      </w:r>
-    </w:p>
-    <w:p>
-      <w:r>
-        <w:t xml:space="preserve">While </w:t>
-      </w:r>
-      <w:proofErr w:type="spellStart"/>
-      <w:r>
-        <w:t>LilyPy</w:t>
-      </w:r>
-      <w:r>
-        <w:t>’s</w:t>
-      </w:r>
-      <w:proofErr w:type="spellEnd"/>
-      <w:r>
-        <w:t xml:space="preserve"> representation looks a lot like text, under the hood, it’s really made of icons (you can see the outlines when you drag).  </w:t>
-      </w:r>
-      <w:r>
-        <w:t xml:space="preserve">Icons give </w:t>
-      </w:r>
-      <w:r>
-        <w:t>LilyPy</w:t>
-      </w:r>
-      <w:r>
-        <w:t xml:space="preserve"> the context to understand what the user is pointing at.  </w:t>
-      </w:r>
-      <w:r>
-        <w:t xml:space="preserve">Most of </w:t>
-      </w:r>
-      <w:proofErr w:type="spellStart"/>
-      <w:r>
-        <w:t>LilyPy</w:t>
-      </w:r>
-      <w:r>
-        <w:t>’s</w:t>
-      </w:r>
-      <w:proofErr w:type="spellEnd"/>
-      <w:r>
-        <w:t xml:space="preserve"> graphical features are tied to </w:t>
-      </w:r>
-      <w:r>
-        <w:t xml:space="preserve">them in one way or another.  </w:t>
-      </w:r>
-    </w:p>
-    <w:p>
-      <w:r>
-        <w:t>The simplest sort of icon is defined only in terms of text, with maybe a font or color to distinguish it.  A text icon can still have attachment sites and support context sensitive menus.</w:t>
-      </w:r>
-      <w:r>
-        <w:t xml:space="preserve">  On the other end of the spectrum are fully graphical icons that control the layout of subordinate icons.</w:t>
-      </w:r>
-    </w:p>
-    <w:p>
-      <w:pPr>
-        <w:pStyle w:val="Heading3"/>
-      </w:pPr>
-      <w:r>
-        <w:t>Macro Language</w:t>
-      </w:r>
-    </w:p>
-    <w:p>
-      <w:r>
-        <w:t>One of the jobs of an icon is to generate text that will represent it in the .</w:t>
-      </w:r>
-      <w:proofErr w:type="spellStart"/>
-      <w:r>
-        <w:t>pyg</w:t>
-      </w:r>
-      <w:proofErr w:type="spellEnd"/>
-      <w:r>
-        <w:t xml:space="preserve"> file and on the clipboard.  The .</w:t>
-      </w:r>
-      <w:proofErr w:type="spellStart"/>
-      <w:r>
-        <w:t>pyg</w:t>
-      </w:r>
-      <w:proofErr w:type="spellEnd"/>
-      <w:r>
         <w:t xml:space="preserve"> file looks like Python with some additional information overlaid in the form of macros.</w:t>
       </w:r>
     </w:p>
     <w:p>
       <w:r>
-        <w:lastRenderedPageBreak/>
         <w:t xml:space="preserve">While </w:t>
       </w:r>
       <w:proofErr w:type="spellStart"/>
@@ -2202,6 +2510,7 @@
         <w:ind w:left="720"/>
       </w:pPr>
       <w:r>
+        <w:lastRenderedPageBreak/>
         <w:t xml:space="preserve"> $</w:t>
       </w:r>
       <w:proofErr w:type="spellStart"/>
@@ -2540,47 +2849,44 @@
         <w:t xml:space="preserve"> </w:t>
       </w:r>
       <w:r>
-        <w:t xml:space="preserve">the icon tree does not correspond perfectly with the </w:t>
-      </w:r>
+        <w:t>the icon tree does not correspond perfectly with the Python</w:t>
+      </w:r>
+      <w:r>
+        <w:t xml:space="preserve"> </w:t>
+      </w:r>
+      <w:r>
+        <w:t>abstract syntax tree.  In particular, LillyPy orders attributes from the root variable and Python from the last call/subscript/attribute, back.</w:t>
+      </w:r>
+      <w:r>
+        <w:t xml:space="preserve">  Another is that</w:t>
+      </w:r>
+      <w:r>
+        <w:t xml:space="preserve"> because the macro changes the form of the code (from AST to icon), you can’t </w:t>
+      </w:r>
+      <w:r>
+        <w:t>ap</w:t>
+      </w:r>
+      <w:r>
+        <w:t>ply multiple macros to the same AST.</w:t>
+      </w:r>
+      <w:r>
+        <w:t xml:space="preserve">  (… </w:t>
+      </w:r>
+      <w:proofErr w:type="gramStart"/>
+      <w:r>
+        <w:t>there</w:t>
+      </w:r>
+      <w:proofErr w:type="gramEnd"/>
+      <w:r>
+        <w:t xml:space="preserve"> are more peculiarities than this, and more advice is needed for these two.  It may even be that user macros should not see ASTs at all, but work instead with icons which can be traversed up and down and go through multiple transformations)</w:t>
+      </w:r>
+    </w:p>
+    <w:p>
+      <w:pPr>
+        <w:pStyle w:val="Heading4"/>
+      </w:pPr>
       <w:r>
         <w:lastRenderedPageBreak/>
-        <w:t>Python</w:t>
-      </w:r>
-      <w:r>
-        <w:t xml:space="preserve"> </w:t>
-      </w:r>
-      <w:r>
-        <w:t>abstract syntax tree.  In particular, LillyPy orders attributes from the root variable and Python from the last call/subscript/attribute, back.</w:t>
-      </w:r>
-      <w:r>
-        <w:t xml:space="preserve">  Another is that</w:t>
-      </w:r>
-      <w:r>
-        <w:t xml:space="preserve"> because the macro changes the form of the code (from AST to icon), you can’t </w:t>
-      </w:r>
-      <w:r>
-        <w:t>ap</w:t>
-      </w:r>
-      <w:r>
-        <w:t>ply multiple macros to the same AST.</w:t>
-      </w:r>
-      <w:r>
-        <w:t xml:space="preserve">  (… </w:t>
-      </w:r>
-      <w:proofErr w:type="gramStart"/>
-      <w:r>
-        <w:t>there</w:t>
-      </w:r>
-      <w:proofErr w:type="gramEnd"/>
-      <w:r>
-        <w:t xml:space="preserve"> are more peculiarities than this, and more advice is needed for these two.  It may even be that user macros should not see ASTs at all, but work instead with icons which can be traversed up and down and go through multiple transformations)</w:t>
-      </w:r>
-    </w:p>
-    <w:p>
-      <w:pPr>
-        <w:pStyle w:val="Heading4"/>
-      </w:pPr>
-      <w:r>
         <w:t>Built-in Macros</w:t>
       </w:r>
     </w:p>
@@ -3143,11 +3449,7 @@
         <w:t xml:space="preserve">.  </w:t>
       </w:r>
       <w:r>
-        <w:t xml:space="preserve">If the context type were not </w:t>
-      </w:r>
-      <w:r>
-        <w:lastRenderedPageBreak/>
-        <w:t>an expression, the type code would also be included. For example, “</w:t>
+        <w:t>If the context type were not an expression, the type code would also be included. For example, “</w:t>
       </w:r>
       <w:proofErr w:type="spellStart"/>
       <w:r>
@@ -3481,6 +3783,119 @@
 <file path=word/numbering.xml><?xml version="1.0" encoding="utf-8"?>
 <w:numbering xmlns:wpc="http://schemas.microsoft.com/office/word/2010/wordprocessingCanvas" xmlns:mc="http://schemas.openxmlformats.org/markup-compatibility/2006" xmlns:o="urn:schemas-microsoft-com:office:office" xmlns:r="http://schemas.openxmlformats.org/officeDocument/2006/relationships" xmlns:m="http://schemas.openxmlformats.org/officeDocument/2006/math" xmlns:v="urn:schemas-microsoft-com:vml" xmlns:wp14="http://schemas.microsoft.com/office/word/2010/wordprocessingDrawing" xmlns:wp="http://schemas.openxmlformats.org/drawingml/2006/wordprocessingDrawing" xmlns:w10="urn:schemas-microsoft-com:office:word" xmlns:w="http://schemas.openxmlformats.org/wordprocessingml/2006/main" xmlns:w14="http://schemas.microsoft.com/office/word/2010/wordml" xmlns:wpg="http://schemas.microsoft.com/office/word/2010/wordprocessingGroup" xmlns:wpi="http://schemas.microsoft.com/office/word/2010/wordprocessingInk" xmlns:wne="http://schemas.microsoft.com/office/word/2006/wordml" xmlns:wps="http://schemas.microsoft.com/office/word/2010/wordprocessingShape" mc:Ignorable="w14 wp14">
   <w:abstractNum w:abstractNumId="0">
+    <w:nsid w:val="00894871"/>
+    <w:multiLevelType w:val="hybridMultilevel"/>
+    <w:tmpl w:val="DAB258C4"/>
+    <w:lvl w:ilvl="0" w:tplc="04090001">
+      <w:start w:val="1"/>
+      <w:numFmt w:val="bullet"/>
+      <w:lvlText w:val=""/>
+      <w:lvlJc w:val="left"/>
+      <w:pPr>
+        <w:ind w:left="720" w:hanging="360"/>
+      </w:pPr>
+      <w:rPr>
+        <w:rFonts w:ascii="Symbol" w:hAnsi="Symbol" w:hint="default"/>
+      </w:rPr>
+    </w:lvl>
+    <w:lvl w:ilvl="1" w:tplc="04090003" w:tentative="1">
+      <w:start w:val="1"/>
+      <w:numFmt w:val="bullet"/>
+      <w:lvlText w:val="o"/>
+      <w:lvlJc w:val="left"/>
+      <w:pPr>
+        <w:ind w:left="1440" w:hanging="360"/>
+      </w:pPr>
+      <w:rPr>
+        <w:rFonts w:ascii="Courier New" w:hAnsi="Courier New" w:cs="Courier New" w:hint="default"/>
+      </w:rPr>
+    </w:lvl>
+    <w:lvl w:ilvl="2" w:tplc="04090005" w:tentative="1">
+      <w:start w:val="1"/>
+      <w:numFmt w:val="bullet"/>
+      <w:lvlText w:val=""/>
+      <w:lvlJc w:val="left"/>
+      <w:pPr>
+        <w:ind w:left="2160" w:hanging="360"/>
+      </w:pPr>
+      <w:rPr>
+        <w:rFonts w:ascii="Wingdings" w:hAnsi="Wingdings" w:hint="default"/>
+      </w:rPr>
+    </w:lvl>
+    <w:lvl w:ilvl="3" w:tplc="04090001" w:tentative="1">
+      <w:start w:val="1"/>
+      <w:numFmt w:val="bullet"/>
+      <w:lvlText w:val=""/>
+      <w:lvlJc w:val="left"/>
+      <w:pPr>
+        <w:ind w:left="2880" w:hanging="360"/>
+      </w:pPr>
+      <w:rPr>
+        <w:rFonts w:ascii="Symbol" w:hAnsi="Symbol" w:hint="default"/>
+      </w:rPr>
+    </w:lvl>
+    <w:lvl w:ilvl="4" w:tplc="04090003" w:tentative="1">
+      <w:start w:val="1"/>
+      <w:numFmt w:val="bullet"/>
+      <w:lvlText w:val="o"/>
+      <w:lvlJc w:val="left"/>
+      <w:pPr>
+        <w:ind w:left="3600" w:hanging="360"/>
+      </w:pPr>
+      <w:rPr>
+        <w:rFonts w:ascii="Courier New" w:hAnsi="Courier New" w:cs="Courier New" w:hint="default"/>
+      </w:rPr>
+    </w:lvl>
+    <w:lvl w:ilvl="5" w:tplc="04090005" w:tentative="1">
+      <w:start w:val="1"/>
+      <w:numFmt w:val="bullet"/>
+      <w:lvlText w:val=""/>
+      <w:lvlJc w:val="left"/>
+      <w:pPr>
+        <w:ind w:left="4320" w:hanging="360"/>
+      </w:pPr>
+      <w:rPr>
+        <w:rFonts w:ascii="Wingdings" w:hAnsi="Wingdings" w:hint="default"/>
+      </w:rPr>
+    </w:lvl>
+    <w:lvl w:ilvl="6" w:tplc="04090001" w:tentative="1">
+      <w:start w:val="1"/>
+      <w:numFmt w:val="bullet"/>
+      <w:lvlText w:val=""/>
+      <w:lvlJc w:val="left"/>
+      <w:pPr>
+        <w:ind w:left="5040" w:hanging="360"/>
+      </w:pPr>
+      <w:rPr>
+        <w:rFonts w:ascii="Symbol" w:hAnsi="Symbol" w:hint="default"/>
+      </w:rPr>
+    </w:lvl>
+    <w:lvl w:ilvl="7" w:tplc="04090003" w:tentative="1">
+      <w:start w:val="1"/>
+      <w:numFmt w:val="bullet"/>
+      <w:lvlText w:val="o"/>
+      <w:lvlJc w:val="left"/>
+      <w:pPr>
+        <w:ind w:left="5760" w:hanging="360"/>
+      </w:pPr>
+      <w:rPr>
+        <w:rFonts w:ascii="Courier New" w:hAnsi="Courier New" w:cs="Courier New" w:hint="default"/>
+      </w:rPr>
+    </w:lvl>
+    <w:lvl w:ilvl="8" w:tplc="04090005" w:tentative="1">
+      <w:start w:val="1"/>
+      <w:numFmt w:val="bullet"/>
+      <w:lvlText w:val=""/>
+      <w:lvlJc w:val="left"/>
+      <w:pPr>
+        <w:ind w:left="6480" w:hanging="360"/>
+      </w:pPr>
+      <w:rPr>
+        <w:rFonts w:ascii="Wingdings" w:hAnsi="Wingdings" w:hint="default"/>
+      </w:rPr>
+    </w:lvl>
+  </w:abstractNum>
+  <w:abstractNum w:abstractNumId="1">
     <w:nsid w:val="01D27D00"/>
     <w:multiLevelType w:val="hybridMultilevel"/>
     <w:tmpl w:val="333CFCC6"/>
@@ -3569,7 +3984,209 @@
       </w:pPr>
     </w:lvl>
   </w:abstractNum>
-  <w:abstractNum w:abstractNumId="1">
+  <w:abstractNum w:abstractNumId="2">
+    <w:nsid w:val="103732FC"/>
+    <w:multiLevelType w:val="hybridMultilevel"/>
+    <w:tmpl w:val="9A72AC1E"/>
+    <w:lvl w:ilvl="0" w:tplc="04090011">
+      <w:start w:val="1"/>
+      <w:numFmt w:val="decimal"/>
+      <w:lvlText w:val="%1)"/>
+      <w:lvlJc w:val="left"/>
+      <w:pPr>
+        <w:ind w:left="720" w:hanging="360"/>
+      </w:pPr>
+      <w:rPr>
+        <w:rFonts w:hint="default"/>
+      </w:rPr>
+    </w:lvl>
+    <w:lvl w:ilvl="1" w:tplc="04090019" w:tentative="1">
+      <w:start w:val="1"/>
+      <w:numFmt w:val="lowerLetter"/>
+      <w:lvlText w:val="%2."/>
+      <w:lvlJc w:val="left"/>
+      <w:pPr>
+        <w:ind w:left="1440" w:hanging="360"/>
+      </w:pPr>
+    </w:lvl>
+    <w:lvl w:ilvl="2" w:tplc="0409001B" w:tentative="1">
+      <w:start w:val="1"/>
+      <w:numFmt w:val="lowerRoman"/>
+      <w:lvlText w:val="%3."/>
+      <w:lvlJc w:val="right"/>
+      <w:pPr>
+        <w:ind w:left="2160" w:hanging="180"/>
+      </w:pPr>
+    </w:lvl>
+    <w:lvl w:ilvl="3" w:tplc="0409000F" w:tentative="1">
+      <w:start w:val="1"/>
+      <w:numFmt w:val="decimal"/>
+      <w:lvlText w:val="%4."/>
+      <w:lvlJc w:val="left"/>
+      <w:pPr>
+        <w:ind w:left="2880" w:hanging="360"/>
+      </w:pPr>
+    </w:lvl>
+    <w:lvl w:ilvl="4" w:tplc="04090019" w:tentative="1">
+      <w:start w:val="1"/>
+      <w:numFmt w:val="lowerLetter"/>
+      <w:lvlText w:val="%5."/>
+      <w:lvlJc w:val="left"/>
+      <w:pPr>
+        <w:ind w:left="3600" w:hanging="360"/>
+      </w:pPr>
+    </w:lvl>
+    <w:lvl w:ilvl="5" w:tplc="0409001B" w:tentative="1">
+      <w:start w:val="1"/>
+      <w:numFmt w:val="lowerRoman"/>
+      <w:lvlText w:val="%6."/>
+      <w:lvlJc w:val="right"/>
+      <w:pPr>
+        <w:ind w:left="4320" w:hanging="180"/>
+      </w:pPr>
+    </w:lvl>
+    <w:lvl w:ilvl="6" w:tplc="0409000F" w:tentative="1">
+      <w:start w:val="1"/>
+      <w:numFmt w:val="decimal"/>
+      <w:lvlText w:val="%7."/>
+      <w:lvlJc w:val="left"/>
+      <w:pPr>
+        <w:ind w:left="5040" w:hanging="360"/>
+      </w:pPr>
+    </w:lvl>
+    <w:lvl w:ilvl="7" w:tplc="04090019" w:tentative="1">
+      <w:start w:val="1"/>
+      <w:numFmt w:val="lowerLetter"/>
+      <w:lvlText w:val="%8."/>
+      <w:lvlJc w:val="left"/>
+      <w:pPr>
+        <w:ind w:left="5760" w:hanging="360"/>
+      </w:pPr>
+    </w:lvl>
+    <w:lvl w:ilvl="8" w:tplc="0409001B" w:tentative="1">
+      <w:start w:val="1"/>
+      <w:numFmt w:val="lowerRoman"/>
+      <w:lvlText w:val="%9."/>
+      <w:lvlJc w:val="right"/>
+      <w:pPr>
+        <w:ind w:left="6480" w:hanging="180"/>
+      </w:pPr>
+    </w:lvl>
+  </w:abstractNum>
+  <w:abstractNum w:abstractNumId="3">
+    <w:nsid w:val="288E148D"/>
+    <w:multiLevelType w:val="hybridMultilevel"/>
+    <w:tmpl w:val="284A07EE"/>
+    <w:lvl w:ilvl="0" w:tplc="04090001">
+      <w:start w:val="1"/>
+      <w:numFmt w:val="bullet"/>
+      <w:lvlText w:val=""/>
+      <w:lvlJc w:val="left"/>
+      <w:pPr>
+        <w:ind w:left="720" w:hanging="360"/>
+      </w:pPr>
+      <w:rPr>
+        <w:rFonts w:ascii="Symbol" w:hAnsi="Symbol" w:hint="default"/>
+      </w:rPr>
+    </w:lvl>
+    <w:lvl w:ilvl="1" w:tplc="04090003" w:tentative="1">
+      <w:start w:val="1"/>
+      <w:numFmt w:val="bullet"/>
+      <w:lvlText w:val="o"/>
+      <w:lvlJc w:val="left"/>
+      <w:pPr>
+        <w:ind w:left="1440" w:hanging="360"/>
+      </w:pPr>
+      <w:rPr>
+        <w:rFonts w:ascii="Courier New" w:hAnsi="Courier New" w:cs="Courier New" w:hint="default"/>
+      </w:rPr>
+    </w:lvl>
+    <w:lvl w:ilvl="2" w:tplc="04090005" w:tentative="1">
+      <w:start w:val="1"/>
+      <w:numFmt w:val="bullet"/>
+      <w:lvlText w:val=""/>
+      <w:lvlJc w:val="left"/>
+      <w:pPr>
+        <w:ind w:left="2160" w:hanging="360"/>
+      </w:pPr>
+      <w:rPr>
+        <w:rFonts w:ascii="Wingdings" w:hAnsi="Wingdings" w:hint="default"/>
+      </w:rPr>
+    </w:lvl>
+    <w:lvl w:ilvl="3" w:tplc="04090001" w:tentative="1">
+      <w:start w:val="1"/>
+      <w:numFmt w:val="bullet"/>
+      <w:lvlText w:val=""/>
+      <w:lvlJc w:val="left"/>
+      <w:pPr>
+        <w:ind w:left="2880" w:hanging="360"/>
+      </w:pPr>
+      <w:rPr>
+        <w:rFonts w:ascii="Symbol" w:hAnsi="Symbol" w:hint="default"/>
+      </w:rPr>
+    </w:lvl>
+    <w:lvl w:ilvl="4" w:tplc="04090003" w:tentative="1">
+      <w:start w:val="1"/>
+      <w:numFmt w:val="bullet"/>
+      <w:lvlText w:val="o"/>
+      <w:lvlJc w:val="left"/>
+      <w:pPr>
+        <w:ind w:left="3600" w:hanging="360"/>
+      </w:pPr>
+      <w:rPr>
+        <w:rFonts w:ascii="Courier New" w:hAnsi="Courier New" w:cs="Courier New" w:hint="default"/>
+      </w:rPr>
+    </w:lvl>
+    <w:lvl w:ilvl="5" w:tplc="04090005" w:tentative="1">
+      <w:start w:val="1"/>
+      <w:numFmt w:val="bullet"/>
+      <w:lvlText w:val=""/>
+      <w:lvlJc w:val="left"/>
+      <w:pPr>
+        <w:ind w:left="4320" w:hanging="360"/>
+      </w:pPr>
+      <w:rPr>
+        <w:rFonts w:ascii="Wingdings" w:hAnsi="Wingdings" w:hint="default"/>
+      </w:rPr>
+    </w:lvl>
+    <w:lvl w:ilvl="6" w:tplc="04090001" w:tentative="1">
+      <w:start w:val="1"/>
+      <w:numFmt w:val="bullet"/>
+      <w:lvlText w:val=""/>
+      <w:lvlJc w:val="left"/>
+      <w:pPr>
+        <w:ind w:left="5040" w:hanging="360"/>
+      </w:pPr>
+      <w:rPr>
+        <w:rFonts w:ascii="Symbol" w:hAnsi="Symbol" w:hint="default"/>
+      </w:rPr>
+    </w:lvl>
+    <w:lvl w:ilvl="7" w:tplc="04090003" w:tentative="1">
+      <w:start w:val="1"/>
+      <w:numFmt w:val="bullet"/>
+      <w:lvlText w:val="o"/>
+      <w:lvlJc w:val="left"/>
+      <w:pPr>
+        <w:ind w:left="5760" w:hanging="360"/>
+      </w:pPr>
+      <w:rPr>
+        <w:rFonts w:ascii="Courier New" w:hAnsi="Courier New" w:cs="Courier New" w:hint="default"/>
+      </w:rPr>
+    </w:lvl>
+    <w:lvl w:ilvl="8" w:tplc="04090005" w:tentative="1">
+      <w:start w:val="1"/>
+      <w:numFmt w:val="bullet"/>
+      <w:lvlText w:val=""/>
+      <w:lvlJc w:val="left"/>
+      <w:pPr>
+        <w:ind w:left="6480" w:hanging="360"/>
+      </w:pPr>
+      <w:rPr>
+        <w:rFonts w:ascii="Wingdings" w:hAnsi="Wingdings" w:hint="default"/>
+      </w:rPr>
+    </w:lvl>
+  </w:abstractNum>
+  <w:abstractNum w:abstractNumId="4">
     <w:nsid w:val="361F10B9"/>
     <w:multiLevelType w:val="hybridMultilevel"/>
     <w:tmpl w:val="79FC3DB2"/>
@@ -3682,7 +4299,7 @@
       </w:rPr>
     </w:lvl>
   </w:abstractNum>
-  <w:abstractNum w:abstractNumId="2">
+  <w:abstractNum w:abstractNumId="5">
     <w:nsid w:val="37E50830"/>
     <w:multiLevelType w:val="hybridMultilevel"/>
     <w:tmpl w:val="7D9671DC"/>
@@ -3771,7 +4388,96 @@
       </w:pPr>
     </w:lvl>
   </w:abstractNum>
-  <w:abstractNum w:abstractNumId="3">
+  <w:abstractNum w:abstractNumId="6">
+    <w:nsid w:val="3D187C5F"/>
+    <w:multiLevelType w:val="hybridMultilevel"/>
+    <w:tmpl w:val="9BD4A01E"/>
+    <w:lvl w:ilvl="0" w:tplc="04090011">
+      <w:start w:val="1"/>
+      <w:numFmt w:val="decimal"/>
+      <w:lvlText w:val="%1)"/>
+      <w:lvlJc w:val="left"/>
+      <w:pPr>
+        <w:ind w:left="720" w:hanging="360"/>
+      </w:pPr>
+      <w:rPr>
+        <w:rFonts w:hint="default"/>
+      </w:rPr>
+    </w:lvl>
+    <w:lvl w:ilvl="1" w:tplc="04090019" w:tentative="1">
+      <w:start w:val="1"/>
+      <w:numFmt w:val="lowerLetter"/>
+      <w:lvlText w:val="%2."/>
+      <w:lvlJc w:val="left"/>
+      <w:pPr>
+        <w:ind w:left="1440" w:hanging="360"/>
+      </w:pPr>
+    </w:lvl>
+    <w:lvl w:ilvl="2" w:tplc="0409001B" w:tentative="1">
+      <w:start w:val="1"/>
+      <w:numFmt w:val="lowerRoman"/>
+      <w:lvlText w:val="%3."/>
+      <w:lvlJc w:val="right"/>
+      <w:pPr>
+        <w:ind w:left="2160" w:hanging="180"/>
+      </w:pPr>
+    </w:lvl>
+    <w:lvl w:ilvl="3" w:tplc="0409000F" w:tentative="1">
+      <w:start w:val="1"/>
+      <w:numFmt w:val="decimal"/>
+      <w:lvlText w:val="%4."/>
+      <w:lvlJc w:val="left"/>
+      <w:pPr>
+        <w:ind w:left="2880" w:hanging="360"/>
+      </w:pPr>
+    </w:lvl>
+    <w:lvl w:ilvl="4" w:tplc="04090019" w:tentative="1">
+      <w:start w:val="1"/>
+      <w:numFmt w:val="lowerLetter"/>
+      <w:lvlText w:val="%5."/>
+      <w:lvlJc w:val="left"/>
+      <w:pPr>
+        <w:ind w:left="3600" w:hanging="360"/>
+      </w:pPr>
+    </w:lvl>
+    <w:lvl w:ilvl="5" w:tplc="0409001B" w:tentative="1">
+      <w:start w:val="1"/>
+      <w:numFmt w:val="lowerRoman"/>
+      <w:lvlText w:val="%6."/>
+      <w:lvlJc w:val="right"/>
+      <w:pPr>
+        <w:ind w:left="4320" w:hanging="180"/>
+      </w:pPr>
+    </w:lvl>
+    <w:lvl w:ilvl="6" w:tplc="0409000F" w:tentative="1">
+      <w:start w:val="1"/>
+      <w:numFmt w:val="decimal"/>
+      <w:lvlText w:val="%7."/>
+      <w:lvlJc w:val="left"/>
+      <w:pPr>
+        <w:ind w:left="5040" w:hanging="360"/>
+      </w:pPr>
+    </w:lvl>
+    <w:lvl w:ilvl="7" w:tplc="04090019" w:tentative="1">
+      <w:start w:val="1"/>
+      <w:numFmt w:val="lowerLetter"/>
+      <w:lvlText w:val="%8."/>
+      <w:lvlJc w:val="left"/>
+      <w:pPr>
+        <w:ind w:left="5760" w:hanging="360"/>
+      </w:pPr>
+    </w:lvl>
+    <w:lvl w:ilvl="8" w:tplc="0409001B" w:tentative="1">
+      <w:start w:val="1"/>
+      <w:numFmt w:val="lowerRoman"/>
+      <w:lvlText w:val="%9."/>
+      <w:lvlJc w:val="right"/>
+      <w:pPr>
+        <w:ind w:left="6480" w:hanging="180"/>
+      </w:pPr>
+    </w:lvl>
+  </w:abstractNum>
+  <w:abstractNum w:abstractNumId="7">
     <w:nsid w:val="44DA0F8B"/>
     <w:multiLevelType w:val="hybridMultilevel"/>
     <w:tmpl w:val="19A2D308"/>
@@ -3860,7 +4566,7 @@
       </w:pPr>
     </w:lvl>
   </w:abstractNum>
-  <w:abstractNum w:abstractNumId="4">
+  <w:abstractNum w:abstractNumId="8">
     <w:nsid w:val="4AA275D2"/>
     <w:multiLevelType w:val="hybridMultilevel"/>
     <w:tmpl w:val="69B0FCCC"/>
@@ -3949,7 +4655,7 @@
       </w:pPr>
     </w:lvl>
   </w:abstractNum>
-  <w:abstractNum w:abstractNumId="5">
+  <w:abstractNum w:abstractNumId="9">
     <w:nsid w:val="4C4C3BBD"/>
     <w:multiLevelType w:val="hybridMultilevel"/>
     <w:tmpl w:val="EFDA2A24"/>
@@ -4038,7 +4744,7 @@
       </w:pPr>
     </w:lvl>
   </w:abstractNum>
-  <w:abstractNum w:abstractNumId="6">
+  <w:abstractNum w:abstractNumId="10">
     <w:nsid w:val="541B4F7E"/>
     <w:multiLevelType w:val="hybridMultilevel"/>
     <w:tmpl w:val="00BED752"/>
@@ -4127,7 +4833,7 @@
       </w:pPr>
     </w:lvl>
   </w:abstractNum>
-  <w:abstractNum w:abstractNumId="7">
+  <w:abstractNum w:abstractNumId="11">
     <w:nsid w:val="690B09C9"/>
     <w:multiLevelType w:val="hybridMultilevel"/>
     <w:tmpl w:val="3264855C"/>
@@ -4216,7 +4922,7 @@
       </w:pPr>
     </w:lvl>
   </w:abstractNum>
-  <w:abstractNum w:abstractNumId="8">
+  <w:abstractNum w:abstractNumId="12">
     <w:nsid w:val="7F983007"/>
     <w:multiLevelType w:val="hybridMultilevel"/>
     <w:tmpl w:val="DD0CD936"/>
@@ -4306,30 +5012,42 @@
     </w:lvl>
   </w:abstractNum>
   <w:num w:numId="1">
+    <w:abstractNumId w:val="12"/>
+  </w:num>
+  <w:num w:numId="2">
+    <w:abstractNumId w:val="10"/>
+  </w:num>
+  <w:num w:numId="3">
+    <w:abstractNumId w:val="5"/>
+  </w:num>
+  <w:num w:numId="4">
     <w:abstractNumId w:val="8"/>
   </w:num>
-  <w:num w:numId="2">
+  <w:num w:numId="5">
+    <w:abstractNumId w:val="11"/>
+  </w:num>
+  <w:num w:numId="6">
+    <w:abstractNumId w:val="7"/>
+  </w:num>
+  <w:num w:numId="7">
+    <w:abstractNumId w:val="9"/>
+  </w:num>
+  <w:num w:numId="8">
+    <w:abstractNumId w:val="4"/>
+  </w:num>
+  <w:num w:numId="9">
+    <w:abstractNumId w:val="1"/>
+  </w:num>
+  <w:num w:numId="10">
     <w:abstractNumId w:val="6"/>
   </w:num>
-  <w:num w:numId="3">
+  <w:num w:numId="11">
     <w:abstractNumId w:val="2"/>
   </w:num>
-  <w:num w:numId="4">
-    <w:abstractNumId w:val="4"/>
-  </w:num>
-  <w:num w:numId="5">
-    <w:abstractNumId w:val="7"/>
-  </w:num>
-  <w:num w:numId="6">
+  <w:num w:numId="12">
     <w:abstractNumId w:val="3"/>
   </w:num>
-  <w:num w:numId="7">
-    <w:abstractNumId w:val="5"/>
-  </w:num>
-  <w:num w:numId="8">
-    <w:abstractNumId w:val="1"/>
-  </w:num>
-  <w:num w:numId="9">
+  <w:num w:numId="13">
     <w:abstractNumId w:val="0"/>
   </w:num>
 </w:numbering>

</xml_diff>